<commit_message>
Feature: Se arregla un atributo de flight assignment y hacking de activity log
</commit_message>
<xml_diff>
--- a/reports/C3/Group/00 - Requirements - Group.docx
+++ b/reports/C3/Group/00 - Requirements - Group.docx
@@ -1,10 +1,10 @@
 
 <file path=word/document.xml><?xml version="1.0" encoding="utf-8"?>
-<w:document xmlns:wpc="http://schemas.microsoft.com/office/word/2010/wordprocessingCanvas" xmlns:cx="http://schemas.microsoft.com/office/drawing/2014/chartex" xmlns:cx1="http://schemas.microsoft.com/office/drawing/2015/9/8/chartex" xmlns:cx2="http://schemas.microsoft.com/office/drawing/2015/10/21/chartex" xmlns:cx3="http://schemas.microsoft.com/office/drawing/2016/5/9/chartex" xmlns:cx4="http://schemas.microsoft.com/office/drawing/2016/5/10/chartex" xmlns:cx5="http://schemas.microsoft.com/office/drawing/2016/5/11/chartex" xmlns:cx6="http://schemas.microsoft.com/office/drawing/2016/5/12/chartex" xmlns:cx7="http://schemas.microsoft.com/office/drawing/2016/5/13/chartex" xmlns:cx8="http://schemas.microsoft.com/office/drawing/2016/5/14/chartex" xmlns:mc="http://schemas.openxmlformats.org/markup-compatibility/2006" xmlns:aink="http://schemas.microsoft.com/office/drawing/2016/ink" xmlns:am3d="http://schemas.microsoft.com/office/drawing/2017/model3d" xmlns:o="urn:schemas-microsoft-com:office:office" xmlns:oel="http://schemas.microsoft.com/office/2019/extlst" xmlns:r="http://schemas.openxmlformats.org/officeDocument/2006/relationships" xmlns:m="http://schemas.openxmlformats.org/officeDocument/2006/math" xmlns:v="urn:schemas-microsoft-com:vml" xmlns:wp14="http://schemas.microsoft.com/office/word/2010/wordprocessingDrawing" xmlns:wp="http://schemas.openxmlformats.org/drawingml/2006/wordprocessingDrawing" xmlns:w10="urn:schemas-microsoft-com:office:word" xmlns:w="http://schemas.openxmlformats.org/wordprocessingml/2006/main" xmlns:w14="http://schemas.microsoft.com/office/word/2010/wordml" xmlns:w15="http://schemas.microsoft.com/office/word/2012/wordml" xmlns:w16cex="http://schemas.microsoft.com/office/word/2018/wordml/cex" xmlns:w16cid="http://schemas.microsoft.com/office/word/2016/wordml/cid" xmlns:w16="http://schemas.microsoft.com/office/word/2018/wordml" xmlns:w16du="http://schemas.microsoft.com/office/word/2023/wordml/word16du" xmlns:w16sdtdh="http://schemas.microsoft.com/office/word/2020/wordml/sdtdatahash" xmlns:w16sdtfl="http://schemas.microsoft.com/office/word/2024/wordml/sdtformatlock" xmlns:w16se="http://schemas.microsoft.com/office/word/2015/wordml/symex" xmlns:wpg="http://schemas.microsoft.com/office/word/2010/wordprocessingGroup" xmlns:wpi="http://schemas.microsoft.com/office/word/2010/wordprocessingInk" xmlns:wne="http://schemas.microsoft.com/office/word/2006/wordml" xmlns:wps="http://schemas.microsoft.com/office/word/2010/wordprocessingShape" mc:Ignorable="w14 w15 w16se w16cid w16 w16cex w16sdtdh w16sdtfl w16du wp14">
+<w:document xmlns:wpc="http://schemas.microsoft.com/office/word/2010/wordprocessingCanvas" xmlns:cx="http://schemas.microsoft.com/office/drawing/2014/chartex" xmlns:cx1="http://schemas.microsoft.com/office/drawing/2015/9/8/chartex" xmlns:cx2="http://schemas.microsoft.com/office/drawing/2015/10/21/chartex" xmlns:cx3="http://schemas.microsoft.com/office/drawing/2016/5/9/chartex" xmlns:cx4="http://schemas.microsoft.com/office/drawing/2016/5/10/chartex" xmlns:cx5="http://schemas.microsoft.com/office/drawing/2016/5/11/chartex" xmlns:cx6="http://schemas.microsoft.com/office/drawing/2016/5/12/chartex" xmlns:cx7="http://schemas.microsoft.com/office/drawing/2016/5/13/chartex" xmlns:cx8="http://schemas.microsoft.com/office/drawing/2016/5/14/chartex" xmlns:mc="http://schemas.openxmlformats.org/markup-compatibility/2006" xmlns:aink="http://schemas.microsoft.com/office/drawing/2016/ink" xmlns:am3d="http://schemas.microsoft.com/office/drawing/2017/model3d" xmlns:o="urn:schemas-microsoft-com:office:office" xmlns:oel="http://schemas.microsoft.com/office/2019/extlst" xmlns:r="http://schemas.openxmlformats.org/officeDocument/2006/relationships" xmlns:m="http://schemas.openxmlformats.org/officeDocument/2006/math" xmlns:v="urn:schemas-microsoft-com:vml" xmlns:wp14="http://schemas.microsoft.com/office/word/2010/wordprocessingDrawing" xmlns:wp="http://schemas.openxmlformats.org/drawingml/2006/wordprocessingDrawing" xmlns:w10="urn:schemas-microsoft-com:office:word" xmlns:w="http://schemas.openxmlformats.org/wordprocessingml/2006/main" xmlns:w14="http://schemas.microsoft.com/office/word/2010/wordml" xmlns:w15="http://schemas.microsoft.com/office/word/2012/wordml" xmlns:w16cex="http://schemas.microsoft.com/office/word/2018/wordml/cex" xmlns:w16cid="http://schemas.microsoft.com/office/word/2016/wordml/cid" xmlns:w16="http://schemas.microsoft.com/office/word/2018/wordml" xmlns:w16sdtdh="http://schemas.microsoft.com/office/word/2020/wordml/sdtdatahash" xmlns:w16se="http://schemas.microsoft.com/office/word/2015/wordml/symex" xmlns:wpg="http://schemas.microsoft.com/office/word/2010/wordprocessingGroup" xmlns:wpi="http://schemas.microsoft.com/office/word/2010/wordprocessingInk" xmlns:wne="http://schemas.microsoft.com/office/word/2006/wordml" xmlns:wps="http://schemas.microsoft.com/office/word/2010/wordprocessingShape" mc:Ignorable="w14 w15 w16se w16cid w16 w16cex w16sdtdh wp14">
   <w:body>
     <w:p>
       <w:pPr>
-        <w:pStyle w:val="Heading1"/>
+        <w:pStyle w:val="Ttulo1"/>
         <w:spacing w:before="0"/>
         <w:rPr>
           <w:rFonts w:cstheme="majorHAnsi"/>
@@ -91,7 +91,7 @@
           </w:tcPr>
           <w:p>
             <w:pPr>
-              <w:pStyle w:val="NoSpacing"/>
+              <w:pStyle w:val="Sinespaciado"/>
               <w:rPr>
                 <w:rFonts w:asciiTheme="majorHAnsi" w:hAnsiTheme="majorHAnsi" w:cstheme="majorHAnsi"/>
               </w:rPr>
@@ -137,6 +137,7 @@
                 <w15:appearance w15:val="hidden"/>
                 <w:text/>
               </w:sdtPr>
+              <w:sdtEndPr/>
               <w:sdtContent>
                 <w:r>
                   <w:rPr>
@@ -148,7 +149,7 @@
                   <w:rPr>
                     <w:rFonts w:asciiTheme="majorHAnsi" w:hAnsiTheme="majorHAnsi" w:cstheme="majorHAnsi"/>
                   </w:rPr>
-                  <w:t>2</w:t>
+                  <w:t>3</w:t>
                 </w:r>
                 <w:r>
                   <w:rPr>
@@ -182,7 +183,7 @@
           </w:tcPr>
           <w:p>
             <w:pPr>
-              <w:pStyle w:val="NoSpacing"/>
+              <w:pStyle w:val="Sinespaciado"/>
               <w:rPr>
                 <w:rFonts w:asciiTheme="majorHAnsi" w:hAnsiTheme="majorHAnsi" w:cstheme="majorHAnsi"/>
               </w:rPr>
@@ -221,6 +222,7 @@
                 <w15:appearance w15:val="hidden"/>
                 <w:text/>
               </w:sdtPr>
+              <w:sdtEndPr/>
               <w:sdtContent>
                 <w:r>
                   <w:rPr>
@@ -255,7 +257,7 @@
           </w:p>
           <w:p>
             <w:pPr>
-              <w:pStyle w:val="NoSpacing"/>
+              <w:pStyle w:val="Sinespaciado"/>
               <w:rPr>
                 <w:rFonts w:asciiTheme="majorHAnsi" w:hAnsiTheme="majorHAnsi" w:cstheme="majorHAnsi"/>
                 <w:b/>
@@ -297,6 +299,7 @@
                 <w15:appearance w15:val="hidden"/>
                 <w:text/>
               </w:sdtPr>
+              <w:sdtEndPr/>
               <w:sdtContent>
                 <w:r>
                   <w:rPr>
@@ -318,7 +321,7 @@
           <w:permEnd w:id="1000832359"/>
           <w:p>
             <w:pPr>
-              <w:pStyle w:val="NoSpacing"/>
+              <w:pStyle w:val="Sinespaciado"/>
               <w:rPr>
                 <w:rFonts w:asciiTheme="majorHAnsi" w:hAnsiTheme="majorHAnsi" w:cstheme="majorHAnsi"/>
                 <w:b/>
@@ -360,6 +363,7 @@
                 <w15:appearance w15:val="hidden"/>
                 <w:text/>
               </w:sdtPr>
+              <w:sdtEndPr/>
               <w:sdtContent>
                 <w:r>
                   <w:rPr>
@@ -368,7 +372,6 @@
                   </w:rPr>
                   <w:t xml:space="preserve"> </w:t>
                 </w:r>
-                <w:proofErr w:type="spellStart"/>
                 <w:r>
                   <w:rPr>
                     <w:rFonts w:asciiTheme="majorHAnsi" w:hAnsiTheme="majorHAnsi" w:cstheme="majorHAnsi"/>
@@ -376,7 +379,6 @@
                   </w:rPr>
                   <w:t>mannizcob</w:t>
                 </w:r>
-                <w:proofErr w:type="spellEnd"/>
                 <w:r>
                   <w:rPr>
                     <w:rFonts w:asciiTheme="majorHAnsi" w:hAnsiTheme="majorHAnsi" w:cstheme="majorHAnsi"/>
@@ -390,29 +392,19 @@
           </w:p>
           <w:p>
             <w:pPr>
-              <w:pStyle w:val="NoSpacing"/>
+              <w:pStyle w:val="Sinespaciado"/>
               <w:rPr>
                 <w:rFonts w:asciiTheme="majorHAnsi" w:hAnsiTheme="majorHAnsi" w:cstheme="majorHAnsi"/>
                 <w:lang w:val="es-ES"/>
               </w:rPr>
             </w:pPr>
-            <w:proofErr w:type="spellStart"/>
             <w:r>
               <w:rPr>
                 <w:rFonts w:asciiTheme="majorHAnsi" w:hAnsiTheme="majorHAnsi" w:cstheme="majorHAnsi"/>
                 <w:b/>
                 <w:lang w:val="es-ES"/>
               </w:rPr>
-              <w:t>Name</w:t>
-            </w:r>
-            <w:proofErr w:type="spellEnd"/>
-            <w:r>
-              <w:rPr>
-                <w:rFonts w:asciiTheme="majorHAnsi" w:hAnsiTheme="majorHAnsi" w:cstheme="majorHAnsi"/>
-                <w:b/>
-                <w:lang w:val="es-ES"/>
-              </w:rPr>
-              <w:t>:</w:t>
+              <w:t>Name:</w:t>
             </w:r>
             <w:r>
               <w:rPr>
@@ -444,6 +436,7 @@
                 <w15:appearance w15:val="hidden"/>
                 <w:text/>
               </w:sdtPr>
+              <w:sdtEndPr/>
               <w:sdtContent>
                 <w:r>
                   <w:rPr>
@@ -472,7 +465,7 @@
           <w:permEnd w:id="1519068571"/>
           <w:p>
             <w:pPr>
-              <w:pStyle w:val="NoSpacing"/>
+              <w:pStyle w:val="Sinespaciado"/>
               <w:rPr>
                 <w:rFonts w:asciiTheme="majorHAnsi" w:hAnsiTheme="majorHAnsi" w:cstheme="majorHAnsi"/>
               </w:rPr>
@@ -510,6 +503,7 @@
                 </w:placeholder>
                 <w:text/>
               </w:sdtPr>
+              <w:sdtEndPr/>
               <w:sdtContent>
                 <w:r>
                   <w:rPr>
@@ -551,7 +545,7 @@
           </w:p>
           <w:p>
             <w:pPr>
-              <w:pStyle w:val="NoSpacing"/>
+              <w:pStyle w:val="Sinespaciado"/>
               <w:rPr>
                 <w:rFonts w:asciiTheme="majorHAnsi" w:hAnsiTheme="majorHAnsi" w:cstheme="majorHAnsi"/>
                 <w:b/>
@@ -593,6 +587,7 @@
                 <w15:appearance w15:val="hidden"/>
                 <w:text/>
               </w:sdtPr>
+              <w:sdtEndPr/>
               <w:sdtContent>
                 <w:r>
                   <w:rPr>
@@ -614,7 +609,7 @@
           <w:permEnd w:id="1222207409"/>
           <w:p>
             <w:pPr>
-              <w:pStyle w:val="NoSpacing"/>
+              <w:pStyle w:val="Sinespaciado"/>
               <w:rPr>
                 <w:rFonts w:asciiTheme="majorHAnsi" w:hAnsiTheme="majorHAnsi" w:cstheme="majorHAnsi"/>
                 <w:b/>
@@ -656,6 +651,7 @@
                 <w15:appearance w15:val="hidden"/>
                 <w:text/>
               </w:sdtPr>
+              <w:sdtEndPr/>
               <w:sdtContent>
                 <w:r>
                   <w:rPr>
@@ -664,7 +660,6 @@
                   </w:rPr>
                   <w:t xml:space="preserve"> </w:t>
                 </w:r>
-                <w:proofErr w:type="spellStart"/>
                 <w:r>
                   <w:rPr>
                     <w:rFonts w:asciiTheme="majorHAnsi" w:hAnsiTheme="majorHAnsi" w:cstheme="majorHAnsi"/>
@@ -672,7 +667,6 @@
                   </w:rPr>
                   <w:t>nicgomcla</w:t>
                 </w:r>
-                <w:proofErr w:type="spellEnd"/>
                 <w:r>
                   <w:rPr>
                     <w:rFonts w:asciiTheme="majorHAnsi" w:hAnsiTheme="majorHAnsi" w:cstheme="majorHAnsi"/>
@@ -686,29 +680,19 @@
           </w:p>
           <w:p>
             <w:pPr>
-              <w:pStyle w:val="NoSpacing"/>
+              <w:pStyle w:val="Sinespaciado"/>
               <w:rPr>
                 <w:rFonts w:asciiTheme="majorHAnsi" w:hAnsiTheme="majorHAnsi" w:cstheme="majorHAnsi"/>
                 <w:lang w:val="es-ES"/>
               </w:rPr>
             </w:pPr>
-            <w:proofErr w:type="spellStart"/>
             <w:r>
               <w:rPr>
                 <w:rFonts w:asciiTheme="majorHAnsi" w:hAnsiTheme="majorHAnsi" w:cstheme="majorHAnsi"/>
                 <w:b/>
                 <w:lang w:val="es-ES"/>
               </w:rPr>
-              <w:t>Name</w:t>
-            </w:r>
-            <w:proofErr w:type="spellEnd"/>
-            <w:r>
-              <w:rPr>
-                <w:rFonts w:asciiTheme="majorHAnsi" w:hAnsiTheme="majorHAnsi" w:cstheme="majorHAnsi"/>
-                <w:b/>
-                <w:lang w:val="es-ES"/>
-              </w:rPr>
-              <w:t>:</w:t>
+              <w:t>Name:</w:t>
             </w:r>
             <w:r>
               <w:rPr>
@@ -740,6 +724,7 @@
                 <w15:appearance w15:val="hidden"/>
                 <w:text/>
               </w:sdtPr>
+              <w:sdtEndPr/>
               <w:sdtContent>
                 <w:r>
                   <w:rPr>
@@ -748,37 +733,12 @@
                   </w:rPr>
                   <w:t xml:space="preserve"> </w:t>
                 </w:r>
-                <w:proofErr w:type="spellStart"/>
                 <w:r>
                   <w:rPr>
                     <w:rFonts w:asciiTheme="majorHAnsi" w:hAnsiTheme="majorHAnsi" w:cstheme="majorHAnsi"/>
                     <w:lang w:val="es-ES"/>
                   </w:rPr>
-                  <w:t>Gomez</w:t>
-                </w:r>
-                <w:proofErr w:type="spellEnd"/>
-                <w:r>
-                  <w:rPr>
-                    <w:rFonts w:asciiTheme="majorHAnsi" w:hAnsiTheme="majorHAnsi" w:cstheme="majorHAnsi"/>
-                    <w:lang w:val="es-ES"/>
-                  </w:rPr>
-                  <w:t xml:space="preserve"> </w:t>
-                </w:r>
-                <w:proofErr w:type="spellStart"/>
-                <w:r>
-                  <w:rPr>
-                    <w:rFonts w:asciiTheme="majorHAnsi" w:hAnsiTheme="majorHAnsi" w:cstheme="majorHAnsi"/>
-                    <w:lang w:val="es-ES"/>
-                  </w:rPr>
-                  <w:t>Claraco</w:t>
-                </w:r>
-                <w:proofErr w:type="spellEnd"/>
-                <w:r>
-                  <w:rPr>
-                    <w:rFonts w:asciiTheme="majorHAnsi" w:hAnsiTheme="majorHAnsi" w:cstheme="majorHAnsi"/>
-                    <w:lang w:val="es-ES"/>
-                  </w:rPr>
-                  <w:t>, Nicolas</w:t>
+                  <w:t>Gomez Claraco, Nicolas</w:t>
                 </w:r>
                 <w:r>
                   <w:rPr>
@@ -793,7 +753,7 @@
           </w:p>
           <w:p>
             <w:pPr>
-              <w:pStyle w:val="NoSpacing"/>
+              <w:pStyle w:val="Sinespaciado"/>
               <w:rPr>
                 <w:rFonts w:asciiTheme="majorHAnsi" w:hAnsiTheme="majorHAnsi" w:cstheme="majorHAnsi"/>
                 <w:lang w:val="es-ES"/>
@@ -837,6 +797,7 @@
                 <w15:appearance w15:val="hidden"/>
                 <w:text/>
               </w:sdtPr>
+              <w:sdtEndPr/>
               <w:sdtContent>
                 <w:r>
                   <w:rPr>
@@ -845,7 +806,6 @@
                   </w:rPr>
                   <w:t xml:space="preserve"> </w:t>
                 </w:r>
-                <w:proofErr w:type="spellStart"/>
                 <w:r>
                   <w:rPr>
                     <w:rFonts w:asciiTheme="majorHAnsi" w:hAnsiTheme="majorHAnsi" w:cstheme="majorHAnsi"/>
@@ -853,7 +813,6 @@
                   </w:rPr>
                   <w:t>Developer</w:t>
                 </w:r>
-                <w:proofErr w:type="spellEnd"/>
                 <w:r>
                   <w:rPr>
                     <w:rFonts w:asciiTheme="majorHAnsi" w:hAnsiTheme="majorHAnsi" w:cstheme="majorHAnsi"/>
@@ -867,414 +826,13 @@
           </w:p>
         </w:tc>
       </w:tr>
-      <w:tr>
-        <w:tc>
-          <w:tcPr>
-            <w:tcW w:w="4513" w:type="dxa"/>
-            <w:tcMar>
-              <w:top w:w="85" w:type="dxa"/>
-              <w:left w:w="85" w:type="dxa"/>
-              <w:bottom w:w="85" w:type="dxa"/>
-              <w:right w:w="85" w:type="dxa"/>
-            </w:tcMar>
-          </w:tcPr>
-          <w:p>
-            <w:r>
-              <w:t>Student #5</w:t>
-            </w:r>
-          </w:p>
-          <w:p>
-            <w:pPr>
-              <w:pStyle w:val="NoSpacing"/>
-              <w:rPr>
-                <w:rFonts w:asciiTheme="majorHAnsi" w:hAnsiTheme="majorHAnsi" w:cstheme="majorHAnsi"/>
-                <w:b/>
-                <w:lang w:val="en-US"/>
-              </w:rPr>
-            </w:pPr>
-            <w:r>
-              <w:rPr>
-                <w:rFonts w:asciiTheme="majorHAnsi" w:hAnsiTheme="majorHAnsi" w:cstheme="majorHAnsi"/>
-                <w:b/>
-              </w:rPr>
-              <w:t>ID:</w:t>
-            </w:r>
-            <w:r>
-              <w:rPr>
-                <w:rFonts w:asciiTheme="majorHAnsi" w:hAnsiTheme="majorHAnsi" w:cstheme="majorHAnsi"/>
-                <w:b/>
-              </w:rPr>
-              <w:tab/>
-            </w:r>
-            <w:r>
-              <w:rPr>
-                <w:rFonts w:asciiTheme="majorHAnsi" w:hAnsiTheme="majorHAnsi" w:cstheme="majorHAnsi"/>
-              </w:rPr>
-              <w:tab/>
-            </w:r>
-            <w:permStart w:id="1631927432" w:edGrp="everyone"/>
-            <w:sdt>
-              <w:sdtPr>
-                <w:rPr>
-                  <w:rFonts w:asciiTheme="majorHAnsi" w:hAnsiTheme="majorHAnsi" w:cstheme="majorBidi"/>
-                  <w:lang w:val="en-US"/>
-                </w:rPr>
-                <w:tag w:val="ID5"/>
-                <w:id w:val="1093052838"/>
-                <w:placeholder>
-                  <w:docPart w:val="B1D9E9406473491A93A87EB351F6C63D"/>
-                </w:placeholder>
-                <w15:appearance w15:val="hidden"/>
-                <w:text/>
-              </w:sdtPr>
-              <w:sdtContent>
-                <w:r>
-                  <w:rPr>
-                    <w:rFonts w:asciiTheme="majorHAnsi" w:hAnsiTheme="majorHAnsi" w:cstheme="majorBidi"/>
-                    <w:lang w:val="en-US"/>
-                  </w:rPr>
-                  <w:t xml:space="preserve"> </w:t>
-                </w:r>
-                <w:r>
-                  <w:rPr>
-                    <w:rFonts w:asciiTheme="majorHAnsi" w:hAnsiTheme="majorHAnsi" w:cstheme="majorBidi"/>
-                    <w:lang w:val="en-US"/>
-                  </w:rPr>
-                  <w:t>7*9**9*1K</w:t>
-                </w:r>
-              </w:sdtContent>
-            </w:sdt>
-          </w:p>
-          <w:permEnd w:id="1631927432"/>
-          <w:p>
-            <w:pPr>
-              <w:pStyle w:val="NoSpacing"/>
-              <w:rPr>
-                <w:rFonts w:asciiTheme="majorHAnsi" w:hAnsiTheme="majorHAnsi" w:cstheme="majorHAnsi"/>
-                <w:b/>
-              </w:rPr>
-            </w:pPr>
-            <w:r>
-              <w:rPr>
-                <w:rFonts w:asciiTheme="majorHAnsi" w:hAnsiTheme="majorHAnsi" w:cstheme="majorHAnsi"/>
-                <w:b/>
-              </w:rPr>
-              <w:t xml:space="preserve">UVUS: </w:t>
-            </w:r>
-            <w:r>
-              <w:rPr>
-                <w:rFonts w:asciiTheme="majorHAnsi" w:hAnsiTheme="majorHAnsi" w:cstheme="majorHAnsi"/>
-                <w:b/>
-              </w:rPr>
-              <w:tab/>
-            </w:r>
-            <w:r>
-              <w:rPr>
-                <w:rFonts w:asciiTheme="majorHAnsi" w:hAnsiTheme="majorHAnsi" w:cstheme="majorHAnsi"/>
-                <w:b/>
-              </w:rPr>
-              <w:tab/>
-            </w:r>
-            <w:permStart w:id="1398370153" w:edGrp="everyone"/>
-            <w:sdt>
-              <w:sdtPr>
-                <w:rPr>
-                  <w:rFonts w:asciiTheme="majorHAnsi" w:hAnsiTheme="majorHAnsi" w:cstheme="majorHAnsi"/>
-                  <w:lang w:val="en-US"/>
-                </w:rPr>
-                <w:tag w:val="UVUS05"/>
-                <w:id w:val="-1423649294"/>
-                <w:placeholder>
-                  <w:docPart w:val="90932BDBAD7F481B9690929E9AEE4764"/>
-                </w:placeholder>
-                <w15:appearance w15:val="hidden"/>
-                <w:text/>
-              </w:sdtPr>
-              <w:sdtContent>
-                <w:r>
-                  <w:rPr>
-                    <w:rFonts w:asciiTheme="majorHAnsi" w:hAnsiTheme="majorHAnsi" w:cstheme="majorHAnsi"/>
-                    <w:lang w:val="en-US"/>
-                  </w:rPr>
-                  <w:t xml:space="preserve"> </w:t>
-                </w:r>
-                <w:r>
-                  <w:rPr>
-                    <w:rFonts w:asciiTheme="majorHAnsi" w:hAnsiTheme="majorHAnsi" w:cstheme="majorHAnsi"/>
-                    <w:lang w:val="en-US"/>
-                  </w:rPr>
-                  <w:t>HHV4884</w:t>
-                </w:r>
-                <w:r>
-                  <w:rPr>
-                    <w:rFonts w:asciiTheme="majorHAnsi" w:hAnsiTheme="majorHAnsi" w:cstheme="majorHAnsi"/>
-                    <w:lang w:val="en-US"/>
-                  </w:rPr>
-                  <w:t xml:space="preserve">  </w:t>
-                </w:r>
-              </w:sdtContent>
-            </w:sdt>
-            <w:permEnd w:id="1398370153"/>
-          </w:p>
-          <w:p>
-            <w:pPr>
-              <w:pStyle w:val="NoSpacing"/>
-              <w:rPr>
-                <w:rFonts w:asciiTheme="majorHAnsi" w:hAnsiTheme="majorHAnsi" w:cstheme="majorHAnsi"/>
-              </w:rPr>
-            </w:pPr>
-            <w:r>
-              <w:rPr>
-                <w:rFonts w:asciiTheme="majorHAnsi" w:hAnsiTheme="majorHAnsi" w:cstheme="majorHAnsi"/>
-                <w:b/>
-              </w:rPr>
-              <w:t>Name:</w:t>
-            </w:r>
-            <w:r>
-              <w:rPr>
-                <w:rFonts w:asciiTheme="majorHAnsi" w:hAnsiTheme="majorHAnsi" w:cstheme="majorHAnsi"/>
-                <w:b/>
-              </w:rPr>
-              <w:tab/>
-            </w:r>
-            <w:r>
-              <w:rPr>
-                <w:rFonts w:asciiTheme="majorHAnsi" w:hAnsiTheme="majorHAnsi" w:cstheme="majorHAnsi"/>
-              </w:rPr>
-              <w:tab/>
-            </w:r>
-            <w:permStart w:id="72570348" w:edGrp="everyone"/>
-            <w:sdt>
-              <w:sdtPr>
-                <w:rPr>
-                  <w:rFonts w:asciiTheme="majorHAnsi" w:hAnsiTheme="majorHAnsi" w:cstheme="majorHAnsi"/>
-                  <w:lang w:val="es-ES"/>
-                </w:rPr>
-                <w:tag w:val="Student5"/>
-                <w:id w:val="-611360200"/>
-                <w:placeholder>
-                  <w:docPart w:val="1CF5326CD2EC48F2AE99A1C6C0D9616F"/>
-                </w:placeholder>
-                <w15:appearance w15:val="hidden"/>
-                <w:text/>
-              </w:sdtPr>
-              <w:sdtContent>
-                <w:r>
-                  <w:rPr>
-                    <w:rFonts w:asciiTheme="majorHAnsi" w:hAnsiTheme="majorHAnsi" w:cstheme="majorHAnsi"/>
-                    <w:lang w:val="es-ES"/>
-                  </w:rPr>
-                  <w:t xml:space="preserve"> </w:t>
-                </w:r>
-                <w:r>
-                  <w:rPr>
-                    <w:rFonts w:asciiTheme="majorHAnsi" w:hAnsiTheme="majorHAnsi" w:cstheme="majorHAnsi"/>
-                    <w:lang w:val="es-ES"/>
-                  </w:rPr>
-                  <w:t>Campos Diez, Lucia</w:t>
-                </w:r>
-                <w:r>
-                  <w:rPr>
-                    <w:rFonts w:asciiTheme="majorHAnsi" w:hAnsiTheme="majorHAnsi" w:cstheme="majorHAnsi"/>
-                    <w:lang w:val="es-ES"/>
-                  </w:rPr>
-                  <w:t xml:space="preserve">  </w:t>
-                </w:r>
-              </w:sdtContent>
-            </w:sdt>
-            <w:permEnd w:id="72570348"/>
-          </w:p>
-          <w:p>
-            <w:pPr>
-              <w:pStyle w:val="NoSpacing"/>
-              <w:rPr>
-                <w:rFonts w:asciiTheme="majorHAnsi" w:hAnsiTheme="majorHAnsi" w:cstheme="majorHAnsi"/>
-              </w:rPr>
-            </w:pPr>
-            <w:r>
-              <w:rPr>
-                <w:rFonts w:asciiTheme="majorHAnsi" w:hAnsiTheme="majorHAnsi" w:cstheme="majorHAnsi"/>
-                <w:b/>
-              </w:rPr>
-              <w:t>Roles:</w:t>
-            </w:r>
-            <w:r>
-              <w:rPr>
-                <w:rFonts w:asciiTheme="majorHAnsi" w:hAnsiTheme="majorHAnsi" w:cstheme="majorHAnsi"/>
-                <w:b/>
-              </w:rPr>
-              <w:tab/>
-            </w:r>
-            <w:r>
-              <w:rPr>
-                <w:rFonts w:asciiTheme="majorHAnsi" w:hAnsiTheme="majorHAnsi" w:cstheme="majorHAnsi"/>
-              </w:rPr>
-              <w:tab/>
-            </w:r>
-            <w:permStart w:id="2077499526" w:edGrp="everyone"/>
-            <w:sdt>
-              <w:sdtPr>
-                <w:rPr>
-                  <w:rFonts w:asciiTheme="majorHAnsi" w:hAnsiTheme="majorHAnsi" w:cstheme="majorHAnsi"/>
-                  <w:lang w:val="es-ES"/>
-                </w:rPr>
-                <w:tag w:val="Roles5"/>
-                <w:id w:val="1581409429"/>
-                <w:placeholder>
-                  <w:docPart w:val="1CF5326CD2EC48F2AE99A1C6C0D9616F"/>
-                </w:placeholder>
-                <w:text/>
-              </w:sdtPr>
-              <w:sdtContent>
-                <w:r>
-                  <w:rPr>
-                    <w:rFonts w:asciiTheme="majorHAnsi" w:hAnsiTheme="majorHAnsi" w:cstheme="majorHAnsi"/>
-                    <w:lang w:val="es-ES"/>
-                  </w:rPr>
-                  <w:t xml:space="preserve"> </w:t>
-                </w:r>
-                <w:proofErr w:type="spellStart"/>
-                <w:r>
-                  <w:rPr>
-                    <w:rFonts w:asciiTheme="majorHAnsi" w:hAnsiTheme="majorHAnsi" w:cstheme="majorHAnsi"/>
-                    <w:lang w:val="es-ES"/>
-                  </w:rPr>
-                  <w:t>Tester</w:t>
-                </w:r>
-                <w:proofErr w:type="spellEnd"/>
-                <w:r>
-                  <w:rPr>
-                    <w:rFonts w:asciiTheme="majorHAnsi" w:hAnsiTheme="majorHAnsi" w:cstheme="majorHAnsi"/>
-                    <w:lang w:val="es-ES"/>
-                  </w:rPr>
-                  <w:t xml:space="preserve">, </w:t>
-                </w:r>
-                <w:proofErr w:type="spellStart"/>
-                <w:r>
-                  <w:rPr>
-                    <w:rFonts w:asciiTheme="majorHAnsi" w:hAnsiTheme="majorHAnsi" w:cstheme="majorHAnsi"/>
-                    <w:lang w:val="es-ES"/>
-                  </w:rPr>
-                  <w:t>Developer</w:t>
-                </w:r>
-                <w:proofErr w:type="spellEnd"/>
-                <w:r>
-                  <w:rPr>
-                    <w:rFonts w:asciiTheme="majorHAnsi" w:hAnsiTheme="majorHAnsi" w:cstheme="majorHAnsi"/>
-                    <w:lang w:val="es-ES"/>
-                  </w:rPr>
-                  <w:t xml:space="preserve">  </w:t>
-                </w:r>
-              </w:sdtContent>
-            </w:sdt>
-            <w:permEnd w:id="2077499526"/>
-          </w:p>
-        </w:tc>
-        <w:tc>
-          <w:tcPr>
-            <w:tcW w:w="4513" w:type="dxa"/>
-          </w:tcPr>
-          <w:p>
-            <w:pPr>
-              <w:pStyle w:val="NoSpacing"/>
-              <w:rPr>
-                <w:rFonts w:asciiTheme="majorHAnsi" w:hAnsiTheme="majorHAnsi" w:cstheme="majorHAnsi"/>
-              </w:rPr>
-            </w:pPr>
-          </w:p>
-        </w:tc>
-      </w:tr>
-      <w:tr>
-        <w:tc>
-          <w:tcPr>
-            <w:tcW w:w="9026" w:type="dxa"/>
-            <w:gridSpan w:val="2"/>
-            <w:tcMar>
-              <w:top w:w="85" w:type="dxa"/>
-              <w:left w:w="85" w:type="dxa"/>
-              <w:bottom w:w="85" w:type="dxa"/>
-              <w:right w:w="85" w:type="dxa"/>
-            </w:tcMar>
-          </w:tcPr>
-          <w:p>
-            <w:pPr>
-              <w:pStyle w:val="NoSpacing"/>
-              <w:rPr>
-                <w:rFonts w:asciiTheme="majorHAnsi" w:hAnsiTheme="majorHAnsi" w:cstheme="majorHAnsi"/>
-              </w:rPr>
-            </w:pPr>
-            <w:r>
-              <w:rPr>
-                <w:rFonts w:asciiTheme="majorHAnsi" w:hAnsiTheme="majorHAnsi" w:cstheme="majorHAnsi"/>
-                <w:b/>
-                <w:u w:val="single"/>
-              </w:rPr>
-              <w:t>Date:</w:t>
-            </w:r>
-            <w:r>
-              <w:rPr>
-                <w:rFonts w:asciiTheme="majorHAnsi" w:hAnsiTheme="majorHAnsi" w:cstheme="majorHAnsi"/>
-              </w:rPr>
-              <w:t xml:space="preserve"> </w:t>
-            </w:r>
-            <w:r>
-              <w:rPr>
-                <w:rFonts w:asciiTheme="majorHAnsi" w:hAnsiTheme="majorHAnsi" w:cstheme="majorHAnsi"/>
-              </w:rPr>
-              <w:tab/>
-            </w:r>
-            <w:r>
-              <w:rPr>
-                <w:rFonts w:asciiTheme="majorHAnsi" w:hAnsiTheme="majorHAnsi" w:cstheme="majorHAnsi"/>
-              </w:rPr>
-              <w:tab/>
-            </w:r>
-            <w:permStart w:id="1772436159" w:edGrp="everyone"/>
-            <w:sdt>
-              <w:sdtPr>
-                <w:rPr>
-                  <w:rFonts w:asciiTheme="majorHAnsi" w:hAnsiTheme="majorHAnsi" w:cstheme="majorHAnsi"/>
-                </w:rPr>
-                <w:tag w:val="Moment"/>
-                <w:id w:val="-131097587"/>
-                <w:placeholder>
-                  <w:docPart w:val="34140033D5D441128576A883580191A3"/>
-                </w:placeholder>
-                <w15:appearance w15:val="hidden"/>
-                <w:text/>
-              </w:sdtPr>
-              <w:sdtContent>
-                <w:r>
-                  <w:rPr>
-                    <w:rFonts w:asciiTheme="majorHAnsi" w:hAnsiTheme="majorHAnsi" w:cstheme="majorHAnsi"/>
-                  </w:rPr>
-                  <w:t xml:space="preserve"> </w:t>
-                </w:r>
-                <w:r>
-                  <w:rPr>
-                    <w:rFonts w:asciiTheme="majorHAnsi" w:hAnsiTheme="majorHAnsi" w:cstheme="majorHAnsi"/>
-                  </w:rPr>
-                  <w:t>02/13/2025</w:t>
-                </w:r>
-                <w:r>
-                  <w:rPr>
-                    <w:rFonts w:asciiTheme="majorHAnsi" w:hAnsiTheme="majorHAnsi" w:cstheme="majorHAnsi"/>
-                  </w:rPr>
-                  <w:t xml:space="preserve"> </w:t>
-                </w:r>
-              </w:sdtContent>
-            </w:sdt>
-            <w:permEnd w:id="1772436159"/>
-          </w:p>
-        </w:tc>
-      </w:tr>
       <w:bookmarkEnd w:id="1"/>
     </w:tbl>
     <w:p/>
     <w:bookmarkEnd w:id="0"/>
     <w:p>
       <w:pPr>
-        <w:pStyle w:val="Heading1"/>
+        <w:pStyle w:val="Ttulo1"/>
         <w:spacing w:before="0"/>
         <w:rPr>
           <w:rFonts w:cstheme="majorHAnsi"/>
@@ -1308,7 +866,7 @@
     </w:p>
     <w:p>
       <w:pPr>
-        <w:pStyle w:val="Heading2"/>
+        <w:pStyle w:val="Ttulo2"/>
         <w:rPr>
           <w:rFonts w:cstheme="majorHAnsi"/>
         </w:rPr>
@@ -1327,7 +885,7 @@
     </w:p>
     <w:p>
       <w:pPr>
-        <w:pStyle w:val="Heading2"/>
+        <w:pStyle w:val="Ttulo2"/>
         <w:rPr>
           <w:rFonts w:cstheme="majorHAnsi"/>
         </w:rPr>
@@ -1346,7 +904,7 @@
     </w:p>
     <w:p>
       <w:pPr>
-        <w:pStyle w:val="Heading2"/>
+        <w:pStyle w:val="Ttulo2"/>
         <w:rPr>
           <w:rFonts w:cstheme="majorHAnsi"/>
         </w:rPr>
@@ -1365,7 +923,7 @@
     </w:p>
     <w:p>
       <w:pPr>
-        <w:pStyle w:val="Heading2"/>
+        <w:pStyle w:val="Ttulo2"/>
         <w:rPr>
           <w:rFonts w:cstheme="majorHAnsi"/>
         </w:rPr>
@@ -1384,7 +942,7 @@
     </w:p>
     <w:p>
       <w:pPr>
-        <w:pStyle w:val="Heading2"/>
+        <w:pStyle w:val="Ttulo2"/>
         <w:rPr>
           <w:rFonts w:cstheme="majorHAnsi"/>
         </w:rPr>
@@ -1401,11 +959,7 @@
         <w:pStyle w:val="Requirement-Header"/>
       </w:pPr>
       <w:r>
-        <w:t>Instantiate and customise the appropriate starter project so that you can work on this project.  Make sure that the name of your project folder, maven configuration (pom.xml), and database is “</w:t>
-      </w:r>
-      <w:proofErr w:type="spellStart"/>
-      <w:r>
-        <w:t>Acme-</w:t>
+        <w:t>Instantiate and customise the appropriate starter project so that you can work on this project.  Make sure that the name of your project folder, maven configuration (pom.xml), and database is “Acme-</w:t>
       </w:r>
       <w:r>
         <w:t>ANS</w:t>
@@ -1422,7 +976,6 @@
       <w:r>
         <w:t>dd</w:t>
       </w:r>
-      <w:proofErr w:type="spellEnd"/>
       <w:r>
         <w:rPr>
           <w:rFonts w:ascii="Cambria Math" w:hAnsi="Cambria Math" w:cs="Cambria Math"/>
@@ -1491,6 +1044,7 @@
           <w15:appearance w15:val="hidden"/>
           <w:text/>
         </w:sdtPr>
+        <w:sdtEndPr/>
         <w:sdtContent>
           <w:r>
             <w:rPr>
@@ -1563,6 +1117,7 @@
           <w15:appearance w15:val="hidden"/>
           <w:text/>
         </w:sdtPr>
+        <w:sdtEndPr/>
         <w:sdtContent>
           <w:r>
             <w:t xml:space="preserve"> </w:t>
@@ -1607,12 +1162,10 @@
         <w:t xml:space="preserve">their </w:t>
       </w:r>
       <w:bookmarkStart w:id="4" w:name="_Int_4q4WObMb"/>
-      <w:proofErr w:type="gramStart"/>
       <w:r>
         <w:t>current status</w:t>
       </w:r>
       <w:bookmarkEnd w:id="4"/>
-      <w:proofErr w:type="gramEnd"/>
       <w:r>
         <w:t xml:space="preserve">, </w:t>
       </w:r>
@@ -1641,6 +1194,7 @@
           <w15:appearance w15:val="hidden"/>
           <w:text/>
         </w:sdtPr>
+        <w:sdtEndPr/>
         <w:sdtContent>
           <w:r>
             <w:t xml:space="preserve"> </w:t>
@@ -1660,7 +1214,7 @@
     </w:p>
     <w:p>
       <w:pPr>
-        <w:pStyle w:val="Heading1"/>
+        <w:pStyle w:val="Ttulo1"/>
         <w:rPr>
           <w:rFonts w:cstheme="majorHAnsi"/>
         </w:rPr>
@@ -1693,7 +1247,7 @@
     </w:p>
     <w:p>
       <w:pPr>
-        <w:pStyle w:val="Heading2"/>
+        <w:pStyle w:val="Ttulo2"/>
         <w:rPr>
           <w:rFonts w:cstheme="majorHAnsi"/>
         </w:rPr>
@@ -1845,26 +1399,13 @@
       <w:bookmarkStart w:id="5" w:name="OLE_LINK1"/>
       <w:bookmarkStart w:id="6" w:name="OLE_LINK2"/>
       <w:r>
-        <w:t>(pattern " ^\</w:t>
-      </w:r>
-      <w:proofErr w:type="gramStart"/>
-      <w:r>
-        <w:t>+?\d{</w:t>
-      </w:r>
-      <w:proofErr w:type="gramEnd"/>
+        <w:t>(pattern " ^\+?\d{</w:t>
+      </w:r>
       <w:r>
         <w:t>6</w:t>
       </w:r>
       <w:r>
-        <w:t>,</w:t>
-      </w:r>
-      <w:proofErr w:type="gramStart"/>
-      <w:r>
-        <w:t>15}$</w:t>
-      </w:r>
-      <w:proofErr w:type="gramEnd"/>
-      <w:r>
-        <w:t>")</w:t>
+        <w:t>,15}$")</w:t>
       </w:r>
       <w:bookmarkEnd w:id="5"/>
       <w:bookmarkEnd w:id="6"/>
@@ -1902,6 +1443,7 @@
           <w15:appearance w15:val="hidden"/>
           <w:text/>
         </w:sdtPr>
+        <w:sdtEndPr/>
         <w:sdtContent>
           <w:r>
             <w:rPr>
@@ -1934,55 +1476,13 @@
         <w:rPr>
           <w:lang w:val="es-ES"/>
         </w:rPr>
-        <w:t xml:space="preserve">El </w:t>
-      </w:r>
-      <w:proofErr w:type="spellStart"/>
+        <w:t xml:space="preserve">El attributo address, no debería de </w:t>
+      </w:r>
       <w:r>
         <w:rPr>
           <w:lang w:val="es-ES"/>
         </w:rPr>
-        <w:t>attributo</w:t>
-      </w:r>
-      <w:proofErr w:type="spellEnd"/>
-      <w:r>
-        <w:rPr>
-          <w:lang w:val="es-ES"/>
-        </w:rPr>
-        <w:t xml:space="preserve"> </w:t>
-      </w:r>
-      <w:proofErr w:type="spellStart"/>
-      <w:r>
-        <w:rPr>
-          <w:lang w:val="es-ES"/>
-        </w:rPr>
-        <w:t>address</w:t>
-      </w:r>
-      <w:proofErr w:type="spellEnd"/>
-      <w:r>
-        <w:rPr>
-          <w:lang w:val="es-ES"/>
-        </w:rPr>
-        <w:t xml:space="preserve">, no debería de </w:t>
-      </w:r>
-      <w:r>
-        <w:rPr>
-          <w:lang w:val="es-ES"/>
-        </w:rPr>
-        <w:t xml:space="preserve">modelarse, el atributo era "email </w:t>
-      </w:r>
-      <w:proofErr w:type="spellStart"/>
-      <w:r>
-        <w:rPr>
-          <w:lang w:val="es-ES"/>
-        </w:rPr>
-        <w:t>address</w:t>
-      </w:r>
-      <w:proofErr w:type="spellEnd"/>
-      <w:r>
-        <w:rPr>
-          <w:lang w:val="es-ES"/>
-        </w:rPr>
-        <w:t>", con el atributo email es suficiente:</w:t>
+        <w:t>modelarse, el atributo era "email address", con el atributo email es suficiente:</w:t>
       </w:r>
     </w:p>
     <w:p>
@@ -2054,7 +1554,7 @@
               </wp:anchor>
             </w:drawing>
           </mc:Choice>
-          <mc:Fallback>
+          <mc:Fallback xmlns:w16sdtfl="http://schemas.microsoft.com/office/word/2024/wordml/sdtformatlock" xmlns:w16du="http://schemas.microsoft.com/office/word/2023/wordml/word16du">
             <w:pict>
               <v:shapetype w14:anchorId="75186E26" id="_x0000_t32" coordsize="21600,21600" o:spt="32" o:oned="t" path="m,l21600,21600e" filled="f">
                 <v:path arrowok="t" fillok="f" o:connecttype="none"/>
@@ -2124,7 +1624,6 @@
           <w:lang w:val="es-ES"/>
         </w:rPr>
       </w:pPr>
-      <w:proofErr w:type="spellStart"/>
       <w:r>
         <w:rPr>
           <w:b/>
@@ -2132,9 +1631,8 @@
           <w:color w:val="C45911" w:themeColor="accent2" w:themeShade="BF"/>
           <w:lang w:val="es-ES"/>
         </w:rPr>
-        <w:t>Comment</w:t>
-      </w:r>
-      <w:proofErr w:type="spellEnd"/>
+        <w:t>Comment – Student</w:t>
+      </w:r>
       <w:r>
         <w:rPr>
           <w:b/>
@@ -2142,10 +1640,8 @@
           <w:color w:val="C45911" w:themeColor="accent2" w:themeShade="BF"/>
           <w:lang w:val="es-ES"/>
         </w:rPr>
-        <w:t xml:space="preserve"> – </w:t>
-      </w:r>
-      <w:proofErr w:type="spellStart"/>
-      <w:proofErr w:type="gramStart"/>
+        <w:t xml:space="preserve"> </w:t>
+      </w:r>
       <w:r>
         <w:rPr>
           <w:b/>
@@ -2153,68 +1649,8 @@
           <w:color w:val="C45911" w:themeColor="accent2" w:themeShade="BF"/>
           <w:lang w:val="es-ES"/>
         </w:rPr>
-        <w:t>Student</w:t>
-      </w:r>
-      <w:proofErr w:type="spellEnd"/>
-      <w:r>
-        <w:rPr>
-          <w:b/>
-          <w:bCs/>
-          <w:color w:val="C45911" w:themeColor="accent2" w:themeShade="BF"/>
-          <w:lang w:val="es-ES"/>
-        </w:rPr>
-        <w:t xml:space="preserve"> </w:t>
-      </w:r>
-      <w:r>
-        <w:rPr>
-          <w:b/>
-          <w:bCs/>
-          <w:color w:val="C45911" w:themeColor="accent2" w:themeShade="BF"/>
-          <w:lang w:val="es-ES"/>
-        </w:rPr>
-        <w:t>:</w:t>
-      </w:r>
-      <w:proofErr w:type="gramEnd"/>
-      <w:r>
-        <w:rPr>
-          <w:b/>
-          <w:bCs/>
-          <w:color w:val="C45911" w:themeColor="accent2" w:themeShade="BF"/>
-          <w:lang w:val="es-ES"/>
-        </w:rPr>
-        <w:t xml:space="preserve"> A la hora de corregir los errores hemos comenzado con el error referente al atributo </w:t>
-      </w:r>
-      <w:proofErr w:type="spellStart"/>
-      <w:r>
-        <w:rPr>
-          <w:b/>
-          <w:bCs/>
-          <w:color w:val="C45911" w:themeColor="accent2" w:themeShade="BF"/>
-          <w:lang w:val="es-ES"/>
-        </w:rPr>
-        <w:t>address</w:t>
-      </w:r>
-      <w:proofErr w:type="spellEnd"/>
-      <w:r>
-        <w:rPr>
-          <w:b/>
-          <w:bCs/>
-          <w:color w:val="C45911" w:themeColor="accent2" w:themeShade="BF"/>
-          <w:lang w:val="es-ES"/>
-        </w:rPr>
-        <w:t xml:space="preserve"> que no debía ser implementado se ha eliminado toda referencia a dicho </w:t>
-      </w:r>
-      <w:proofErr w:type="gramStart"/>
-      <w:r>
-        <w:rPr>
-          <w:b/>
-          <w:bCs/>
-          <w:color w:val="C45911" w:themeColor="accent2" w:themeShade="BF"/>
-          <w:lang w:val="es-ES"/>
-        </w:rPr>
-        <w:t>atributo .</w:t>
-      </w:r>
-      <w:proofErr w:type="gramEnd"/>
+        <w:t>: A la hora de corregir los errores hemos comenzado con el error referente al atributo address que no debía ser implementado se ha eliminado toda referencia a dicho atributo .</w:t>
+      </w:r>
     </w:p>
     <w:p>
       <w:pPr>
@@ -2393,6 +1829,7 @@
           <w15:appearance w15:val="hidden"/>
           <w:text/>
         </w:sdtPr>
+        <w:sdtEndPr/>
         <w:sdtContent>
           <w:r>
             <w:t xml:space="preserve"> </w:t>
@@ -2615,6 +2052,7 @@
           <w15:appearance w15:val="hidden"/>
           <w:text/>
         </w:sdtPr>
+        <w:sdtEndPr/>
         <w:sdtContent>
           <w:r>
             <w:rPr>
@@ -2820,6 +2258,7 @@
           <w15:appearance w15:val="hidden"/>
           <w:text/>
         </w:sdtPr>
+        <w:sdtEndPr/>
         <w:sdtContent>
           <w:r>
             <w:t xml:space="preserve"> </w:t>
@@ -3059,6 +2498,7 @@
           <w15:appearance w15:val="hidden"/>
           <w:text/>
         </w:sdtPr>
+        <w:sdtEndPr/>
         <w:sdtContent>
           <w:r>
             <w:t xml:space="preserve"> </w:t>
@@ -3078,7 +2518,7 @@
     </w:p>
     <w:p>
       <w:pPr>
-        <w:pStyle w:val="Heading2"/>
+        <w:pStyle w:val="Ttulo2"/>
         <w:rPr>
           <w:rFonts w:cstheme="majorHAnsi"/>
         </w:rPr>
@@ -3097,7 +2537,7 @@
     </w:p>
     <w:p>
       <w:pPr>
-        <w:pStyle w:val="Heading2"/>
+        <w:pStyle w:val="Ttulo2"/>
         <w:rPr>
           <w:rFonts w:cstheme="majorHAnsi"/>
         </w:rPr>
@@ -3116,7 +2556,7 @@
     </w:p>
     <w:p>
       <w:pPr>
-        <w:pStyle w:val="Heading2"/>
+        <w:pStyle w:val="Ttulo2"/>
         <w:rPr>
           <w:rFonts w:cstheme="majorHAnsi"/>
         </w:rPr>
@@ -3193,6 +2633,7 @@
           <w15:appearance w15:val="hidden"/>
           <w:text/>
         </w:sdtPr>
+        <w:sdtEndPr/>
         <w:sdtContent>
           <w:r>
             <w:t xml:space="preserve"> </w:t>
@@ -3212,7 +2653,7 @@
     </w:p>
     <w:p>
       <w:pPr>
-        <w:pStyle w:val="Heading2"/>
+        <w:pStyle w:val="Ttulo2"/>
         <w:rPr>
           <w:rFonts w:cstheme="majorHAnsi"/>
         </w:rPr>
@@ -3248,13 +2689,8 @@
         <w:t xml:space="preserve">, </w:t>
       </w:r>
       <w:r>
-        <w:t xml:space="preserve">their </w:t>
-      </w:r>
-      <w:proofErr w:type="gramStart"/>
-      <w:r>
-        <w:t>current status</w:t>
-      </w:r>
-      <w:proofErr w:type="gramEnd"/>
+        <w:t>their current status</w:t>
+      </w:r>
       <w:r>
         <w:t>, and your schedule</w:t>
       </w:r>
@@ -3277,6 +2713,7 @@
           <w15:appearance w15:val="hidden"/>
           <w:text/>
         </w:sdtPr>
+        <w:sdtEndPr/>
         <w:sdtContent>
           <w:r>
             <w:t xml:space="preserve"> </w:t>
@@ -3296,7 +2733,7 @@
     </w:p>
     <w:p>
       <w:pPr>
-        <w:pStyle w:val="Heading1"/>
+        <w:pStyle w:val="Ttulo1"/>
         <w:tabs>
           <w:tab w:val="left" w:pos="284"/>
         </w:tabs>
@@ -3332,7 +2769,7 @@
     </w:p>
     <w:p>
       <w:pPr>
-        <w:pStyle w:val="Heading2"/>
+        <w:pStyle w:val="Ttulo2"/>
         <w:rPr>
           <w:rFonts w:cstheme="majorHAnsi"/>
         </w:rPr>
@@ -3351,7 +2788,7 @@
     </w:p>
     <w:p>
       <w:pPr>
-        <w:pStyle w:val="Heading2"/>
+        <w:pStyle w:val="Ttulo2"/>
         <w:rPr>
           <w:rFonts w:cstheme="majorHAnsi"/>
         </w:rPr>
@@ -3449,6 +2886,7 @@
           <w15:appearance w15:val="hidden"/>
           <w:text/>
         </w:sdtPr>
+        <w:sdtEndPr/>
         <w:sdtContent>
           <w:r>
             <w:rPr>
@@ -3475,21 +2913,7 @@
         <w:rPr>
           <w:lang w:val="es-ES"/>
         </w:rPr>
-        <w:t xml:space="preserve">   Cuando creo un </w:t>
-      </w:r>
-      <w:proofErr w:type="spellStart"/>
-      <w:r>
-        <w:rPr>
-          <w:lang w:val="es-ES"/>
-        </w:rPr>
-        <w:t>airport</w:t>
-      </w:r>
-      <w:proofErr w:type="spellEnd"/>
-      <w:r>
-        <w:rPr>
-          <w:lang w:val="es-ES"/>
-        </w:rPr>
-        <w:t xml:space="preserve">, indico </w:t>
+        <w:t xml:space="preserve">   Cuando creo un airport, indico </w:t>
       </w:r>
       <w:r>
         <w:rPr>
@@ -3564,49 +2988,19 @@
         <w:rPr>
           <w:lang w:val="es-ES"/>
         </w:rPr>
-        <w:t xml:space="preserve"> Aquí para la evaluación porque no se ha satisfecho este requisito </w:t>
-      </w:r>
-      <w:proofErr w:type="spellStart"/>
-      <w:r>
-        <w:rPr>
-          <w:lang w:val="es-ES"/>
-        </w:rPr>
-        <w:t>mandatory</w:t>
-      </w:r>
-      <w:proofErr w:type="spellEnd"/>
-      <w:r>
-        <w:rPr>
-          <w:lang w:val="es-ES"/>
-        </w:rPr>
-        <w:t>.</w:t>
+        <w:t xml:space="preserve"> Aquí para la evaluación porque no se ha satisfecho este requisito mandatory.</w:t>
       </w:r>
     </w:p>
     <w:p>
       <w:pPr>
         <w:pStyle w:val="Comment-Grader"/>
-        <w:rPr>
-          <w:lang w:val="es-ES"/>
-        </w:rPr>
-      </w:pPr>
-    </w:p>
-    <w:p>
-      <w:pPr>
-        <w:pStyle w:val="Comment-Grader"/>
-        <w:rPr>
-          <w:lang w:val="es-ES"/>
-        </w:rPr>
-      </w:pPr>
-      <w:proofErr w:type="spellStart"/>
-      <w:r>
         <w:rPr>
           <w:b/>
           <w:bCs/>
           <w:color w:val="C45911" w:themeColor="accent2" w:themeShade="BF"/>
           <w:lang w:val="es-ES"/>
         </w:rPr>
-        <w:t>Comment</w:t>
-      </w:r>
-      <w:proofErr w:type="spellEnd"/>
+      </w:pPr>
       <w:r>
         <w:rPr>
           <w:b/>
@@ -3614,10 +3008,8 @@
           <w:color w:val="C45911" w:themeColor="accent2" w:themeShade="BF"/>
           <w:lang w:val="es-ES"/>
         </w:rPr>
-        <w:t xml:space="preserve"> – </w:t>
-      </w:r>
-      <w:proofErr w:type="spellStart"/>
-      <w:proofErr w:type="gramStart"/>
+        <w:t>Comment – Student</w:t>
+      </w:r>
       <w:r>
         <w:rPr>
           <w:b/>
@@ -3625,9 +3017,8 @@
           <w:color w:val="C45911" w:themeColor="accent2" w:themeShade="BF"/>
           <w:lang w:val="es-ES"/>
         </w:rPr>
-        <w:t>Student</w:t>
-      </w:r>
-      <w:proofErr w:type="spellEnd"/>
+        <w:t xml:space="preserve"> </w:t>
+      </w:r>
       <w:r>
         <w:rPr>
           <w:b/>
@@ -3635,198 +3026,77 @@
           <w:color w:val="C45911" w:themeColor="accent2" w:themeShade="BF"/>
           <w:lang w:val="es-ES"/>
         </w:rPr>
-        <w:t xml:space="preserve"> </w:t>
+        <w:t>: Respecto al error referente al método create de airport se ha corregido el error provocado por la falta del atributo Operational Scope en la función  unbind.</w:t>
+      </w:r>
+    </w:p>
+    <w:p>
+      <w:pPr>
+        <w:pStyle w:val="Comment-Grader"/>
+        <w:rPr>
+          <w:color w:val="000000" w:themeColor="text1"/>
+          <w:lang w:val="es-ES"/>
+        </w:rPr>
+      </w:pPr>
+      <w:r>
+        <w:rPr>
+          <w:color w:val="000000" w:themeColor="text1"/>
+          <w:highlight w:val="yellow"/>
+          <w:lang w:val="es-ES"/>
+        </w:rPr>
+        <w:t>Segunda convocatoria: requisito corregido y validado.</w:t>
+      </w:r>
+    </w:p>
+    <w:p>
+      <w:pPr>
+        <w:pStyle w:val="Requirement-Header"/>
+      </w:pPr>
+      <w:r>
+        <w:t xml:space="preserve">Operations by </w:t>
       </w:r>
       <w:r>
         <w:rPr>
           <w:b/>
           <w:bCs/>
-          <w:color w:val="C45911" w:themeColor="accent2" w:themeShade="BF"/>
-          <w:lang w:val="es-ES"/>
-        </w:rPr>
-        <w:t>:</w:t>
-      </w:r>
-      <w:proofErr w:type="gramEnd"/>
+        </w:rPr>
+        <w:t>administrators</w:t>
+      </w:r>
+      <w:r>
+        <w:t xml:space="preserve"> on </w:t>
+      </w:r>
       <w:r>
         <w:rPr>
           <w:b/>
           <w:bCs/>
-          <w:color w:val="C45911" w:themeColor="accent2" w:themeShade="BF"/>
-          <w:lang w:val="es-ES"/>
-        </w:rPr>
-        <w:t xml:space="preserve"> Respecto al error referente al método </w:t>
-      </w:r>
-      <w:proofErr w:type="spellStart"/>
-      <w:r>
-        <w:rPr>
-          <w:b/>
-          <w:bCs/>
-          <w:color w:val="C45911" w:themeColor="accent2" w:themeShade="BF"/>
-          <w:lang w:val="es-ES"/>
-        </w:rPr>
-        <w:t>create</w:t>
-      </w:r>
-      <w:proofErr w:type="spellEnd"/>
-      <w:r>
-        <w:rPr>
-          <w:b/>
-          <w:bCs/>
-          <w:color w:val="C45911" w:themeColor="accent2" w:themeShade="BF"/>
-          <w:lang w:val="es-ES"/>
-        </w:rPr>
-        <w:t xml:space="preserve"> de </w:t>
-      </w:r>
-      <w:proofErr w:type="spellStart"/>
-      <w:r>
-        <w:rPr>
-          <w:b/>
-          <w:bCs/>
-          <w:color w:val="C45911" w:themeColor="accent2" w:themeShade="BF"/>
-          <w:lang w:val="es-ES"/>
-        </w:rPr>
-        <w:t>airport</w:t>
-      </w:r>
-      <w:proofErr w:type="spellEnd"/>
-      <w:r>
-        <w:rPr>
-          <w:b/>
-          <w:bCs/>
-          <w:color w:val="C45911" w:themeColor="accent2" w:themeShade="BF"/>
-          <w:lang w:val="es-ES"/>
-        </w:rPr>
-        <w:t xml:space="preserve"> se ha corregido el error provocado por la falta del atributo </w:t>
-      </w:r>
-      <w:proofErr w:type="spellStart"/>
-      <w:r>
-        <w:rPr>
-          <w:b/>
-          <w:bCs/>
-          <w:color w:val="C45911" w:themeColor="accent2" w:themeShade="BF"/>
-          <w:lang w:val="es-ES"/>
-        </w:rPr>
-        <w:t>Operational</w:t>
-      </w:r>
-      <w:proofErr w:type="spellEnd"/>
-      <w:r>
-        <w:rPr>
-          <w:b/>
-          <w:bCs/>
-          <w:color w:val="C45911" w:themeColor="accent2" w:themeShade="BF"/>
-          <w:lang w:val="es-ES"/>
-        </w:rPr>
-        <w:t xml:space="preserve"> </w:t>
-      </w:r>
-      <w:proofErr w:type="spellStart"/>
-      <w:r>
-        <w:rPr>
-          <w:b/>
-          <w:bCs/>
-          <w:color w:val="C45911" w:themeColor="accent2" w:themeShade="BF"/>
-          <w:lang w:val="es-ES"/>
-        </w:rPr>
-        <w:t>Scope</w:t>
-      </w:r>
-      <w:proofErr w:type="spellEnd"/>
-      <w:r>
-        <w:rPr>
-          <w:b/>
-          <w:bCs/>
-          <w:color w:val="C45911" w:themeColor="accent2" w:themeShade="BF"/>
-          <w:lang w:val="es-ES"/>
-        </w:rPr>
-        <w:t xml:space="preserve"> en la </w:t>
-      </w:r>
-      <w:proofErr w:type="gramStart"/>
-      <w:r>
-        <w:rPr>
-          <w:b/>
-          <w:bCs/>
-          <w:color w:val="C45911" w:themeColor="accent2" w:themeShade="BF"/>
-          <w:lang w:val="es-ES"/>
-        </w:rPr>
-        <w:t xml:space="preserve">función  </w:t>
-      </w:r>
-      <w:proofErr w:type="spellStart"/>
-      <w:r>
-        <w:rPr>
-          <w:b/>
-          <w:bCs/>
-          <w:color w:val="C45911" w:themeColor="accent2" w:themeShade="BF"/>
-          <w:lang w:val="es-ES"/>
-        </w:rPr>
-        <w:t>unbind</w:t>
-      </w:r>
-      <w:proofErr w:type="spellEnd"/>
-      <w:proofErr w:type="gramEnd"/>
-      <w:r>
-        <w:rPr>
-          <w:b/>
-          <w:bCs/>
-          <w:color w:val="C45911" w:themeColor="accent2" w:themeShade="BF"/>
-          <w:lang w:val="es-ES"/>
-        </w:rPr>
+        </w:rPr>
+        <w:t>airlines</w:t>
+      </w:r>
+      <w:r>
+        <w:t>:</w:t>
+      </w:r>
+    </w:p>
+    <w:p>
+      <w:pPr>
+        <w:pStyle w:val="Requirement-Body"/>
+      </w:pPr>
+      <w:r>
+        <w:t>List the airlines</w:t>
+      </w:r>
+      <w:r>
+        <w:t xml:space="preserve"> and show their details</w:t>
+      </w:r>
+      <w:r>
         <w:t>.</w:t>
       </w:r>
     </w:p>
     <w:p>
       <w:pPr>
-        <w:pStyle w:val="Comment-Grader"/>
-        <w:rPr>
-          <w:lang w:val="es-ES"/>
-        </w:rPr>
-      </w:pPr>
-    </w:p>
-    <w:p>
-      <w:pPr>
-        <w:pStyle w:val="Requirement-Header"/>
+        <w:pStyle w:val="Requirement-Body"/>
+        <w:rPr>
+          <w:rFonts w:cstheme="majorHAnsi"/>
+        </w:rPr>
       </w:pPr>
       <w:r>
         <w:lastRenderedPageBreak/>
-        <w:t xml:space="preserve">Operations by </w:t>
-      </w:r>
-      <w:r>
-        <w:rPr>
-          <w:b/>
-          <w:bCs/>
-        </w:rPr>
-        <w:t>administrators</w:t>
-      </w:r>
-      <w:r>
-        <w:t xml:space="preserve"> on </w:t>
-      </w:r>
-      <w:r>
-        <w:rPr>
-          <w:b/>
-          <w:bCs/>
-        </w:rPr>
-        <w:t>airlines</w:t>
-      </w:r>
-      <w:r>
-        <w:t>:</w:t>
-      </w:r>
-    </w:p>
-    <w:p>
-      <w:pPr>
-        <w:pStyle w:val="Requirement-Body"/>
-      </w:pPr>
-      <w:r>
-        <w:t>List the airlines</w:t>
-      </w:r>
-      <w:r>
-        <w:t xml:space="preserve"> and show their details</w:t>
-      </w:r>
-      <w:r>
-        <w:t>.</w:t>
-      </w:r>
-    </w:p>
-    <w:p>
-      <w:pPr>
-        <w:pStyle w:val="Requirement-Body"/>
-        <w:rPr>
-          <w:rFonts w:cstheme="majorHAnsi"/>
-        </w:rPr>
-      </w:pPr>
-      <w:r>
         <w:t>Create</w:t>
       </w:r>
       <w:r>
@@ -3854,6 +3124,7 @@
           <w15:appearance w15:val="hidden"/>
           <w:text/>
         </w:sdtPr>
+        <w:sdtEndPr/>
         <w:sdtContent>
           <w:r>
             <w:t xml:space="preserve"> </w:t>
@@ -3945,6 +3216,7 @@
           <w15:appearance w15:val="hidden"/>
           <w:text/>
         </w:sdtPr>
+        <w:sdtEndPr/>
         <w:sdtContent>
           <w:r>
             <w:t xml:space="preserve"> </w:t>
@@ -4025,6 +3297,7 @@
           <w15:appearance w15:val="hidden"/>
           <w:text/>
         </w:sdtPr>
+        <w:sdtEndPr/>
         <w:sdtContent>
           <w:r>
             <w:t xml:space="preserve"> </w:t>
@@ -4044,7 +3317,7 @@
     </w:p>
     <w:p>
       <w:pPr>
-        <w:pStyle w:val="Heading2"/>
+        <w:pStyle w:val="Ttulo2"/>
         <w:rPr>
           <w:rFonts w:cstheme="majorHAnsi"/>
         </w:rPr>
@@ -4071,7 +3344,7 @@
     </w:p>
     <w:p>
       <w:pPr>
-        <w:pStyle w:val="Heading2"/>
+        <w:pStyle w:val="Ttulo2"/>
         <w:rPr>
           <w:rFonts w:cstheme="majorHAnsi"/>
         </w:rPr>
@@ -4090,7 +3363,7 @@
     </w:p>
     <w:p>
       <w:pPr>
-        <w:pStyle w:val="Heading2"/>
+        <w:pStyle w:val="Ttulo2"/>
         <w:rPr>
           <w:rFonts w:cstheme="majorHAnsi"/>
         </w:rPr>
@@ -4107,15 +3380,7 @@
         <w:pStyle w:val="Requirement-Header"/>
       </w:pPr>
       <w:r>
-        <w:t xml:space="preserve">Provide a link to your planning dashboard in GitHub to review the tasks, their </w:t>
-      </w:r>
-      <w:proofErr w:type="gramStart"/>
-      <w:r>
-        <w:t>current status</w:t>
-      </w:r>
-      <w:proofErr w:type="gramEnd"/>
-      <w:r>
-        <w:t>, and your schedule.</w:t>
+        <w:t>Provide a link to your planning dashboard in GitHub to review the tasks, their current status, and your schedule.</w:t>
       </w:r>
     </w:p>
     <w:permStart w:id="1902000534" w:edGrp="everyone"/>
@@ -4133,6 +3398,7 @@
           <w15:appearance w15:val="hidden"/>
           <w:text/>
         </w:sdtPr>
+        <w:sdtEndPr/>
         <w:sdtContent>
           <w:r>
             <w:t xml:space="preserve"> </w:t>
@@ -4152,7 +3418,7 @@
     </w:p>
     <w:p>
       <w:pPr>
-        <w:pStyle w:val="Heading1"/>
+        <w:pStyle w:val="Ttulo1"/>
         <w:tabs>
           <w:tab w:val="left" w:pos="284"/>
         </w:tabs>
@@ -4188,7 +3454,7 @@
     </w:p>
     <w:p>
       <w:pPr>
-        <w:pStyle w:val="Heading2"/>
+        <w:pStyle w:val="Ttulo2"/>
         <w:rPr>
           <w:rFonts w:cstheme="majorHAnsi"/>
         </w:rPr>
@@ -4223,6 +3489,7 @@
           <w15:appearance w15:val="hidden"/>
           <w:text/>
         </w:sdtPr>
+        <w:sdtEndPr/>
         <w:sdtContent>
           <w:r>
             <w:t xml:space="preserve">  </w:t>
@@ -4242,7 +3509,7 @@
     </w:p>
     <w:p>
       <w:pPr>
-        <w:pStyle w:val="Heading2"/>
+        <w:pStyle w:val="Ttulo2"/>
         <w:rPr>
           <w:rFonts w:cstheme="majorHAnsi"/>
         </w:rPr>
@@ -4264,7 +3531,7 @@
     </w:p>
     <w:p>
       <w:pPr>
-        <w:pStyle w:val="Heading2"/>
+        <w:pStyle w:val="Ttulo2"/>
         <w:rPr>
           <w:rFonts w:cstheme="majorHAnsi"/>
         </w:rPr>
@@ -4283,7 +3550,7 @@
     </w:p>
     <w:p>
       <w:pPr>
-        <w:pStyle w:val="Heading2"/>
+        <w:pStyle w:val="Ttulo2"/>
         <w:rPr>
           <w:rFonts w:cstheme="majorHAnsi"/>
         </w:rPr>
@@ -4313,9 +3580,16 @@
     <w:p>
       <w:pPr>
         <w:pStyle w:val="Comment-Grader"/>
+        <w:rPr>
+          <w:highlight w:val="yellow"/>
+          <w:lang w:val="es-ES"/>
+        </w:rPr>
       </w:pPr>
       <w:sdt>
         <w:sdtPr>
+          <w:rPr>
+            <w:lang w:val="es-ES"/>
+          </w:rPr>
           <w:tag w:val="Verdict"/>
           <w:id w:val="1212624014"/>
           <w:placeholder>
@@ -4324,33 +3598,110 @@
           <w15:appearance w15:val="hidden"/>
           <w:text/>
         </w:sdtPr>
+        <w:sdtEndPr/>
         <w:sdtContent>
           <w:r>
-            <w:t xml:space="preserve"> </w:t>
-          </w:r>
-          <w:r>
-            <w:t>X</w:t>
-          </w:r>
-          <w:r>
-            <w:t xml:space="preserve">  </w:t>
+            <w:rPr>
+              <w:lang w:val="es-ES"/>
+            </w:rPr>
+            <w:t xml:space="preserve">   </w:t>
           </w:r>
         </w:sdtContent>
       </w:sdt>
       <w:permEnd w:id="759059702"/>
       <w:r>
+        <w:rPr>
+          <w:lang w:val="es-ES"/>
+        </w:rPr>
         <w:t xml:space="preserve">  </w:t>
       </w:r>
-    </w:p>
-    <w:p>
-      <w:pPr>
-        <w:pStyle w:val="Heading2"/>
-        <w:rPr>
-          <w:rFonts w:cstheme="majorHAnsi"/>
-        </w:rPr>
-      </w:pPr>
-      <w:r>
-        <w:rPr>
-          <w:rFonts w:cstheme="majorHAnsi"/>
+      <w:r>
+        <w:rPr>
+          <w:highlight w:val="yellow"/>
+          <w:lang w:val="es-ES"/>
+        </w:rPr>
+        <w:t>Los tests no tienen apenas cobertura. Para el caso de la actualización de un airport por parte de un administrador, su cobertura es de un 1.5% y para la creación de un 1.9%.</w:t>
+      </w:r>
+    </w:p>
+    <w:p>
+      <w:pPr>
+        <w:pStyle w:val="Comment-Grader"/>
+        <w:rPr>
+          <w:highlight w:val="yellow"/>
+          <w:lang w:val="es-ES"/>
+        </w:rPr>
+      </w:pPr>
+      <w:r>
+        <w:rPr>
+          <w:noProof/>
+          <w:highlight w:val="yellow"/>
+          <w:lang w:val="es-ES"/>
+        </w:rPr>
+        <w:lastRenderedPageBreak/>
+        <w:drawing>
+          <wp:inline distT="0" distB="0" distL="0" distR="0" wp14:anchorId="13E3A701" wp14:editId="24B9B28B">
+            <wp:extent cx="4411015" cy="3987800"/>
+            <wp:effectExtent l="0" t="0" r="0" b="0"/>
+            <wp:docPr id="1488914318" name="Picture 1" descr="A screenshot of a computer&#10;&#10;AI-generated content may be incorrect."/>
+            <wp:cNvGraphicFramePr>
+              <a:graphicFrameLocks xmlns:a="http://schemas.openxmlformats.org/drawingml/2006/main" noChangeAspect="1"/>
+            </wp:cNvGraphicFramePr>
+            <a:graphic xmlns:a="http://schemas.openxmlformats.org/drawingml/2006/main">
+              <a:graphicData uri="http://schemas.openxmlformats.org/drawingml/2006/picture">
+                <pic:pic xmlns:pic="http://schemas.openxmlformats.org/drawingml/2006/picture">
+                  <pic:nvPicPr>
+                    <pic:cNvPr id="1488914318" name="Picture 1" descr="A screenshot of a computer&#10;&#10;AI-generated content may be incorrect."/>
+                    <pic:cNvPicPr/>
+                  </pic:nvPicPr>
+                  <pic:blipFill>
+                    <a:blip r:embed="rId8"/>
+                    <a:stretch>
+                      <a:fillRect/>
+                    </a:stretch>
+                  </pic:blipFill>
+                  <pic:spPr>
+                    <a:xfrm>
+                      <a:off x="0" y="0"/>
+                      <a:ext cx="4424594" cy="4000076"/>
+                    </a:xfrm>
+                    <a:prstGeom prst="rect">
+                      <a:avLst/>
+                    </a:prstGeom>
+                  </pic:spPr>
+                </pic:pic>
+              </a:graphicData>
+            </a:graphic>
+          </wp:inline>
+        </w:drawing>
+      </w:r>
+    </w:p>
+    <w:p>
+      <w:pPr>
+        <w:pStyle w:val="Comment-Grader"/>
+        <w:rPr>
+          <w:lang w:val="es-ES"/>
+        </w:rPr>
+      </w:pPr>
+      <w:r>
+        <w:rPr>
+          <w:highlight w:val="yellow"/>
+          <w:lang w:val="es-ES"/>
+        </w:rPr>
+        <w:t>A partir de aquí, se para la evaluación.</w:t>
+      </w:r>
+    </w:p>
+    <w:p>
+      <w:pPr>
+        <w:pStyle w:val="Ttulo2"/>
+        <w:rPr>
+          <w:rFonts w:cstheme="majorHAnsi"/>
+          <w:lang w:val="es-ES"/>
+        </w:rPr>
+      </w:pPr>
+      <w:r>
+        <w:rPr>
+          <w:rFonts w:cstheme="majorHAnsi"/>
+          <w:lang w:val="es-ES"/>
         </w:rPr>
         <w:t>Managerial requirements</w:t>
       </w:r>
@@ -4360,15 +3711,7 @@
         <w:pStyle w:val="Requirement-Header"/>
       </w:pPr>
       <w:r>
-        <w:t xml:space="preserve">Provide a link to your planning dashboard in GitHub to review the tasks, their </w:t>
-      </w:r>
-      <w:proofErr w:type="gramStart"/>
-      <w:r>
-        <w:t>current status</w:t>
-      </w:r>
-      <w:proofErr w:type="gramEnd"/>
-      <w:r>
-        <w:t>, and your schedule.</w:t>
+        <w:t>Provide a link to your planning dashboard in GitHub to review the tasks, their current status, and your schedule.</w:t>
       </w:r>
       <w:r>
         <w:t xml:space="preserve">  </w:t>
@@ -4395,6 +3738,7 @@
           <w15:appearance w15:val="hidden"/>
           <w:text/>
         </w:sdtPr>
+        <w:sdtEndPr/>
         <w:sdtContent>
           <w:r>
             <w:rPr>
@@ -4447,6 +3791,7 @@
           <w15:appearance w15:val="hidden"/>
           <w:text/>
         </w:sdtPr>
+        <w:sdtEndPr/>
         <w:sdtContent>
           <w:r>
             <w:t xml:space="preserve"> </w:t>
@@ -4471,7 +3816,7 @@
     </w:p>
     <w:p>
       <w:pPr>
-        <w:pStyle w:val="Heading1"/>
+        <w:pStyle w:val="Ttulo1"/>
         <w:tabs>
           <w:tab w:val="left" w:pos="284"/>
         </w:tabs>
@@ -4507,7 +3852,7 @@
     </w:p>
     <w:p>
       <w:pPr>
-        <w:pStyle w:val="Heading2"/>
+        <w:pStyle w:val="Ttulo2"/>
         <w:rPr>
           <w:rFonts w:cstheme="majorHAnsi"/>
         </w:rPr>
@@ -4532,7 +3877,7 @@
     </w:p>
     <w:p>
       <w:pPr>
-        <w:pStyle w:val="Heading2"/>
+        <w:pStyle w:val="Ttulo2"/>
         <w:rPr>
           <w:rFonts w:cstheme="majorHAnsi"/>
         </w:rPr>
@@ -4557,7 +3902,7 @@
     </w:p>
     <w:p>
       <w:pPr>
-        <w:pStyle w:val="Heading2"/>
+        <w:pStyle w:val="Ttulo2"/>
         <w:rPr>
           <w:rFonts w:cstheme="majorHAnsi"/>
         </w:rPr>
@@ -4625,6 +3970,7 @@
           <w15:appearance w15:val="hidden"/>
           <w:text/>
         </w:sdtPr>
+        <w:sdtEndPr/>
         <w:sdtContent>
           <w:r>
             <w:t xml:space="preserve"> </w:t>
@@ -4644,7 +3990,7 @@
     </w:p>
     <w:p>
       <w:pPr>
-        <w:pStyle w:val="Heading2"/>
+        <w:pStyle w:val="Ttulo2"/>
         <w:rPr>
           <w:rFonts w:cstheme="majorHAnsi"/>
         </w:rPr>
@@ -4669,7 +4015,7 @@
     </w:p>
     <w:p>
       <w:pPr>
-        <w:pStyle w:val="Heading2"/>
+        <w:pStyle w:val="Ttulo2"/>
         <w:rPr>
           <w:rFonts w:cstheme="majorHAnsi"/>
         </w:rPr>
@@ -4704,6 +4050,7 @@
           <w15:appearance w15:val="hidden"/>
           <w:text/>
         </w:sdtPr>
+        <w:sdtEndPr/>
         <w:sdtContent>
           <w:r>
             <w:t xml:space="preserve"> </w:t>
@@ -4744,6 +4091,7 @@
           <w15:appearance w15:val="hidden"/>
           <w:text/>
         </w:sdtPr>
+        <w:sdtEndPr/>
         <w:sdtContent>
           <w:r>
             <w:t xml:space="preserve"> </w:t>
@@ -4799,6 +4147,7 @@
           <w15:appearance w15:val="hidden"/>
           <w:text/>
         </w:sdtPr>
+        <w:sdtEndPr/>
         <w:sdtContent>
           <w:r>
             <w:t xml:space="preserve"> </w:t>
@@ -4818,7 +4167,7 @@
     </w:p>
     <w:p>
       <w:pPr>
-        <w:pStyle w:val="Heading1"/>
+        <w:pStyle w:val="Ttulo1"/>
         <w:tabs>
           <w:tab w:val="left" w:pos="284"/>
         </w:tabs>
@@ -4854,7 +4203,7 @@
     </w:p>
     <w:p>
       <w:pPr>
-        <w:pStyle w:val="Heading2"/>
+        <w:pStyle w:val="Ttulo2"/>
         <w:rPr>
           <w:rFonts w:cstheme="majorHAnsi"/>
         </w:rPr>
@@ -4919,6 +4268,7 @@
           <w15:appearance w15:val="hidden"/>
           <w:text/>
         </w:sdtPr>
+        <w:sdtEndPr/>
         <w:sdtContent>
           <w:r>
             <w:t xml:space="preserve"> </w:t>
@@ -5067,6 +4417,7 @@
           <w15:appearance w15:val="hidden"/>
           <w:text/>
         </w:sdtPr>
+        <w:sdtEndPr/>
         <w:sdtContent>
           <w:r>
             <w:rPr>
@@ -5095,7 +4446,7 @@
     </w:p>
     <w:p>
       <w:pPr>
-        <w:pStyle w:val="Heading2"/>
+        <w:pStyle w:val="Ttulo2"/>
         <w:rPr>
           <w:rFonts w:cstheme="majorHAnsi"/>
         </w:rPr>
@@ -5120,7 +4471,7 @@
     </w:p>
     <w:p>
       <w:pPr>
-        <w:pStyle w:val="Heading2"/>
+        <w:pStyle w:val="Ttulo2"/>
         <w:rPr>
           <w:rFonts w:cstheme="majorHAnsi"/>
         </w:rPr>
@@ -5145,7 +4496,7 @@
     </w:p>
     <w:p>
       <w:pPr>
-        <w:pStyle w:val="Heading2"/>
+        <w:pStyle w:val="Ttulo2"/>
         <w:rPr>
           <w:rFonts w:cstheme="majorHAnsi"/>
         </w:rPr>
@@ -5170,7 +4521,7 @@
     </w:p>
     <w:p>
       <w:pPr>
-        <w:pStyle w:val="Heading2"/>
+        <w:pStyle w:val="Ttulo2"/>
         <w:rPr>
           <w:rFonts w:cstheme="majorHAnsi"/>
         </w:rPr>
@@ -5211,6 +4562,7 @@
           <w15:appearance w15:val="hidden"/>
           <w:text/>
         </w:sdtPr>
+        <w:sdtEndPr/>
         <w:sdtContent>
           <w:r>
             <w:t xml:space="preserve"> </w:t>
@@ -5231,7 +4583,7 @@
     <w:p/>
     <w:p>
       <w:pPr>
-        <w:pStyle w:val="Heading1"/>
+        <w:pStyle w:val="Ttulo1"/>
         <w:tabs>
           <w:tab w:val="left" w:pos="284"/>
         </w:tabs>
@@ -5267,7 +4619,7 @@
     </w:p>
     <w:p>
       <w:pPr>
-        <w:pStyle w:val="Heading2"/>
+        <w:pStyle w:val="Ttulo2"/>
         <w:rPr>
           <w:rFonts w:cstheme="majorHAnsi"/>
         </w:rPr>
@@ -5292,7 +4644,7 @@
     </w:p>
     <w:p>
       <w:pPr>
-        <w:pStyle w:val="Heading2"/>
+        <w:pStyle w:val="Ttulo2"/>
         <w:rPr>
           <w:rFonts w:cstheme="majorHAnsi"/>
         </w:rPr>
@@ -5371,6 +4723,7 @@
           <w15:appearance w15:val="hidden"/>
           <w:text/>
         </w:sdtPr>
+        <w:sdtEndPr/>
         <w:sdtContent>
           <w:r>
             <w:t xml:space="preserve"> </w:t>
@@ -5476,6 +4829,7 @@
           <w15:appearance w15:val="hidden"/>
           <w:text/>
         </w:sdtPr>
+        <w:sdtEndPr/>
         <w:sdtContent>
           <w:r>
             <w:t xml:space="preserve"> </w:t>
@@ -5558,6 +4912,7 @@
           <w15:appearance w15:val="hidden"/>
           <w:text/>
         </w:sdtPr>
+        <w:sdtEndPr/>
         <w:sdtContent>
           <w:r>
             <w:t xml:space="preserve"> </w:t>
@@ -5643,6 +4998,7 @@
           <w15:appearance w15:val="hidden"/>
           <w:text/>
         </w:sdtPr>
+        <w:sdtEndPr/>
         <w:sdtContent>
           <w:r>
             <w:t xml:space="preserve"> </w:t>
@@ -5720,6 +5076,7 @@
           <w15:appearance w15:val="hidden"/>
           <w:text/>
         </w:sdtPr>
+        <w:sdtEndPr/>
         <w:sdtContent>
           <w:r>
             <w:t>X</w:t>
@@ -5744,7 +5101,7 @@
     <w:bookmarkEnd w:id="7"/>
     <w:p>
       <w:pPr>
-        <w:pStyle w:val="Heading2"/>
+        <w:pStyle w:val="Ttulo2"/>
         <w:rPr>
           <w:rFonts w:cstheme="majorHAnsi"/>
         </w:rPr>
@@ -5817,6 +5174,7 @@
           <w15:appearance w15:val="hidden"/>
           <w:text/>
         </w:sdtPr>
+        <w:sdtEndPr/>
         <w:sdtContent>
           <w:r>
             <w:rPr>
@@ -5846,55 +5204,7 @@
           <w:rFonts w:cstheme="majorHAnsi"/>
           <w:lang w:val="es-ES"/>
         </w:rPr>
-        <w:t>enlace de "</w:t>
-      </w:r>
-      <w:proofErr w:type="spellStart"/>
-      <w:r>
-        <w:rPr>
-          <w:rFonts w:cstheme="majorHAnsi"/>
-          <w:lang w:val="es-ES"/>
-        </w:rPr>
-        <w:t>List</w:t>
-      </w:r>
-      <w:proofErr w:type="spellEnd"/>
-      <w:r>
-        <w:rPr>
-          <w:rFonts w:cstheme="majorHAnsi"/>
-          <w:lang w:val="es-ES"/>
-        </w:rPr>
-        <w:t xml:space="preserve"> </w:t>
-      </w:r>
-      <w:proofErr w:type="spellStart"/>
-      <w:r>
-        <w:rPr>
-          <w:rFonts w:cstheme="majorHAnsi"/>
-          <w:lang w:val="es-ES"/>
-        </w:rPr>
-        <w:t>records</w:t>
-      </w:r>
-      <w:proofErr w:type="spellEnd"/>
-      <w:r>
-        <w:rPr>
-          <w:rFonts w:cstheme="majorHAnsi"/>
-          <w:lang w:val="es-ES"/>
-        </w:rPr>
-        <w:t xml:space="preserve">" no funciona. Aunque no he continuado la </w:t>
-      </w:r>
-      <w:proofErr w:type="gramStart"/>
-      <w:r>
-        <w:rPr>
-          <w:rFonts w:cstheme="majorHAnsi"/>
-          <w:lang w:val="es-ES"/>
-        </w:rPr>
-        <w:t>evaluación</w:t>
-      </w:r>
-      <w:proofErr w:type="gramEnd"/>
-      <w:r>
-        <w:rPr>
-          <w:rFonts w:cstheme="majorHAnsi"/>
-          <w:lang w:val="es-ES"/>
-        </w:rPr>
-        <w:t xml:space="preserve"> pero este problema lo he localizado antes y lo dejo indicado.</w:t>
+        <w:t>enlace de "List records" no funciona. Aunque no he continuado la evaluación pero este problema lo he localizado antes y lo dejo indicado.</w:t>
       </w:r>
     </w:p>
     <w:p>
@@ -5968,7 +5278,7 @@
               </wp:anchor>
             </w:drawing>
           </mc:Choice>
-          <mc:Fallback>
+          <mc:Fallback xmlns:w16sdtfl="http://schemas.microsoft.com/office/word/2024/wordml/sdtformatlock" xmlns:w16du="http://schemas.microsoft.com/office/word/2023/wordml/word16du">
             <w:pict>
               <v:shape w14:anchorId="319040A2" id="Straight Arrow Connector 2" o:spid="_x0000_s1026" type="#_x0000_t32" style="position:absolute;margin-left:150.75pt;margin-top:100.7pt;width:19.2pt;height:12.7pt;flip:x;z-index:251662336;visibility:visible;mso-wrap-style:square;mso-width-percent:0;mso-height-percent:0;mso-wrap-distance-left:9pt;mso-wrap-distance-top:0;mso-wrap-distance-right:9pt;mso-wrap-distance-bottom:0;mso-position-horizontal:absolute;mso-position-horizontal-relative:text;mso-position-vertical:absolute;mso-position-vertical-relative:text;mso-width-percent:0;mso-height-percent:0;mso-width-relative:margin;mso-height-relative:margin" o:gfxdata="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" strokecolor="#c00000" strokeweight="2.25pt">
                 <v:stroke endarrow="block" joinstyle="miter"/>
@@ -6044,7 +5354,7 @@
               </wp:anchor>
             </w:drawing>
           </mc:Choice>
-          <mc:Fallback>
+          <mc:Fallback xmlns:w16sdtfl="http://schemas.microsoft.com/office/word/2024/wordml/sdtformatlock" xmlns:w16du="http://schemas.microsoft.com/office/word/2023/wordml/word16du">
             <w:pict>
               <v:shape w14:anchorId="72608924" id="Straight Arrow Connector 2" o:spid="_x0000_s1026" type="#_x0000_t32" style="position:absolute;margin-left:150.45pt;margin-top:44.15pt;width:19.2pt;height:12.7pt;flip:x;z-index:251660288;visibility:visible;mso-wrap-style:square;mso-width-percent:0;mso-height-percent:0;mso-wrap-distance-left:9pt;mso-wrap-distance-top:0;mso-wrap-distance-right:9pt;mso-wrap-distance-bottom:0;mso-position-horizontal:absolute;mso-position-horizontal-relative:text;mso-position-vertical:absolute;mso-position-vertical-relative:text;mso-width-percent:0;mso-height-percent:0;mso-width-relative:margin;mso-height-relative:margin" o:gfxdata="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" strokecolor="#c00000" strokeweight="2.25pt">
                 <v:stroke endarrow="block" joinstyle="miter"/>
@@ -6073,7 +5383,7 @@
                     <pic:cNvPicPr/>
                   </pic:nvPicPr>
                   <pic:blipFill>
-                    <a:blip r:embed="rId8"/>
+                    <a:blip r:embed="rId9"/>
                     <a:stretch>
                       <a:fillRect/>
                     </a:stretch>
@@ -6096,7 +5406,7 @@
     </w:p>
     <w:p>
       <w:pPr>
-        <w:pStyle w:val="Heading2"/>
+        <w:pStyle w:val="Ttulo2"/>
         <w:rPr>
           <w:rFonts w:cstheme="majorHAnsi"/>
         </w:rPr>
@@ -6121,7 +5431,7 @@
     </w:p>
     <w:p>
       <w:pPr>
-        <w:pStyle w:val="Heading2"/>
+        <w:pStyle w:val="Ttulo2"/>
         <w:rPr>
           <w:rFonts w:cstheme="majorHAnsi"/>
         </w:rPr>
@@ -6180,6 +5490,7 @@
           <w15:appearance w15:val="hidden"/>
           <w:text/>
         </w:sdtPr>
+        <w:sdtEndPr/>
         <w:sdtContent>
           <w:r>
             <w:t xml:space="preserve"> </w:t>
@@ -6205,7 +5516,7 @@
     </w:p>
     <w:p>
       <w:pPr>
-        <w:pStyle w:val="Heading1"/>
+        <w:pStyle w:val="Ttulo1"/>
       </w:pPr>
       <w:r>
         <w:lastRenderedPageBreak/>
@@ -6223,7 +5534,7 @@
     </w:p>
     <w:p>
       <w:pPr>
-        <w:pStyle w:val="Heading2"/>
+        <w:pStyle w:val="Ttulo2"/>
         <w:rPr>
           <w:rFonts w:cstheme="majorHAnsi"/>
         </w:rPr>
@@ -6248,7 +5559,7 @@
     </w:p>
     <w:p>
       <w:pPr>
-        <w:pStyle w:val="Heading2"/>
+        <w:pStyle w:val="Ttulo2"/>
         <w:rPr>
           <w:rFonts w:cstheme="majorHAnsi"/>
         </w:rPr>
@@ -6273,7 +5584,7 @@
     </w:p>
     <w:p>
       <w:pPr>
-        <w:pStyle w:val="Heading2"/>
+        <w:pStyle w:val="Ttulo2"/>
         <w:rPr>
           <w:rFonts w:cstheme="majorHAnsi"/>
         </w:rPr>
@@ -6298,7 +5609,7 @@
     </w:p>
     <w:p>
       <w:pPr>
-        <w:pStyle w:val="Heading2"/>
+        <w:pStyle w:val="Ttulo2"/>
         <w:rPr>
           <w:rFonts w:cstheme="majorHAnsi"/>
         </w:rPr>
@@ -6345,6 +5656,7 @@
           <w15:appearance w15:val="hidden"/>
           <w:text/>
         </w:sdtPr>
+        <w:sdtEndPr/>
         <w:sdtContent>
           <w:r>
             <w:t xml:space="preserve">    </w:t>
@@ -6358,7 +5670,7 @@
     </w:p>
     <w:p>
       <w:pPr>
-        <w:pStyle w:val="Heading2"/>
+        <w:pStyle w:val="Ttulo2"/>
         <w:rPr>
           <w:rFonts w:cstheme="majorHAnsi"/>
         </w:rPr>
@@ -6393,6 +5705,7 @@
           <w15:appearance w15:val="hidden"/>
           <w:text/>
         </w:sdtPr>
+        <w:sdtEndPr/>
         <w:sdtContent>
           <w:r>
             <w:t xml:space="preserve">    </w:t>
@@ -6411,7 +5724,7 @@
     </w:p>
     <w:p>
       <w:pPr>
-        <w:pStyle w:val="Heading1"/>
+        <w:pStyle w:val="Ttulo1"/>
         <w:tabs>
           <w:tab w:val="left" w:pos="284"/>
         </w:tabs>
@@ -6447,7 +5760,7 @@
     </w:p>
     <w:p>
       <w:pPr>
-        <w:pStyle w:val="Heading2"/>
+        <w:pStyle w:val="Ttulo2"/>
         <w:rPr>
           <w:rFonts w:cstheme="majorHAnsi"/>
         </w:rPr>
@@ -6472,7 +5785,7 @@
     </w:p>
     <w:p>
       <w:pPr>
-        <w:pStyle w:val="Heading2"/>
+        <w:pStyle w:val="Ttulo2"/>
         <w:rPr>
           <w:rFonts w:cstheme="majorHAnsi"/>
         </w:rPr>
@@ -6497,7 +5810,7 @@
     </w:p>
     <w:p>
       <w:pPr>
-        <w:pStyle w:val="Heading2"/>
+        <w:pStyle w:val="Ttulo2"/>
         <w:rPr>
           <w:rFonts w:cstheme="majorHAnsi"/>
         </w:rPr>
@@ -6522,7 +5835,7 @@
     </w:p>
     <w:p>
       <w:pPr>
-        <w:pStyle w:val="Heading2"/>
+        <w:pStyle w:val="Ttulo2"/>
         <w:rPr>
           <w:rFonts w:cstheme="majorHAnsi"/>
         </w:rPr>
@@ -6547,7 +5860,7 @@
     </w:p>
     <w:p>
       <w:pPr>
-        <w:pStyle w:val="Heading2"/>
+        <w:pStyle w:val="Ttulo2"/>
         <w:rPr>
           <w:rFonts w:cstheme="majorHAnsi"/>
         </w:rPr>
@@ -6582,6 +5895,7 @@
           <w15:appearance w15:val="hidden"/>
           <w:text/>
         </w:sdtPr>
+        <w:sdtEndPr/>
         <w:sdtContent>
           <w:r>
             <w:t xml:space="preserve"> </w:t>
@@ -6622,6 +5936,7 @@
           <w15:appearance w15:val="hidden"/>
           <w:text/>
         </w:sdtPr>
+        <w:sdtEndPr/>
         <w:sdtContent>
           <w:r>
             <w:t xml:space="preserve"> </w:t>
@@ -6647,7 +5962,7 @@
     </w:p>
     <w:p>
       <w:pPr>
-        <w:pStyle w:val="Heading1"/>
+        <w:pStyle w:val="Ttulo1"/>
         <w:tabs>
           <w:tab w:val="left" w:pos="284"/>
         </w:tabs>
@@ -6683,7 +5998,7 @@
     </w:p>
     <w:p>
       <w:pPr>
-        <w:pStyle w:val="Heading2"/>
+        <w:pStyle w:val="Ttulo2"/>
         <w:rPr>
           <w:rFonts w:cstheme="majorHAnsi"/>
         </w:rPr>
@@ -6864,6 +6179,7 @@
           <w15:appearance w15:val="hidden"/>
           <w:text/>
         </w:sdtPr>
+        <w:sdtEndPr/>
         <w:sdtContent>
           <w:r>
             <w:t xml:space="preserve"> </w:t>
@@ -6883,7 +6199,7 @@
     </w:p>
     <w:p>
       <w:pPr>
-        <w:pStyle w:val="Heading2"/>
+        <w:pStyle w:val="Ttulo2"/>
         <w:rPr>
           <w:rFonts w:cstheme="majorHAnsi"/>
         </w:rPr>
@@ -6908,7 +6224,7 @@
     </w:p>
     <w:p>
       <w:pPr>
-        <w:pStyle w:val="Heading2"/>
+        <w:pStyle w:val="Ttulo2"/>
         <w:rPr>
           <w:rFonts w:cstheme="majorHAnsi"/>
         </w:rPr>
@@ -6959,6 +6275,7 @@
           <w15:appearance w15:val="hidden"/>
           <w:text/>
         </w:sdtPr>
+        <w:sdtEndPr/>
         <w:sdtContent>
           <w:r>
             <w:t xml:space="preserve"> </w:t>
@@ -6981,7 +6298,7 @@
     </w:p>
     <w:p>
       <w:pPr>
-        <w:pStyle w:val="Heading2"/>
+        <w:pStyle w:val="Ttulo2"/>
         <w:rPr>
           <w:rFonts w:cstheme="majorHAnsi"/>
         </w:rPr>
@@ -7006,7 +6323,7 @@
     </w:p>
     <w:p>
       <w:pPr>
-        <w:pStyle w:val="Heading2"/>
+        <w:pStyle w:val="Ttulo2"/>
         <w:rPr>
           <w:rFonts w:cstheme="majorHAnsi"/>
         </w:rPr>
@@ -7041,6 +6358,7 @@
           <w15:appearance w15:val="hidden"/>
           <w:text/>
         </w:sdtPr>
+        <w:sdtEndPr/>
         <w:sdtContent>
           <w:r>
             <w:t xml:space="preserve"> </w:t>
@@ -7081,6 +6399,7 @@
           <w15:appearance w15:val="hidden"/>
           <w:text/>
         </w:sdtPr>
+        <w:sdtEndPr/>
         <w:sdtContent>
           <w:r>
             <w:t xml:space="preserve"> </w:t>
@@ -7100,7 +6419,7 @@
     </w:p>
     <w:p>
       <w:pPr>
-        <w:pStyle w:val="Heading1"/>
+        <w:pStyle w:val="Ttulo1"/>
         <w:tabs>
           <w:tab w:val="left" w:pos="284"/>
         </w:tabs>
@@ -7136,7 +6455,7 @@
     </w:p>
     <w:p>
       <w:pPr>
-        <w:pStyle w:val="Heading2"/>
+        <w:pStyle w:val="Ttulo2"/>
         <w:rPr>
           <w:rFonts w:cstheme="majorHAnsi"/>
         </w:rPr>
@@ -7161,7 +6480,7 @@
     </w:p>
     <w:p>
       <w:pPr>
-        <w:pStyle w:val="Heading2"/>
+        <w:pStyle w:val="Ttulo2"/>
         <w:rPr>
           <w:rFonts w:cstheme="majorHAnsi"/>
         </w:rPr>
@@ -7290,6 +6609,7 @@
           <w15:appearance w15:val="hidden"/>
           <w:text/>
         </w:sdtPr>
+        <w:sdtEndPr/>
         <w:sdtContent>
           <w:r>
             <w:t xml:space="preserve">    </w:t>
@@ -7368,6 +6688,7 @@
           <w15:appearance w15:val="hidden"/>
           <w:text/>
         </w:sdtPr>
+        <w:sdtEndPr/>
         <w:sdtContent>
           <w:r>
             <w:t xml:space="preserve"> </w:t>
@@ -7387,7 +6708,7 @@
     </w:p>
     <w:p>
       <w:pPr>
-        <w:pStyle w:val="Heading2"/>
+        <w:pStyle w:val="Ttulo2"/>
         <w:rPr>
           <w:rFonts w:cstheme="majorHAnsi"/>
         </w:rPr>
@@ -7468,158 +6789,241 @@
         <w:t>,</w:t>
       </w:r>
       <w:r>
+        <w:t xml:space="preserve"> “viagra”</w:t>
+      </w:r>
+      <w:r>
+        <w:t>,</w:t>
+      </w:r>
+      <w:r>
+        <w:t xml:space="preserve"> “cialis”</w:t>
+      </w:r>
+      <w:r>
+        <w:t>,</w:t>
+      </w:r>
+      <w:r>
+        <w:t xml:space="preserve"> “one million”</w:t>
+      </w:r>
+      <w:r>
+        <w:t>,</w:t>
+      </w:r>
+      <w:r>
+        <w:t xml:space="preserve"> “you’ve won”</w:t>
+      </w:r>
+      <w:r>
+        <w:t>,</w:t>
+      </w:r>
+      <w:r>
+        <w:t xml:space="preserve"> “nigeria”</w:t>
+      </w:r>
+      <w:r>
+        <w:t>,</w:t>
+      </w:r>
+      <w:r>
+        <w:t xml:space="preserve"> and their corresponding translations in </w:t>
+      </w:r>
+      <w:r>
+        <w:t xml:space="preserve">the </w:t>
+      </w:r>
+      <w:r>
+        <w:t>supported languages</w:t>
+      </w:r>
+      <w:r>
+        <w:t xml:space="preserve">.  </w:t>
+      </w:r>
+      <w:r>
+        <w:t xml:space="preserve">The default threshold for identifying spam is </w:t>
+      </w:r>
+      <w:r>
+        <w:t xml:space="preserve">preset to </w:t>
+      </w:r>
+      <w:r>
+        <w:t>10%</w:t>
+      </w:r>
+      <w:r>
+        <w:t xml:space="preserve">.  </w:t>
+      </w:r>
+      <w:r>
+        <w:t>Administrators may modify both the spam terms and the threshold</w:t>
+      </w:r>
+      <w:r>
+        <w:t xml:space="preserve">.  </w:t>
+      </w:r>
+      <w:r>
+        <w:t xml:space="preserve">The system must preprocess text to account for </w:t>
+      </w:r>
+      <w:r>
+        <w:t>“</w:t>
+      </w:r>
+      <w:r>
+        <w:t>emphatic spacing</w:t>
+      </w:r>
+      <w:r>
+        <w:t>”</w:t>
+      </w:r>
+      <w:r>
+        <w:t xml:space="preserve"> by removing any punctuation between consecutive letters</w:t>
+      </w:r>
+      <w:r>
+        <w:t xml:space="preserve"> (e.g., "S.E.X", "H:A:R:D C:O:R:E", or "V*I:AG!$R-A")</w:t>
+      </w:r>
+      <w:r>
+        <w:t xml:space="preserve">. </w:t>
+      </w:r>
+      <w:r>
+        <w:t xml:space="preserve"> </w:t>
+      </w:r>
+      <w:r>
+        <w:t>A term is considered spam regardless of letter case or the placement of punctuation</w:t>
+      </w:r>
+      <w:r>
+        <w:t xml:space="preserve"> </w:t>
+      </w:r>
+      <w:r>
+        <w:t>symbols</w:t>
+      </w:r>
+      <w:r>
+        <w:t xml:space="preserve"> </w:t>
+      </w:r>
+      <w:r>
+        <w:t xml:space="preserve">in </w:t>
+      </w:r>
+      <w:r>
+        <w:t>between letters. For instance, “one</w:t>
+      </w:r>
+      <w:r>
+        <w:rPr>
+          <w:rFonts w:ascii="Segoe UI Symbol" w:hAnsi="Segoe UI Symbol" w:cs="Segoe UI Symbol"/>
+        </w:rPr>
+        <w:t>␣</w:t>
+      </w:r>
+      <w:r>
+        <w:t>million” would match “ONE</w:t>
+      </w:r>
+      <w:r>
+        <w:rPr>
+          <w:rFonts w:ascii="Segoe UI Symbol" w:hAnsi="Segoe UI Symbol" w:cs="Segoe UI Symbol"/>
+        </w:rPr>
+        <w:t>␣</w:t>
+      </w:r>
+      <w:r>
+        <w:t>MILLION”</w:t>
+      </w:r>
+      <w:r>
+        <w:t>,</w:t>
+      </w:r>
+      <w:r>
         <w:t xml:space="preserve"> “</w:t>
       </w:r>
-      <w:proofErr w:type="spellStart"/>
-      <w:r>
-        <w:t>viagra</w:t>
-      </w:r>
-      <w:proofErr w:type="spellEnd"/>
-      <w:r>
-        <w:t>”</w:t>
+      <w:r>
+        <w:t>*</w:t>
+      </w:r>
+      <w:r>
+        <w:t>O</w:t>
+      </w:r>
+      <w:r>
+        <w:t>*</w:t>
+      </w:r>
+      <w:r>
+        <w:t>n</w:t>
+      </w:r>
+      <w:r>
+        <w:t>*</w:t>
+      </w:r>
+      <w:r>
+        <w:t>E</w:t>
+      </w:r>
+      <w:r>
+        <w:rPr>
+          <w:rFonts w:ascii="Segoe UI Symbol" w:hAnsi="Segoe UI Symbol" w:cs="Segoe UI Symbol"/>
+        </w:rPr>
+        <w:t xml:space="preserve">* </w:t>
+      </w:r>
+      <w:r>
+        <w:t>M</w:t>
+      </w:r>
+      <w:r>
+        <w:t>:</w:t>
+      </w:r>
+      <w:r>
+        <w:t>i</w:t>
+      </w:r>
+      <w:r>
+        <w:t>:</w:t>
+      </w:r>
+      <w:r>
+        <w:t>L</w:t>
+      </w:r>
+      <w:r>
+        <w:t>:</w:t>
+      </w:r>
+      <w:r>
+        <w:t>L</w:t>
+      </w:r>
+      <w:r>
+        <w:t>:</w:t>
+      </w:r>
+      <w:r>
+        <w:t>i</w:t>
+      </w:r>
+      <w:r>
+        <w:t>:</w:t>
+      </w:r>
+      <w:r>
+        <w:t>O</w:t>
+      </w:r>
+      <w:r>
+        <w:t>:</w:t>
+      </w:r>
+      <w:r>
+        <w:t>n”</w:t>
       </w:r>
       <w:r>
         <w:t>,</w:t>
       </w:r>
       <w:r>
-        <w:t xml:space="preserve"> “</w:t>
-      </w:r>
-      <w:proofErr w:type="spellStart"/>
-      <w:r>
-        <w:t>cialis</w:t>
-      </w:r>
-      <w:proofErr w:type="spellEnd"/>
-      <w:r>
-        <w:t>”</w:t>
+        <w:t xml:space="preserve"> and “One</w:t>
+      </w:r>
+      <w:r>
+        <w:rPr>
+          <w:rFonts w:ascii="Segoe UI Symbol" w:hAnsi="Segoe UI Symbol" w:cs="Segoe UI Symbol"/>
+        </w:rPr>
+        <w:t>␣</w:t>
+      </w:r>
+      <w:r>
+        <w:rPr>
+          <w:rFonts w:ascii="Cambria Math" w:hAnsi="Cambria Math" w:cs="Cambria Math"/>
+        </w:rPr>
+        <w:t>⏎</w:t>
+      </w:r>
+      <w:r>
+        <w:rPr>
+          <w:rFonts w:ascii="Segoe UI Symbol" w:hAnsi="Segoe UI Symbol" w:cs="Segoe UI Symbol"/>
+        </w:rPr>
+        <w:t>␣</w:t>
+      </w:r>
+      <w:r>
+        <w:t>Million”</w:t>
       </w:r>
       <w:r>
         <w:t>,</w:t>
       </w:r>
       <w:r>
-        <w:t xml:space="preserve"> “one million”</w:t>
+        <w:t xml:space="preserve"> but would not match “One</w:t>
+      </w:r>
+      <w:r>
+        <w:rPr>
+          <w:rFonts w:ascii="Segoe UI Symbol" w:hAnsi="Segoe UI Symbol" w:cs="Segoe UI Symbol"/>
+        </w:rPr>
+        <w:t>␣</w:t>
+      </w:r>
+      <w:r>
+        <w:t>Millionaire”</w:t>
       </w:r>
       <w:r>
         <w:t>,</w:t>
       </w:r>
       <w:r>
-        <w:t xml:space="preserve"> “you’ve won”</w:t>
-      </w:r>
-      <w:r>
-        <w:t>,</w:t>
-      </w:r>
-      <w:r>
-        <w:t xml:space="preserve"> “</w:t>
-      </w:r>
-      <w:proofErr w:type="spellStart"/>
-      <w:r>
-        <w:t>nigeria</w:t>
-      </w:r>
-      <w:proofErr w:type="spellEnd"/>
-      <w:r>
-        <w:t>”</w:t>
-      </w:r>
-      <w:r>
-        <w:t>,</w:t>
-      </w:r>
-      <w:r>
-        <w:t xml:space="preserve"> and their corresponding translations in </w:t>
-      </w:r>
-      <w:r>
-        <w:t xml:space="preserve">the </w:t>
-      </w:r>
-      <w:r>
-        <w:t>supported languages</w:t>
-      </w:r>
-      <w:r>
-        <w:t xml:space="preserve">.  </w:t>
-      </w:r>
-      <w:r>
-        <w:t xml:space="preserve">The default threshold for identifying spam is </w:t>
-      </w:r>
-      <w:r>
-        <w:t xml:space="preserve">preset to </w:t>
-      </w:r>
-      <w:r>
-        <w:t>10%</w:t>
-      </w:r>
-      <w:r>
-        <w:t xml:space="preserve">.  </w:t>
-      </w:r>
-      <w:r>
-        <w:t>Administrators may modify both the spam terms and the threshold</w:t>
-      </w:r>
-      <w:r>
-        <w:t xml:space="preserve">.  </w:t>
-      </w:r>
-      <w:r>
-        <w:t xml:space="preserve">The system must preprocess text to account for </w:t>
-      </w:r>
-      <w:r>
-        <w:t>“</w:t>
-      </w:r>
-      <w:r>
-        <w:t>emphatic spacing</w:t>
-      </w:r>
-      <w:r>
-        <w:t>”</w:t>
-      </w:r>
-      <w:r>
-        <w:t xml:space="preserve"> by removing any punctuation between consecutive letters</w:t>
-      </w:r>
-      <w:r>
-        <w:t xml:space="preserve"> (e.g., "S.E.X", "</w:t>
-      </w:r>
-      <w:proofErr w:type="gramStart"/>
-      <w:r>
-        <w:t>H:A</w:t>
-      </w:r>
-      <w:proofErr w:type="gramEnd"/>
-      <w:r>
-        <w:t>:R:D C</w:t>
-      </w:r>
-      <w:proofErr w:type="gramStart"/>
-      <w:r>
-        <w:t>:O:R</w:t>
-      </w:r>
-      <w:proofErr w:type="gramEnd"/>
-      <w:r>
-        <w:t>:E", or "V*I:</w:t>
-      </w:r>
-      <w:proofErr w:type="gramStart"/>
-      <w:r>
-        <w:t>AG!$</w:t>
-      </w:r>
-      <w:proofErr w:type="gramEnd"/>
-      <w:r>
-        <w:t>R-A")</w:t>
-      </w:r>
-      <w:r>
-        <w:t xml:space="preserve">. </w:t>
-      </w:r>
-      <w:r>
-        <w:t xml:space="preserve"> </w:t>
-      </w:r>
-      <w:r>
-        <w:t>A term is considered spam regardless of letter case or the placement of punctuation</w:t>
-      </w:r>
-      <w:r>
-        <w:t xml:space="preserve"> </w:t>
-      </w:r>
-      <w:r>
-        <w:t>symbols</w:t>
-      </w:r>
-      <w:r>
-        <w:t xml:space="preserve"> </w:t>
-      </w:r>
-      <w:r>
-        <w:t xml:space="preserve">in </w:t>
-      </w:r>
-      <w:r>
-        <w:t>between letters. For instance, “</w:t>
-      </w:r>
-      <w:proofErr w:type="spellStart"/>
-      <w:r>
-        <w:t>one</w:t>
+        <w:t xml:space="preserve"> “One</w:t>
       </w:r>
       <w:r>
         <w:rPr>
@@ -7628,11 +7032,7 @@
         <w:t>␣</w:t>
       </w:r>
       <w:r>
-        <w:t>million</w:t>
-      </w:r>
-      <w:proofErr w:type="spellEnd"/>
-      <w:r>
-        <w:t>” would match “ONE</w:t>
+        <w:t>or</w:t>
       </w:r>
       <w:r>
         <w:rPr>
@@ -7641,91 +7041,22 @@
         <w:t>␣</w:t>
       </w:r>
       <w:r>
-        <w:t>MILLION”</w:t>
-      </w:r>
-      <w:r>
-        <w:t>,</w:t>
-      </w:r>
-      <w:r>
-        <w:t xml:space="preserve"> “</w:t>
-      </w:r>
-      <w:r>
-        <w:t>*</w:t>
-      </w:r>
-      <w:r>
-        <w:t>O</w:t>
-      </w:r>
-      <w:r>
-        <w:t>*</w:t>
-      </w:r>
-      <w:r>
-        <w:t>n</w:t>
-      </w:r>
-      <w:r>
-        <w:t>*</w:t>
-      </w:r>
-      <w:r>
-        <w:t>E</w:t>
+        <w:t>two</w:t>
       </w:r>
       <w:r>
         <w:rPr>
           <w:rFonts w:ascii="Segoe UI Symbol" w:hAnsi="Segoe UI Symbol" w:cs="Segoe UI Symbol"/>
         </w:rPr>
-        <w:t xml:space="preserve">* </w:t>
-      </w:r>
-      <w:proofErr w:type="gramStart"/>
-      <w:r>
-        <w:t>M</w:t>
-      </w:r>
-      <w:r>
-        <w:t>:</w:t>
-      </w:r>
-      <w:r>
-        <w:t>i</w:t>
-      </w:r>
-      <w:proofErr w:type="gramEnd"/>
-      <w:r>
-        <w:t>:</w:t>
-      </w:r>
-      <w:proofErr w:type="gramStart"/>
-      <w:r>
-        <w:t>L</w:t>
-      </w:r>
-      <w:r>
-        <w:t>:</w:t>
-      </w:r>
-      <w:r>
-        <w:t>L</w:t>
-      </w:r>
-      <w:proofErr w:type="gramEnd"/>
-      <w:r>
-        <w:t>:</w:t>
-      </w:r>
-      <w:r>
-        <w:t>i</w:t>
-      </w:r>
-      <w:proofErr w:type="gramStart"/>
-      <w:r>
-        <w:t>:</w:t>
-      </w:r>
-      <w:r>
-        <w:t>O</w:t>
-      </w:r>
-      <w:r>
-        <w:t>:</w:t>
-      </w:r>
-      <w:r>
-        <w:t>n</w:t>
-      </w:r>
-      <w:proofErr w:type="gramEnd"/>
-      <w:r>
-        <w:t>”</w:t>
-      </w:r>
-      <w:r>
-        <w:t>,</w:t>
-      </w:r>
-      <w:r>
-        <w:t xml:space="preserve"> and “One</w:t>
+        <w:t>␣</w:t>
+      </w:r>
+      <w:r>
+        <w:t>millions”</w:t>
+      </w:r>
+      <w:r>
+        <w:t xml:space="preserve">, </w:t>
+      </w:r>
+      <w:r>
+        <w:t>or “One</w:t>
       </w:r>
       <w:r>
         <w:rPr>
@@ -7734,10 +7065,7 @@
         <w:t>␣</w:t>
       </w:r>
       <w:r>
-        <w:rPr>
-          <w:rFonts w:ascii="Cambria Math" w:hAnsi="Cambria Math" w:cs="Cambria Math"/>
-        </w:rPr>
-        <w:t>⏎</w:t>
+        <w:t>sexy</w:t>
       </w:r>
       <w:r>
         <w:rPr>
@@ -7746,103 +7074,7 @@
         <w:t>␣</w:t>
       </w:r>
       <w:r>
-        <w:t>Million”</w:t>
-      </w:r>
-      <w:r>
-        <w:t>,</w:t>
-      </w:r>
-      <w:r>
-        <w:t xml:space="preserve"> but would not match “</w:t>
-      </w:r>
-      <w:proofErr w:type="spellStart"/>
-      <w:r>
-        <w:t>One</w:t>
-      </w:r>
-      <w:r>
-        <w:rPr>
-          <w:rFonts w:ascii="Segoe UI Symbol" w:hAnsi="Segoe UI Symbol" w:cs="Segoe UI Symbol"/>
-        </w:rPr>
-        <w:t>␣</w:t>
-      </w:r>
-      <w:r>
-        <w:t>Millionaire</w:t>
-      </w:r>
-      <w:proofErr w:type="spellEnd"/>
-      <w:r>
-        <w:t>”</w:t>
-      </w:r>
-      <w:r>
-        <w:t>,</w:t>
-      </w:r>
-      <w:r>
-        <w:t xml:space="preserve"> “</w:t>
-      </w:r>
-      <w:proofErr w:type="spellStart"/>
-      <w:r>
-        <w:t>One</w:t>
-      </w:r>
-      <w:r>
-        <w:rPr>
-          <w:rFonts w:ascii="Segoe UI Symbol" w:hAnsi="Segoe UI Symbol" w:cs="Segoe UI Symbol"/>
-        </w:rPr>
-        <w:t>␣</w:t>
-      </w:r>
-      <w:r>
-        <w:t>or</w:t>
-      </w:r>
-      <w:r>
-        <w:rPr>
-          <w:rFonts w:ascii="Segoe UI Symbol" w:hAnsi="Segoe UI Symbol" w:cs="Segoe UI Symbol"/>
-        </w:rPr>
-        <w:t>␣</w:t>
-      </w:r>
-      <w:r>
-        <w:t>two</w:t>
-      </w:r>
-      <w:r>
-        <w:rPr>
-          <w:rFonts w:ascii="Segoe UI Symbol" w:hAnsi="Segoe UI Symbol" w:cs="Segoe UI Symbol"/>
-        </w:rPr>
-        <w:t>␣</w:t>
-      </w:r>
-      <w:r>
-        <w:t>millions</w:t>
-      </w:r>
-      <w:proofErr w:type="spellEnd"/>
-      <w:r>
-        <w:t>”</w:t>
-      </w:r>
-      <w:r>
-        <w:t xml:space="preserve">, </w:t>
-      </w:r>
-      <w:r>
-        <w:t>or “</w:t>
-      </w:r>
-      <w:proofErr w:type="spellStart"/>
-      <w:r>
-        <w:t>One</w:t>
-      </w:r>
-      <w:r>
-        <w:rPr>
-          <w:rFonts w:ascii="Segoe UI Symbol" w:hAnsi="Segoe UI Symbol" w:cs="Segoe UI Symbol"/>
-        </w:rPr>
-        <w:t>␣</w:t>
-      </w:r>
-      <w:r>
-        <w:t>sexy</w:t>
-      </w:r>
-      <w:r>
-        <w:rPr>
-          <w:rFonts w:ascii="Segoe UI Symbol" w:hAnsi="Segoe UI Symbol" w:cs="Segoe UI Symbol"/>
-        </w:rPr>
-        <w:t>␣</w:t>
-      </w:r>
-      <w:r>
-        <w:t>million</w:t>
-      </w:r>
-      <w:proofErr w:type="spellEnd"/>
-      <w:r>
-        <w:t>”</w:t>
+        <w:t>million”</w:t>
       </w:r>
       <w:r>
         <w:t>.</w:t>
@@ -7920,6 +7152,7 @@
           <w15:appearance w15:val="hidden"/>
           <w:text/>
         </w:sdtPr>
+        <w:sdtEndPr/>
         <w:sdtContent>
           <w:r>
             <w:t xml:space="preserve">    </w:t>
@@ -7933,7 +7166,7 @@
     </w:p>
     <w:p>
       <w:pPr>
-        <w:pStyle w:val="Heading2"/>
+        <w:pStyle w:val="Ttulo2"/>
         <w:rPr>
           <w:rFonts w:cstheme="majorHAnsi"/>
         </w:rPr>
@@ -7959,7 +7192,7 @@
     </w:p>
     <w:p>
       <w:pPr>
-        <w:pStyle w:val="Heading2"/>
+        <w:pStyle w:val="Ttulo2"/>
         <w:rPr>
           <w:rFonts w:cstheme="majorHAnsi"/>
         </w:rPr>
@@ -7994,6 +7227,7 @@
           <w15:appearance w15:val="hidden"/>
           <w:text/>
         </w:sdtPr>
+        <w:sdtEndPr/>
         <w:sdtContent>
           <w:r>
             <w:t xml:space="preserve"> </w:t>
@@ -8034,6 +7268,7 @@
           <w15:appearance w15:val="hidden"/>
           <w:text/>
         </w:sdtPr>
+        <w:sdtEndPr/>
         <w:sdtContent>
           <w:r>
             <w:t xml:space="preserve"> </w:t>
@@ -8056,7 +7291,7 @@
     </w:p>
     <w:p>
       <w:pPr>
-        <w:pStyle w:val="Heading1"/>
+        <w:pStyle w:val="Ttulo1"/>
         <w:tabs>
           <w:tab w:val="left" w:pos="284"/>
         </w:tabs>
@@ -8092,7 +7327,7 @@
     </w:p>
     <w:p>
       <w:pPr>
-        <w:pStyle w:val="Heading2"/>
+        <w:pStyle w:val="Ttulo2"/>
         <w:rPr>
           <w:rFonts w:cstheme="majorHAnsi"/>
         </w:rPr>
@@ -8117,7 +7352,7 @@
     </w:p>
     <w:p>
       <w:pPr>
-        <w:pStyle w:val="Heading2"/>
+        <w:pStyle w:val="Ttulo2"/>
         <w:rPr>
           <w:rFonts w:cstheme="majorHAnsi"/>
         </w:rPr>
@@ -8142,7 +7377,7 @@
     </w:p>
     <w:p>
       <w:pPr>
-        <w:pStyle w:val="Heading2"/>
+        <w:pStyle w:val="Ttulo2"/>
         <w:rPr>
           <w:rFonts w:cstheme="majorHAnsi"/>
         </w:rPr>
@@ -8167,7 +7402,7 @@
     </w:p>
     <w:p>
       <w:pPr>
-        <w:pStyle w:val="Heading2"/>
+        <w:pStyle w:val="Ttulo2"/>
         <w:rPr>
           <w:rFonts w:cstheme="majorHAnsi"/>
         </w:rPr>
@@ -8214,6 +7449,7 @@
           <w15:appearance w15:val="hidden"/>
           <w:text/>
         </w:sdtPr>
+        <w:sdtEndPr/>
         <w:sdtContent>
           <w:r>
             <w:t xml:space="preserve">    </w:t>
@@ -8227,7 +7463,7 @@
     </w:p>
     <w:p>
       <w:pPr>
-        <w:pStyle w:val="Heading2"/>
+        <w:pStyle w:val="Ttulo2"/>
         <w:rPr>
           <w:rFonts w:cstheme="majorHAnsi"/>
         </w:rPr>
@@ -8262,6 +7498,7 @@
           <w15:appearance w15:val="hidden"/>
           <w:text/>
         </w:sdtPr>
+        <w:sdtEndPr/>
         <w:sdtContent>
           <w:r>
             <w:t xml:space="preserve">    </w:t>
@@ -8296,6 +7533,7 @@
           <w15:appearance w15:val="hidden"/>
           <w:text/>
         </w:sdtPr>
+        <w:sdtEndPr/>
         <w:sdtContent>
           <w:r>
             <w:t xml:space="preserve">    </w:t>
@@ -8334,7 +7572,7 @@
 </file>
 
 <file path=word/numbering.xml><?xml version="1.0" encoding="utf-8"?>
-<w:numbering xmlns:wpc="http://schemas.microsoft.com/office/word/2010/wordprocessingCanvas" xmlns:cx="http://schemas.microsoft.com/office/drawing/2014/chartex" xmlns:cx1="http://schemas.microsoft.com/office/drawing/2015/9/8/chartex" xmlns:cx2="http://schemas.microsoft.com/office/drawing/2015/10/21/chartex" xmlns:cx3="http://schemas.microsoft.com/office/drawing/2016/5/9/chartex" xmlns:cx4="http://schemas.microsoft.com/office/drawing/2016/5/10/chartex" xmlns:cx5="http://schemas.microsoft.com/office/drawing/2016/5/11/chartex" xmlns:cx6="http://schemas.microsoft.com/office/drawing/2016/5/12/chartex" xmlns:cx7="http://schemas.microsoft.com/office/drawing/2016/5/13/chartex" xmlns:cx8="http://schemas.microsoft.com/office/drawing/2016/5/14/chartex" xmlns:mc="http://schemas.openxmlformats.org/markup-compatibility/2006" xmlns:aink="http://schemas.microsoft.com/office/drawing/2016/ink" xmlns:am3d="http://schemas.microsoft.com/office/drawing/2017/model3d" xmlns:o="urn:schemas-microsoft-com:office:office" xmlns:oel="http://schemas.microsoft.com/office/2019/extlst" xmlns:r="http://schemas.openxmlformats.org/officeDocument/2006/relationships" xmlns:m="http://schemas.openxmlformats.org/officeDocument/2006/math" xmlns:v="urn:schemas-microsoft-com:vml" xmlns:wp14="http://schemas.microsoft.com/office/word/2010/wordprocessingDrawing" xmlns:wp="http://schemas.openxmlformats.org/drawingml/2006/wordprocessingDrawing" xmlns:w10="urn:schemas-microsoft-com:office:word" xmlns:w="http://schemas.openxmlformats.org/wordprocessingml/2006/main" xmlns:w14="http://schemas.microsoft.com/office/word/2010/wordml" xmlns:w15="http://schemas.microsoft.com/office/word/2012/wordml" xmlns:w16cex="http://schemas.microsoft.com/office/word/2018/wordml/cex" xmlns:w16cid="http://schemas.microsoft.com/office/word/2016/wordml/cid" xmlns:w16="http://schemas.microsoft.com/office/word/2018/wordml" xmlns:w16du="http://schemas.microsoft.com/office/word/2023/wordml/word16du" xmlns:w16sdtdh="http://schemas.microsoft.com/office/word/2020/wordml/sdtdatahash" xmlns:w16sdtfl="http://schemas.microsoft.com/office/word/2024/wordml/sdtformatlock" xmlns:w16se="http://schemas.microsoft.com/office/word/2015/wordml/symex" xmlns:wpg="http://schemas.microsoft.com/office/word/2010/wordprocessingGroup" xmlns:wpi="http://schemas.microsoft.com/office/word/2010/wordprocessingInk" xmlns:wne="http://schemas.microsoft.com/office/word/2006/wordml" xmlns:wps="http://schemas.microsoft.com/office/word/2010/wordprocessingShape" mc:Ignorable="w14 w15 w16se w16cid w16 w16cex w16sdtdh w16sdtfl w16du wp14">
+<w:numbering xmlns:wpc="http://schemas.microsoft.com/office/word/2010/wordprocessingCanvas" xmlns:cx="http://schemas.microsoft.com/office/drawing/2014/chartex" xmlns:cx1="http://schemas.microsoft.com/office/drawing/2015/9/8/chartex" xmlns:cx2="http://schemas.microsoft.com/office/drawing/2015/10/21/chartex" xmlns:cx3="http://schemas.microsoft.com/office/drawing/2016/5/9/chartex" xmlns:cx4="http://schemas.microsoft.com/office/drawing/2016/5/10/chartex" xmlns:cx5="http://schemas.microsoft.com/office/drawing/2016/5/11/chartex" xmlns:cx6="http://schemas.microsoft.com/office/drawing/2016/5/12/chartex" xmlns:cx7="http://schemas.microsoft.com/office/drawing/2016/5/13/chartex" xmlns:cx8="http://schemas.microsoft.com/office/drawing/2016/5/14/chartex" xmlns:mc="http://schemas.openxmlformats.org/markup-compatibility/2006" xmlns:aink="http://schemas.microsoft.com/office/drawing/2016/ink" xmlns:am3d="http://schemas.microsoft.com/office/drawing/2017/model3d" xmlns:o="urn:schemas-microsoft-com:office:office" xmlns:oel="http://schemas.microsoft.com/office/2019/extlst" xmlns:r="http://schemas.openxmlformats.org/officeDocument/2006/relationships" xmlns:m="http://schemas.openxmlformats.org/officeDocument/2006/math" xmlns:v="urn:schemas-microsoft-com:vml" xmlns:wp14="http://schemas.microsoft.com/office/word/2010/wordprocessingDrawing" xmlns:wp="http://schemas.openxmlformats.org/drawingml/2006/wordprocessingDrawing" xmlns:w10="urn:schemas-microsoft-com:office:word" xmlns:w="http://schemas.openxmlformats.org/wordprocessingml/2006/main" xmlns:w14="http://schemas.microsoft.com/office/word/2010/wordml" xmlns:w15="http://schemas.microsoft.com/office/word/2012/wordml" xmlns:w16cex="http://schemas.microsoft.com/office/word/2018/wordml/cex" xmlns:w16cid="http://schemas.microsoft.com/office/word/2016/wordml/cid" xmlns:w16="http://schemas.microsoft.com/office/word/2018/wordml" xmlns:w16sdtdh="http://schemas.microsoft.com/office/word/2020/wordml/sdtdatahash" xmlns:w16se="http://schemas.microsoft.com/office/word/2015/wordml/symex" xmlns:wpg="http://schemas.microsoft.com/office/word/2010/wordprocessingGroup" xmlns:wpi="http://schemas.microsoft.com/office/word/2010/wordprocessingInk" xmlns:wne="http://schemas.microsoft.com/office/word/2006/wordml" xmlns:wps="http://schemas.microsoft.com/office/word/2010/wordprocessingShape" mc:Ignorable="w14 w15 w16se w16cid w16 w16cex w16sdtdh wp14">
   <w:abstractNum w:abstractNumId="0" w15:restartNumberingAfterBreak="0">
     <w:nsid w:val="FFFFFF88"/>
     <w:multiLevelType w:val="singleLevel"/>
@@ -8342,7 +7580,7 @@
     <w:lvl w:ilvl="0">
       <w:start w:val="1"/>
       <w:numFmt w:val="decimal"/>
-      <w:pStyle w:val="ListNumber"/>
+      <w:pStyle w:val="Listaconnmeros"/>
       <w:lvlText w:val="%1."/>
       <w:lvlJc w:val="left"/>
       <w:pPr>
@@ -8566,7 +7804,7 @@
     <w:lvl w:ilvl="0" w:tplc="391EA46E">
       <w:start w:val="1"/>
       <w:numFmt w:val="decimal"/>
-      <w:pStyle w:val="ListParagraph"/>
+      <w:pStyle w:val="Prrafodelista"/>
       <w:lvlText w:val="%1)"/>
       <w:lvlJc w:val="left"/>
       <w:pPr>
@@ -9060,7 +8298,7 @@
 </file>
 
 <file path=word/styles.xml><?xml version="1.0" encoding="utf-8"?>
-<w:styles xmlns:mc="http://schemas.openxmlformats.org/markup-compatibility/2006" xmlns:r="http://schemas.openxmlformats.org/officeDocument/2006/relationships" xmlns:w="http://schemas.openxmlformats.org/wordprocessingml/2006/main" xmlns:w14="http://schemas.microsoft.com/office/word/2010/wordml" xmlns:w15="http://schemas.microsoft.com/office/word/2012/wordml" xmlns:w16cex="http://schemas.microsoft.com/office/word/2018/wordml/cex" xmlns:w16cid="http://schemas.microsoft.com/office/word/2016/wordml/cid" xmlns:w16="http://schemas.microsoft.com/office/word/2018/wordml" xmlns:w16du="http://schemas.microsoft.com/office/word/2023/wordml/word16du" xmlns:w16sdtdh="http://schemas.microsoft.com/office/word/2020/wordml/sdtdatahash" xmlns:w16sdtfl="http://schemas.microsoft.com/office/word/2024/wordml/sdtformatlock" xmlns:w16se="http://schemas.microsoft.com/office/word/2015/wordml/symex" mc:Ignorable="w14 w15 w16se w16cid w16 w16cex w16sdtdh w16sdtfl w16du">
+<w:styles xmlns:mc="http://schemas.openxmlformats.org/markup-compatibility/2006" xmlns:r="http://schemas.openxmlformats.org/officeDocument/2006/relationships" xmlns:w="http://schemas.openxmlformats.org/wordprocessingml/2006/main" xmlns:w14="http://schemas.microsoft.com/office/word/2010/wordml" xmlns:w15="http://schemas.microsoft.com/office/word/2012/wordml" xmlns:w16cex="http://schemas.microsoft.com/office/word/2018/wordml/cex" xmlns:w16cid="http://schemas.microsoft.com/office/word/2016/wordml/cid" xmlns:w16="http://schemas.microsoft.com/office/word/2018/wordml" xmlns:w16sdtdh="http://schemas.microsoft.com/office/word/2020/wordml/sdtdatahash" xmlns:w16se="http://schemas.microsoft.com/office/word/2015/wordml/symex" mc:Ignorable="w14 w15 w16se w16cid w16 w16cex w16sdtdh">
   <w:docDefaults>
     <w:rPrDefault>
       <w:rPr>
@@ -9470,11 +8708,11 @@
       <w:lang w:val="en-GB"/>
     </w:rPr>
   </w:style>
-  <w:style w:type="paragraph" w:styleId="Heading1">
+  <w:style w:type="paragraph" w:styleId="Ttulo1">
     <w:name w:val="heading 1"/>
     <w:basedOn w:val="Normal"/>
     <w:next w:val="Normal"/>
-    <w:link w:val="Heading1Char"/>
+    <w:link w:val="Ttulo1Car"/>
     <w:uiPriority w:val="9"/>
     <w:qFormat/>
     <w:rsid w:val="005559E5"/>
@@ -9502,11 +8740,11 @@
       <w14:ligatures w14:val="none"/>
     </w:rPr>
   </w:style>
-  <w:style w:type="paragraph" w:styleId="Heading2">
+  <w:style w:type="paragraph" w:styleId="Ttulo2">
     <w:name w:val="heading 2"/>
     <w:basedOn w:val="Normal"/>
     <w:next w:val="Normal"/>
-    <w:link w:val="Heading2Char"/>
+    <w:link w:val="Ttulo2Car"/>
     <w:uiPriority w:val="9"/>
     <w:unhideWhenUsed/>
     <w:qFormat/>
@@ -9530,11 +8768,11 @@
       <w14:ligatures w14:val="none"/>
     </w:rPr>
   </w:style>
-  <w:style w:type="paragraph" w:styleId="Heading3">
+  <w:style w:type="paragraph" w:styleId="Ttulo3">
     <w:name w:val="heading 3"/>
     <w:basedOn w:val="Normal"/>
     <w:next w:val="Normal"/>
-    <w:link w:val="Heading3Char"/>
+    <w:link w:val="Ttulo3Car"/>
     <w:uiPriority w:val="9"/>
     <w:unhideWhenUsed/>
     <w:rsid w:val="00F772E9"/>
@@ -9549,12 +8787,13 @@
       <w:color w:val="1F3763" w:themeColor="accent1" w:themeShade="7F"/>
     </w:rPr>
   </w:style>
-  <w:style w:type="character" w:default="1" w:styleId="DefaultParagraphFont">
+  <w:style w:type="character" w:default="1" w:styleId="Fuentedeprrafopredeter">
     <w:name w:val="Default Paragraph Font"/>
     <w:uiPriority w:val="1"/>
+    <w:semiHidden/>
     <w:unhideWhenUsed/>
   </w:style>
-  <w:style w:type="table" w:default="1" w:styleId="TableNormal">
+  <w:style w:type="table" w:default="1" w:styleId="Tablanormal">
     <w:name w:val="Normal Table"/>
     <w:uiPriority w:val="99"/>
     <w:semiHidden/>
@@ -9569,16 +8808,16 @@
       </w:tblCellMar>
     </w:tblPr>
   </w:style>
-  <w:style w:type="numbering" w:default="1" w:styleId="NoList">
+  <w:style w:type="numbering" w:default="1" w:styleId="Sinlista">
     <w:name w:val="No List"/>
     <w:uiPriority w:val="99"/>
     <w:semiHidden/>
     <w:unhideWhenUsed/>
   </w:style>
-  <w:style w:type="character" w:customStyle="1" w:styleId="Heading1Char">
-    <w:name w:val="Heading 1 Char"/>
-    <w:basedOn w:val="DefaultParagraphFont"/>
-    <w:link w:val="Heading1"/>
+  <w:style w:type="character" w:customStyle="1" w:styleId="Ttulo1Car">
+    <w:name w:val="Título 1 Car"/>
+    <w:basedOn w:val="Fuentedeprrafopredeter"/>
+    <w:link w:val="Ttulo1"/>
     <w:uiPriority w:val="9"/>
     <w:rsid w:val="005559E5"/>
     <w:rPr>
@@ -9592,10 +8831,10 @@
       <w14:ligatures w14:val="none"/>
     </w:rPr>
   </w:style>
-  <w:style w:type="character" w:customStyle="1" w:styleId="Heading2Char">
-    <w:name w:val="Heading 2 Char"/>
-    <w:basedOn w:val="DefaultParagraphFont"/>
-    <w:link w:val="Heading2"/>
+  <w:style w:type="character" w:customStyle="1" w:styleId="Ttulo2Car">
+    <w:name w:val="Título 2 Car"/>
+    <w:basedOn w:val="Fuentedeprrafopredeter"/>
+    <w:link w:val="Ttulo2"/>
     <w:uiPriority w:val="9"/>
     <w:rsid w:val="00F772E9"/>
     <w:rPr>
@@ -9634,9 +8873,9 @@
       <w14:ligatures w14:val="none"/>
     </w:rPr>
   </w:style>
-  <w:style w:type="paragraph" w:styleId="ListParagraph">
+  <w:style w:type="paragraph" w:styleId="Prrafodelista">
     <w:name w:val="List Paragraph"/>
-    <w:basedOn w:val="ListNumber"/>
+    <w:basedOn w:val="Listaconnmeros"/>
     <w:uiPriority w:val="34"/>
     <w:rsid w:val="00F772E9"/>
     <w:pPr>
@@ -9655,7 +8894,7 @@
   </w:style>
   <w:style w:type="paragraph" w:customStyle="1" w:styleId="Prrafodesublista">
     <w:name w:val="Párrafo de sublista"/>
-    <w:basedOn w:val="ListParagraph"/>
+    <w:basedOn w:val="Prrafodelista"/>
     <w:qFormat/>
     <w:rsid w:val="00A64124"/>
     <w:pPr>
@@ -9672,7 +8911,7 @@
       <w:rFonts w:eastAsia="Courier New" w:cs="Courier New"/>
     </w:rPr>
   </w:style>
-  <w:style w:type="paragraph" w:styleId="NoSpacing">
+  <w:style w:type="paragraph" w:styleId="Sinespaciado">
     <w:name w:val="No Spacing"/>
     <w:uiPriority w:val="1"/>
     <w:rsid w:val="00F772E9"/>
@@ -9686,9 +8925,9 @@
       <w14:ligatures w14:val="none"/>
     </w:rPr>
   </w:style>
-  <w:style w:type="character" w:styleId="Strong">
+  <w:style w:type="character" w:styleId="Textoennegrita">
     <w:name w:val="Strong"/>
-    <w:basedOn w:val="DefaultParagraphFont"/>
+    <w:basedOn w:val="Fuentedeprrafopredeter"/>
     <w:uiPriority w:val="22"/>
     <w:qFormat/>
     <w:rsid w:val="00F772E9"/>
@@ -9697,9 +8936,9 @@
       <w:bCs/>
     </w:rPr>
   </w:style>
-  <w:style w:type="character" w:styleId="CommentReference">
+  <w:style w:type="character" w:styleId="Refdecomentario">
     <w:name w:val="annotation reference"/>
-    <w:basedOn w:val="DefaultParagraphFont"/>
+    <w:basedOn w:val="Fuentedeprrafopredeter"/>
     <w:uiPriority w:val="99"/>
     <w:semiHidden/>
     <w:unhideWhenUsed/>
@@ -9709,10 +8948,10 @@
       <w:szCs w:val="16"/>
     </w:rPr>
   </w:style>
-  <w:style w:type="paragraph" w:styleId="CommentText">
+  <w:style w:type="paragraph" w:styleId="Textocomentario">
     <w:name w:val="annotation text"/>
     <w:basedOn w:val="Normal"/>
-    <w:link w:val="CommentTextChar"/>
+    <w:link w:val="TextocomentarioCar"/>
     <w:uiPriority w:val="99"/>
     <w:unhideWhenUsed/>
     <w:rsid w:val="00F772E9"/>
@@ -9721,10 +8960,10 @@
       <w:szCs w:val="20"/>
     </w:rPr>
   </w:style>
-  <w:style w:type="character" w:customStyle="1" w:styleId="CommentTextChar">
-    <w:name w:val="Comment Text Char"/>
-    <w:basedOn w:val="DefaultParagraphFont"/>
-    <w:link w:val="CommentText"/>
+  <w:style w:type="character" w:customStyle="1" w:styleId="TextocomentarioCar">
+    <w:name w:val="Texto comentario Car"/>
+    <w:basedOn w:val="Fuentedeprrafopredeter"/>
+    <w:link w:val="Textocomentario"/>
     <w:uiPriority w:val="99"/>
     <w:rsid w:val="00F772E9"/>
     <w:rPr>
@@ -9733,11 +8972,11 @@
       <w:lang w:val="en-GB"/>
     </w:rPr>
   </w:style>
-  <w:style w:type="paragraph" w:styleId="CommentSubject">
+  <w:style w:type="paragraph" w:styleId="Asuntodelcomentario">
     <w:name w:val="annotation subject"/>
     <w:basedOn w:val="Normal"/>
     <w:next w:val="Normal"/>
-    <w:link w:val="CommentSubjectChar"/>
+    <w:link w:val="AsuntodelcomentarioCar"/>
     <w:uiPriority w:val="99"/>
     <w:semiHidden/>
     <w:unhideWhenUsed/>
@@ -9749,10 +8988,10 @@
       <w:szCs w:val="20"/>
     </w:rPr>
   </w:style>
-  <w:style w:type="character" w:customStyle="1" w:styleId="CommentSubjectChar">
-    <w:name w:val="Comment Subject Char"/>
-    <w:basedOn w:val="DefaultParagraphFont"/>
-    <w:link w:val="CommentSubject"/>
+  <w:style w:type="character" w:customStyle="1" w:styleId="AsuntodelcomentarioCar">
+    <w:name w:val="Asunto del comentario Car"/>
+    <w:basedOn w:val="Fuentedeprrafopredeter"/>
+    <w:link w:val="Asuntodelcomentario"/>
     <w:uiPriority w:val="99"/>
     <w:semiHidden/>
     <w:rsid w:val="00F772E9"/>
@@ -9764,9 +9003,9 @@
       <w:lang w:val="en-GB"/>
     </w:rPr>
   </w:style>
-  <w:style w:type="character" w:styleId="PlaceholderText">
+  <w:style w:type="character" w:styleId="Textodelmarcadordeposicin">
     <w:name w:val="Placeholder Text"/>
-    <w:basedOn w:val="DefaultParagraphFont"/>
+    <w:basedOn w:val="Fuentedeprrafopredeter"/>
     <w:uiPriority w:val="99"/>
     <w:semiHidden/>
     <w:rsid w:val="00F772E9"/>
@@ -9774,9 +9013,9 @@
       <w:color w:val="808080"/>
     </w:rPr>
   </w:style>
-  <w:style w:type="character" w:styleId="Hyperlink">
+  <w:style w:type="character" w:styleId="Hipervnculo">
     <w:name w:val="Hyperlink"/>
-    <w:basedOn w:val="DefaultParagraphFont"/>
+    <w:basedOn w:val="Fuentedeprrafopredeter"/>
     <w:uiPriority w:val="99"/>
     <w:unhideWhenUsed/>
     <w:rsid w:val="00F772E9"/>
@@ -9795,10 +9034,10 @@
       <w:spacing w:before="240" w:after="240"/>
     </w:pPr>
   </w:style>
-  <w:style w:type="character" w:customStyle="1" w:styleId="Heading3Char">
-    <w:name w:val="Heading 3 Char"/>
-    <w:basedOn w:val="DefaultParagraphFont"/>
-    <w:link w:val="Heading3"/>
+  <w:style w:type="character" w:customStyle="1" w:styleId="Ttulo3Car">
+    <w:name w:val="Título 3 Car"/>
+    <w:basedOn w:val="Fuentedeprrafopredeter"/>
+    <w:link w:val="Ttulo3"/>
     <w:uiPriority w:val="9"/>
     <w:rsid w:val="00F772E9"/>
     <w:rPr>
@@ -9809,7 +9048,7 @@
       <w:lang w:val="en-GB"/>
     </w:rPr>
   </w:style>
-  <w:style w:type="paragraph" w:styleId="List">
+  <w:style w:type="paragraph" w:styleId="Lista">
     <w:name w:val="List"/>
     <w:basedOn w:val="Normal"/>
     <w:uiPriority w:val="99"/>
@@ -9821,7 +9060,7 @@
       <w:contextualSpacing/>
     </w:pPr>
   </w:style>
-  <w:style w:type="paragraph" w:styleId="ListNumber">
+  <w:style w:type="paragraph" w:styleId="Listaconnmeros">
     <w:name w:val="List Number"/>
     <w:basedOn w:val="Normal"/>
     <w:uiPriority w:val="99"/>
@@ -9837,7 +9076,7 @@
   </w:style>
   <w:style w:type="paragraph" w:customStyle="1" w:styleId="Requirement-Body">
     <w:name w:val="Requirement - Body"/>
-    <w:basedOn w:val="List"/>
+    <w:basedOn w:val="Lista"/>
     <w:qFormat/>
     <w:rsid w:val="0089026D"/>
     <w:pPr>
@@ -9849,7 +9088,7 @@
   </w:style>
   <w:style w:type="paragraph" w:customStyle="1" w:styleId="Requirement-Header">
     <w:name w:val="Requirement - Header"/>
-    <w:basedOn w:val="List"/>
+    <w:basedOn w:val="Lista"/>
     <w:next w:val="Requirement-Body"/>
     <w:qFormat/>
     <w:rsid w:val="002D4E43"/>
@@ -9860,11 +9099,11 @@
       <w:ind w:left="567" w:hanging="567"/>
     </w:pPr>
   </w:style>
-  <w:style w:type="paragraph" w:styleId="Title">
+  <w:style w:type="paragraph" w:styleId="Ttulo">
     <w:name w:val="Title"/>
     <w:basedOn w:val="Normal"/>
     <w:next w:val="Normal"/>
-    <w:link w:val="TitleChar"/>
+    <w:link w:val="TtuloCar"/>
     <w:uiPriority w:val="10"/>
     <w:qFormat/>
     <w:rsid w:val="00F772E9"/>
@@ -9885,10 +9124,10 @@
       <w:szCs w:val="56"/>
     </w:rPr>
   </w:style>
-  <w:style w:type="character" w:customStyle="1" w:styleId="TitleChar">
-    <w:name w:val="Title Char"/>
-    <w:basedOn w:val="DefaultParagraphFont"/>
-    <w:link w:val="Title"/>
+  <w:style w:type="character" w:customStyle="1" w:styleId="TtuloCar">
+    <w:name w:val="Título Car"/>
+    <w:basedOn w:val="Fuentedeprrafopredeter"/>
+    <w:link w:val="Ttulo"/>
     <w:uiPriority w:val="10"/>
     <w:rsid w:val="00F772E9"/>
     <w:rPr>
@@ -9900,9 +9139,9 @@
       <w:lang w:val="en-GB"/>
     </w:rPr>
   </w:style>
-  <w:style w:type="character" w:styleId="Mention">
+  <w:style w:type="character" w:styleId="Mencionar">
     <w:name w:val="Mention"/>
-    <w:basedOn w:val="DefaultParagraphFont"/>
+    <w:basedOn w:val="Fuentedeprrafopredeter"/>
     <w:uiPriority w:val="99"/>
     <w:unhideWhenUsed/>
     <w:rsid w:val="00F772E9"/>
@@ -9915,7 +9154,7 @@
 </file>
 
 <file path=word/glossary/document.xml><?xml version="1.0" encoding="utf-8"?>
-<w:glossaryDocument xmlns:wpc="http://schemas.microsoft.com/office/word/2010/wordprocessingCanvas" xmlns:cx="http://schemas.microsoft.com/office/drawing/2014/chartex" xmlns:cx1="http://schemas.microsoft.com/office/drawing/2015/9/8/chartex" xmlns:cx2="http://schemas.microsoft.com/office/drawing/2015/10/21/chartex" xmlns:cx3="http://schemas.microsoft.com/office/drawing/2016/5/9/chartex" xmlns:cx4="http://schemas.microsoft.com/office/drawing/2016/5/10/chartex" xmlns:cx5="http://schemas.microsoft.com/office/drawing/2016/5/11/chartex" xmlns:cx6="http://schemas.microsoft.com/office/drawing/2016/5/12/chartex" xmlns:cx7="http://schemas.microsoft.com/office/drawing/2016/5/13/chartex" xmlns:cx8="http://schemas.microsoft.com/office/drawing/2016/5/14/chartex" xmlns:mc="http://schemas.openxmlformats.org/markup-compatibility/2006" xmlns:aink="http://schemas.microsoft.com/office/drawing/2016/ink" xmlns:am3d="http://schemas.microsoft.com/office/drawing/2017/model3d" xmlns:o="urn:schemas-microsoft-com:office:office" xmlns:oel="http://schemas.microsoft.com/office/2019/extlst" xmlns:r="http://schemas.openxmlformats.org/officeDocument/2006/relationships" xmlns:m="http://schemas.openxmlformats.org/officeDocument/2006/math" xmlns:v="urn:schemas-microsoft-com:vml" xmlns:wp14="http://schemas.microsoft.com/office/word/2010/wordprocessingDrawing" xmlns:wp="http://schemas.openxmlformats.org/drawingml/2006/wordprocessingDrawing" xmlns:w10="urn:schemas-microsoft-com:office:word" xmlns:w="http://schemas.openxmlformats.org/wordprocessingml/2006/main" xmlns:w14="http://schemas.microsoft.com/office/word/2010/wordml" xmlns:w15="http://schemas.microsoft.com/office/word/2012/wordml" xmlns:w16cex="http://schemas.microsoft.com/office/word/2018/wordml/cex" xmlns:w16cid="http://schemas.microsoft.com/office/word/2016/wordml/cid" xmlns:w16="http://schemas.microsoft.com/office/word/2018/wordml" xmlns:w16du="http://schemas.microsoft.com/office/word/2023/wordml/word16du" xmlns:w16sdtdh="http://schemas.microsoft.com/office/word/2020/wordml/sdtdatahash" xmlns:w16sdtfl="http://schemas.microsoft.com/office/word/2024/wordml/sdtformatlock" xmlns:w16se="http://schemas.microsoft.com/office/word/2015/wordml/symex" xmlns:wpg="http://schemas.microsoft.com/office/word/2010/wordprocessingGroup" xmlns:wpi="http://schemas.microsoft.com/office/word/2010/wordprocessingInk" xmlns:wne="http://schemas.microsoft.com/office/word/2006/wordml" xmlns:wps="http://schemas.microsoft.com/office/word/2010/wordprocessingShape" mc:Ignorable="w14 w15 w16se w16cid w16 w16cex w16sdtdh w16sdtfl w16du wp14">
+<w:glossaryDocument xmlns:wpc="http://schemas.microsoft.com/office/word/2010/wordprocessingCanvas" xmlns:cx="http://schemas.microsoft.com/office/drawing/2014/chartex" xmlns:cx1="http://schemas.microsoft.com/office/drawing/2015/9/8/chartex" xmlns:cx2="http://schemas.microsoft.com/office/drawing/2015/10/21/chartex" xmlns:cx3="http://schemas.microsoft.com/office/drawing/2016/5/9/chartex" xmlns:cx4="http://schemas.microsoft.com/office/drawing/2016/5/10/chartex" xmlns:cx5="http://schemas.microsoft.com/office/drawing/2016/5/11/chartex" xmlns:cx6="http://schemas.microsoft.com/office/drawing/2016/5/12/chartex" xmlns:cx7="http://schemas.microsoft.com/office/drawing/2016/5/13/chartex" xmlns:cx8="http://schemas.microsoft.com/office/drawing/2016/5/14/chartex" xmlns:mc="http://schemas.openxmlformats.org/markup-compatibility/2006" xmlns:aink="http://schemas.microsoft.com/office/drawing/2016/ink" xmlns:am3d="http://schemas.microsoft.com/office/drawing/2017/model3d" xmlns:o="urn:schemas-microsoft-com:office:office" xmlns:oel="http://schemas.microsoft.com/office/2019/extlst" xmlns:r="http://schemas.openxmlformats.org/officeDocument/2006/relationships" xmlns:m="http://schemas.openxmlformats.org/officeDocument/2006/math" xmlns:v="urn:schemas-microsoft-com:vml" xmlns:wp14="http://schemas.microsoft.com/office/word/2010/wordprocessingDrawing" xmlns:wp="http://schemas.openxmlformats.org/drawingml/2006/wordprocessingDrawing" xmlns:w10="urn:schemas-microsoft-com:office:word" xmlns:w="http://schemas.openxmlformats.org/wordprocessingml/2006/main" xmlns:w14="http://schemas.microsoft.com/office/word/2010/wordml" xmlns:w15="http://schemas.microsoft.com/office/word/2012/wordml" xmlns:w16cex="http://schemas.microsoft.com/office/word/2018/wordml/cex" xmlns:w16cid="http://schemas.microsoft.com/office/word/2016/wordml/cid" xmlns:w16="http://schemas.microsoft.com/office/word/2018/wordml" xmlns:w16sdtdh="http://schemas.microsoft.com/office/word/2020/wordml/sdtdatahash" xmlns:w16se="http://schemas.microsoft.com/office/word/2015/wordml/symex" xmlns:wpg="http://schemas.microsoft.com/office/word/2010/wordprocessingGroup" xmlns:wpi="http://schemas.microsoft.com/office/word/2010/wordprocessingInk" xmlns:wne="http://schemas.microsoft.com/office/word/2006/wordml" xmlns:wps="http://schemas.microsoft.com/office/word/2010/wordprocessingShape" mc:Ignorable="w14 w15 w16se w16cid w16 w16cex w16sdtdh wp14">
   <w:docParts>
     <w:docPart>
       <w:docPartPr>
@@ -9939,7 +9178,7 @@
           </w:pPr>
           <w:r>
             <w:rPr>
-              <w:rStyle w:val="PlaceholderText"/>
+              <w:rStyle w:val="Textodelmarcadordeposicin"/>
             </w:rPr>
             <w:t>Haga clic o pulse aquí para escribir texto.</w:t>
           </w:r>
@@ -9968,7 +9207,7 @@
           </w:pPr>
           <w:r>
             <w:rPr>
-              <w:rStyle w:val="PlaceholderText"/>
+              <w:rStyle w:val="Textodelmarcadordeposicin"/>
             </w:rPr>
             <w:t>Haga clic o pulse aquí para escribir texto.</w:t>
           </w:r>
@@ -9997,7 +9236,7 @@
           </w:pPr>
           <w:r>
             <w:rPr>
-              <w:rStyle w:val="PlaceholderText"/>
+              <w:rStyle w:val="Textodelmarcadordeposicin"/>
             </w:rPr>
             <w:t>Haga clic o pulse aquí para escribir texto.</w:t>
           </w:r>
@@ -10026,7 +9265,7 @@
           </w:pPr>
           <w:r>
             <w:rPr>
-              <w:rStyle w:val="PlaceholderText"/>
+              <w:rStyle w:val="Textodelmarcadordeposicin"/>
             </w:rPr>
             <w:t>Haga clic o pulse aquí para escribir texto.</w:t>
           </w:r>
@@ -10055,7 +9294,7 @@
           </w:pPr>
           <w:r>
             <w:rPr>
-              <w:rStyle w:val="PlaceholderText"/>
+              <w:rStyle w:val="Textodelmarcadordeposicin"/>
             </w:rPr>
             <w:t>Haga clic o pulse aquí para escribir texto.</w:t>
           </w:r>
@@ -10084,7 +9323,7 @@
           </w:pPr>
           <w:r>
             <w:rPr>
-              <w:rStyle w:val="PlaceholderText"/>
+              <w:rStyle w:val="Textodelmarcadordeposicin"/>
             </w:rPr>
             <w:t>Haga clic o pulse aquí para escribir texto.</w:t>
           </w:r>
@@ -10113,7 +9352,7 @@
           </w:pPr>
           <w:r>
             <w:rPr>
-              <w:rStyle w:val="PlaceholderText"/>
+              <w:rStyle w:val="Textodelmarcadordeposicin"/>
             </w:rPr>
             <w:t>Haga clic o pulse aquí para escribir texto.</w:t>
           </w:r>
@@ -10142,7 +9381,7 @@
           </w:pPr>
           <w:r>
             <w:rPr>
-              <w:rStyle w:val="PlaceholderText"/>
+              <w:rStyle w:val="Textodelmarcadordeposicin"/>
             </w:rPr>
             <w:t>Haga clic o pulse aquí para escribir texto.</w:t>
           </w:r>
@@ -10171,123 +9410,7 @@
           </w:pPr>
           <w:r>
             <w:rPr>
-              <w:rStyle w:val="PlaceholderText"/>
-            </w:rPr>
-            <w:t>Haga clic o pulse aquí para escribir texto.</w:t>
-          </w:r>
-        </w:p>
-      </w:docPartBody>
-    </w:docPart>
-    <w:docPart>
-      <w:docPartPr>
-        <w:name w:val="B1D9E9406473491A93A87EB351F6C63D"/>
-        <w:category>
-          <w:name w:val="General"/>
-          <w:gallery w:val="placeholder"/>
-        </w:category>
-        <w:types>
-          <w:type w:val="bbPlcHdr"/>
-        </w:types>
-        <w:behaviors>
-          <w:behavior w:val="content"/>
-        </w:behaviors>
-        <w:guid w:val="{21BE6EB1-93D7-45DD-8F4B-F5351496E329}"/>
-      </w:docPartPr>
-      <w:docPartBody>
-        <w:p>
-          <w:pPr>
-            <w:pStyle w:val="B1D9E9406473491A93A87EB351F6C63D"/>
-          </w:pPr>
-          <w:r>
-            <w:rPr>
-              <w:rStyle w:val="PlaceholderText"/>
-            </w:rPr>
-            <w:t>Haga clic o pulse aquí para escribir texto.</w:t>
-          </w:r>
-        </w:p>
-      </w:docPartBody>
-    </w:docPart>
-    <w:docPart>
-      <w:docPartPr>
-        <w:name w:val="90932BDBAD7F481B9690929E9AEE4764"/>
-        <w:category>
-          <w:name w:val="General"/>
-          <w:gallery w:val="placeholder"/>
-        </w:category>
-        <w:types>
-          <w:type w:val="bbPlcHdr"/>
-        </w:types>
-        <w:behaviors>
-          <w:behavior w:val="content"/>
-        </w:behaviors>
-        <w:guid w:val="{AC684C9A-9324-4AE6-A79D-B41576D0CA0D}"/>
-      </w:docPartPr>
-      <w:docPartBody>
-        <w:p>
-          <w:pPr>
-            <w:pStyle w:val="90932BDBAD7F481B9690929E9AEE4764"/>
-          </w:pPr>
-          <w:r>
-            <w:rPr>
-              <w:rStyle w:val="PlaceholderText"/>
-            </w:rPr>
-            <w:t>Haga clic o pulse aquí para escribir texto.</w:t>
-          </w:r>
-        </w:p>
-      </w:docPartBody>
-    </w:docPart>
-    <w:docPart>
-      <w:docPartPr>
-        <w:name w:val="1CF5326CD2EC48F2AE99A1C6C0D9616F"/>
-        <w:category>
-          <w:name w:val="General"/>
-          <w:gallery w:val="placeholder"/>
-        </w:category>
-        <w:types>
-          <w:type w:val="bbPlcHdr"/>
-        </w:types>
-        <w:behaviors>
-          <w:behavior w:val="content"/>
-        </w:behaviors>
-        <w:guid w:val="{5BC8773D-182C-4D7C-86C5-347602115434}"/>
-      </w:docPartPr>
-      <w:docPartBody>
-        <w:p>
-          <w:pPr>
-            <w:pStyle w:val="1CF5326CD2EC48F2AE99A1C6C0D9616F"/>
-          </w:pPr>
-          <w:r>
-            <w:rPr>
-              <w:rStyle w:val="PlaceholderText"/>
-            </w:rPr>
-            <w:t>Haga clic o pulse aquí para escribir texto.</w:t>
-          </w:r>
-        </w:p>
-      </w:docPartBody>
-    </w:docPart>
-    <w:docPart>
-      <w:docPartPr>
-        <w:name w:val="34140033D5D441128576A883580191A3"/>
-        <w:category>
-          <w:name w:val="General"/>
-          <w:gallery w:val="placeholder"/>
-        </w:category>
-        <w:types>
-          <w:type w:val="bbPlcHdr"/>
-        </w:types>
-        <w:behaviors>
-          <w:behavior w:val="content"/>
-        </w:behaviors>
-        <w:guid w:val="{2425AF1E-EDF0-45CC-AAC3-87FD5354294F}"/>
-      </w:docPartPr>
-      <w:docPartBody>
-        <w:p>
-          <w:pPr>
-            <w:pStyle w:val="34140033D5D441128576A883580191A3"/>
-          </w:pPr>
-          <w:r>
-            <w:rPr>
-              <w:rStyle w:val="PlaceholderText"/>
+              <w:rStyle w:val="Textodelmarcadordeposicin"/>
             </w:rPr>
             <w:t>Haga clic o pulse aquí para escribir texto.</w:t>
           </w:r>
@@ -10316,7 +9439,7 @@
           </w:pPr>
           <w:r>
             <w:rPr>
-              <w:rStyle w:val="PlaceholderText"/>
+              <w:rStyle w:val="Textodelmarcadordeposicin"/>
             </w:rPr>
             <w:t>Haga clic o pulse aquí para escribir texto.</w:t>
           </w:r>
@@ -10345,7 +9468,7 @@
           </w:pPr>
           <w:r>
             <w:rPr>
-              <w:rStyle w:val="PlaceholderText"/>
+              <w:rStyle w:val="Textodelmarcadordeposicin"/>
             </w:rPr>
             <w:t>Haga clic o pulse aquí para escribir texto.</w:t>
           </w:r>
@@ -10374,7 +9497,7 @@
           </w:pPr>
           <w:r>
             <w:rPr>
-              <w:rStyle w:val="PlaceholderText"/>
+              <w:rStyle w:val="Textodelmarcadordeposicin"/>
             </w:rPr>
             <w:t>Haga clic o pulse aquí para escribir texto.</w:t>
           </w:r>
@@ -10403,7 +9526,7 @@
           </w:pPr>
           <w:r>
             <w:rPr>
-              <w:rStyle w:val="PlaceholderText"/>
+              <w:rStyle w:val="Textodelmarcadordeposicin"/>
             </w:rPr>
             <w:t>Haga clic o pulse aquí para escribir texto.</w:t>
           </w:r>
@@ -10432,7 +9555,7 @@
           </w:pPr>
           <w:r>
             <w:rPr>
-              <w:rStyle w:val="PlaceholderText"/>
+              <w:rStyle w:val="Textodelmarcadordeposicin"/>
             </w:rPr>
             <w:t>Haga clic o pulse aquí para escribir texto.</w:t>
           </w:r>
@@ -10461,7 +9584,7 @@
           </w:pPr>
           <w:r>
             <w:rPr>
-              <w:rStyle w:val="PlaceholderText"/>
+              <w:rStyle w:val="Textodelmarcadordeposicin"/>
             </w:rPr>
             <w:t>Haga clic o pulse aquí para escribir texto.</w:t>
           </w:r>
@@ -10490,7 +9613,7 @@
           </w:pPr>
           <w:r>
             <w:rPr>
-              <w:rStyle w:val="PlaceholderText"/>
+              <w:rStyle w:val="Textodelmarcadordeposicin"/>
             </w:rPr>
             <w:t>Haga clic o pulse aquí para escribir texto.</w:t>
           </w:r>
@@ -10519,7 +9642,7 @@
           </w:pPr>
           <w:r>
             <w:rPr>
-              <w:rStyle w:val="PlaceholderText"/>
+              <w:rStyle w:val="Textodelmarcadordeposicin"/>
             </w:rPr>
             <w:t>Haga clic o pulse aquí para escribir texto.</w:t>
           </w:r>
@@ -10548,7 +9671,7 @@
           </w:pPr>
           <w:r>
             <w:rPr>
-              <w:rStyle w:val="PlaceholderText"/>
+              <w:rStyle w:val="Textodelmarcadordeposicin"/>
             </w:rPr>
             <w:t>Haga clic o pulse aquí para escribir texto.</w:t>
           </w:r>
@@ -10577,7 +9700,7 @@
           </w:pPr>
           <w:r>
             <w:rPr>
-              <w:rStyle w:val="PlaceholderText"/>
+              <w:rStyle w:val="Textodelmarcadordeposicin"/>
             </w:rPr>
             <w:t>Haga clic o pulse aquí para escribir texto.</w:t>
           </w:r>
@@ -10606,7 +9729,7 @@
           </w:pPr>
           <w:r>
             <w:rPr>
-              <w:rStyle w:val="PlaceholderText"/>
+              <w:rStyle w:val="Textodelmarcadordeposicin"/>
             </w:rPr>
             <w:t>Haga clic o pulse aquí para escribir texto.</w:t>
           </w:r>
@@ -10635,7 +9758,7 @@
           </w:pPr>
           <w:r>
             <w:rPr>
-              <w:rStyle w:val="PlaceholderText"/>
+              <w:rStyle w:val="Textodelmarcadordeposicin"/>
             </w:rPr>
             <w:t>Haga clic o pulse aquí para escribir texto.</w:t>
           </w:r>
@@ -10664,7 +9787,7 @@
           </w:pPr>
           <w:r>
             <w:rPr>
-              <w:rStyle w:val="PlaceholderText"/>
+              <w:rStyle w:val="Textodelmarcadordeposicin"/>
             </w:rPr>
             <w:t>Haga clic o pulse aquí para escribir texto.</w:t>
           </w:r>
@@ -10693,7 +9816,7 @@
           </w:pPr>
           <w:r>
             <w:rPr>
-              <w:rStyle w:val="PlaceholderText"/>
+              <w:rStyle w:val="Textodelmarcadordeposicin"/>
             </w:rPr>
             <w:t>Haga clic o pulse aquí para escribir texto.</w:t>
           </w:r>
@@ -10722,7 +9845,7 @@
           </w:pPr>
           <w:r>
             <w:rPr>
-              <w:rStyle w:val="PlaceholderText"/>
+              <w:rStyle w:val="Textodelmarcadordeposicin"/>
             </w:rPr>
             <w:t>Haga clic o pulse aquí para escribir texto.</w:t>
           </w:r>
@@ -10751,7 +9874,7 @@
           </w:pPr>
           <w:r>
             <w:rPr>
-              <w:rStyle w:val="PlaceholderText"/>
+              <w:rStyle w:val="Textodelmarcadordeposicin"/>
             </w:rPr>
             <w:t>Haga clic o pulse aquí para escribir texto.</w:t>
           </w:r>
@@ -10780,7 +9903,7 @@
           </w:pPr>
           <w:r>
             <w:rPr>
-              <w:rStyle w:val="PlaceholderText"/>
+              <w:rStyle w:val="Textodelmarcadordeposicin"/>
             </w:rPr>
             <w:t>Haga clic o pulse aquí para escribir texto.</w:t>
           </w:r>
@@ -10809,7 +9932,7 @@
           </w:pPr>
           <w:r>
             <w:rPr>
-              <w:rStyle w:val="PlaceholderText"/>
+              <w:rStyle w:val="Textodelmarcadordeposicin"/>
             </w:rPr>
             <w:t>Haga clic o pulse aquí para escribir texto.</w:t>
           </w:r>
@@ -10838,7 +9961,7 @@
           </w:pPr>
           <w:r>
             <w:rPr>
-              <w:rStyle w:val="PlaceholderText"/>
+              <w:rStyle w:val="Textodelmarcadordeposicin"/>
             </w:rPr>
             <w:t>Haga clic o pulse aquí para escribir texto.</w:t>
           </w:r>
@@ -10867,7 +9990,7 @@
           </w:pPr>
           <w:r>
             <w:rPr>
-              <w:rStyle w:val="PlaceholderText"/>
+              <w:rStyle w:val="Textodelmarcadordeposicin"/>
             </w:rPr>
             <w:t>Haga clic o pulse aquí para escribir texto.</w:t>
           </w:r>
@@ -10896,7 +10019,7 @@
           </w:pPr>
           <w:r>
             <w:rPr>
-              <w:rStyle w:val="PlaceholderText"/>
+              <w:rStyle w:val="Textodelmarcadordeposicin"/>
             </w:rPr>
             <w:t>Haga clic o pulse aquí para escribir texto.</w:t>
           </w:r>
@@ -10925,7 +10048,7 @@
           </w:pPr>
           <w:r>
             <w:rPr>
-              <w:rStyle w:val="PlaceholderText"/>
+              <w:rStyle w:val="Textodelmarcadordeposicin"/>
             </w:rPr>
             <w:t>Haga clic o pulse aquí para escribir texto.</w:t>
           </w:r>
@@ -10954,7 +10077,7 @@
           </w:pPr>
           <w:r>
             <w:rPr>
-              <w:rStyle w:val="PlaceholderText"/>
+              <w:rStyle w:val="Textodelmarcadordeposicin"/>
             </w:rPr>
             <w:t>Haga clic o pulse aquí para escribir texto.</w:t>
           </w:r>
@@ -10983,7 +10106,7 @@
           </w:pPr>
           <w:r>
             <w:rPr>
-              <w:rStyle w:val="PlaceholderText"/>
+              <w:rStyle w:val="Textodelmarcadordeposicin"/>
             </w:rPr>
             <w:t>Haga clic o pulse aquí para escribir texto.</w:t>
           </w:r>
@@ -11012,7 +10135,7 @@
           </w:pPr>
           <w:r>
             <w:rPr>
-              <w:rStyle w:val="PlaceholderText"/>
+              <w:rStyle w:val="Textodelmarcadordeposicin"/>
             </w:rPr>
             <w:t>Haga clic o pulse aquí para escribir texto.</w:t>
           </w:r>
@@ -11041,7 +10164,7 @@
           </w:pPr>
           <w:r>
             <w:rPr>
-              <w:rStyle w:val="PlaceholderText"/>
+              <w:rStyle w:val="Textodelmarcadordeposicin"/>
             </w:rPr>
             <w:t>Haga clic o pulse aquí para escribir texto.</w:t>
           </w:r>
@@ -11070,7 +10193,7 @@
           </w:pPr>
           <w:r>
             <w:rPr>
-              <w:rStyle w:val="PlaceholderText"/>
+              <w:rStyle w:val="Textodelmarcadordeposicin"/>
             </w:rPr>
             <w:t>Haga clic o pulse aquí para escribir texto.</w:t>
           </w:r>
@@ -11099,7 +10222,7 @@
           </w:pPr>
           <w:r>
             <w:rPr>
-              <w:rStyle w:val="PlaceholderText"/>
+              <w:rStyle w:val="Textodelmarcadordeposicin"/>
             </w:rPr>
             <w:t>Haga clic o pulse aquí para escribir texto.</w:t>
           </w:r>
@@ -11128,7 +10251,7 @@
           </w:pPr>
           <w:r>
             <w:rPr>
-              <w:rStyle w:val="PlaceholderText"/>
+              <w:rStyle w:val="Textodelmarcadordeposicin"/>
             </w:rPr>
             <w:t>Haga clic o pulse aquí para escribir texto.</w:t>
           </w:r>
@@ -11157,7 +10280,7 @@
           </w:pPr>
           <w:r>
             <w:rPr>
-              <w:rStyle w:val="PlaceholderText"/>
+              <w:rStyle w:val="Textodelmarcadordeposicin"/>
             </w:rPr>
             <w:t>Haga clic o pulse aquí para escribir texto.</w:t>
           </w:r>
@@ -11186,7 +10309,7 @@
           </w:pPr>
           <w:r>
             <w:rPr>
-              <w:rStyle w:val="PlaceholderText"/>
+              <w:rStyle w:val="Textodelmarcadordeposicin"/>
             </w:rPr>
             <w:t>Haga clic o pulse aquí para escribir texto.</w:t>
           </w:r>
@@ -11215,7 +10338,7 @@
           </w:pPr>
           <w:r>
             <w:rPr>
-              <w:rStyle w:val="PlaceholderText"/>
+              <w:rStyle w:val="Textodelmarcadordeposicin"/>
             </w:rPr>
             <w:t>Haga clic o pulse aquí para escribir texto.</w:t>
           </w:r>
@@ -11244,7 +10367,7 @@
           </w:pPr>
           <w:r>
             <w:rPr>
-              <w:rStyle w:val="PlaceholderText"/>
+              <w:rStyle w:val="Textodelmarcadordeposicin"/>
             </w:rPr>
             <w:t>Haga clic o pulse aquí para escribir texto.</w:t>
           </w:r>
@@ -11273,7 +10396,7 @@
           </w:pPr>
           <w:r>
             <w:rPr>
-              <w:rStyle w:val="PlaceholderText"/>
+              <w:rStyle w:val="Textodelmarcadordeposicin"/>
             </w:rPr>
             <w:t>Haga clic o pulse aquí para escribir texto.</w:t>
           </w:r>
@@ -11302,7 +10425,7 @@
           </w:pPr>
           <w:r>
             <w:rPr>
-              <w:rStyle w:val="PlaceholderText"/>
+              <w:rStyle w:val="Textodelmarcadordeposicin"/>
             </w:rPr>
             <w:t>Haga clic o pulse aquí para escribir texto.</w:t>
           </w:r>
@@ -11331,7 +10454,7 @@
           </w:pPr>
           <w:r>
             <w:rPr>
-              <w:rStyle w:val="PlaceholderText"/>
+              <w:rStyle w:val="Textodelmarcadordeposicin"/>
             </w:rPr>
             <w:t>Haga clic o pulse aquí para escribir texto.</w:t>
           </w:r>
@@ -11360,7 +10483,7 @@
           </w:pPr>
           <w:r>
             <w:rPr>
-              <w:rStyle w:val="PlaceholderText"/>
+              <w:rStyle w:val="Textodelmarcadordeposicin"/>
             </w:rPr>
             <w:t>Haga clic o pulse aquí para escribir texto.</w:t>
           </w:r>
@@ -11389,7 +10512,7 @@
           </w:pPr>
           <w:r>
             <w:rPr>
-              <w:rStyle w:val="PlaceholderText"/>
+              <w:rStyle w:val="Textodelmarcadordeposicin"/>
             </w:rPr>
             <w:t>Haga clic o pulse aquí para escribir texto.</w:t>
           </w:r>
@@ -11418,7 +10541,7 @@
           </w:pPr>
           <w:r>
             <w:rPr>
-              <w:rStyle w:val="PlaceholderText"/>
+              <w:rStyle w:val="Textodelmarcadordeposicin"/>
             </w:rPr>
             <w:t>Haga clic o pulse aquí para escribir texto.</w:t>
           </w:r>
@@ -11447,7 +10570,7 @@
           </w:pPr>
           <w:r>
             <w:rPr>
-              <w:rStyle w:val="PlaceholderText"/>
+              <w:rStyle w:val="Textodelmarcadordeposicin"/>
             </w:rPr>
             <w:t>Haga clic o pulse aquí para escribir texto.</w:t>
           </w:r>
@@ -11476,7 +10599,7 @@
           </w:pPr>
           <w:r>
             <w:rPr>
-              <w:rStyle w:val="PlaceholderText"/>
+              <w:rStyle w:val="Textodelmarcadordeposicin"/>
             </w:rPr>
             <w:t>Haga clic o pulse aquí para escribir texto.</w:t>
           </w:r>
@@ -11505,7 +10628,7 @@
           </w:pPr>
           <w:r>
             <w:rPr>
-              <w:rStyle w:val="PlaceholderText"/>
+              <w:rStyle w:val="Textodelmarcadordeposicin"/>
             </w:rPr>
             <w:t>Haga clic o pulse aquí para escribir texto.</w:t>
           </w:r>
@@ -11534,7 +10657,7 @@
           </w:pPr>
           <w:r>
             <w:rPr>
-              <w:rStyle w:val="PlaceholderText"/>
+              <w:rStyle w:val="Textodelmarcadordeposicin"/>
             </w:rPr>
             <w:t>Haga clic o pulse aquí para escribir texto.</w:t>
           </w:r>
@@ -11563,7 +10686,7 @@
           </w:pPr>
           <w:r>
             <w:rPr>
-              <w:rStyle w:val="PlaceholderText"/>
+              <w:rStyle w:val="Textodelmarcadordeposicin"/>
             </w:rPr>
             <w:t>Haga clic o pulse aquí para escribir texto.</w:t>
           </w:r>
@@ -11592,7 +10715,7 @@
           </w:pPr>
           <w:r>
             <w:rPr>
-              <w:rStyle w:val="PlaceholderText"/>
+              <w:rStyle w:val="Textodelmarcadordeposicin"/>
             </w:rPr>
             <w:t>Haga clic o pulse aquí para escribir texto.</w:t>
           </w:r>
@@ -11621,7 +10744,7 @@
           </w:pPr>
           <w:r>
             <w:rPr>
-              <w:rStyle w:val="PlaceholderText"/>
+              <w:rStyle w:val="Textodelmarcadordeposicin"/>
             </w:rPr>
             <w:t>Haga clic o pulse aquí para escribir texto.</w:t>
           </w:r>
@@ -11650,7 +10773,7 @@
           </w:pPr>
           <w:r>
             <w:rPr>
-              <w:rStyle w:val="PlaceholderText"/>
+              <w:rStyle w:val="Textodelmarcadordeposicin"/>
             </w:rPr>
             <w:t>Haga clic o pulse aquí para escribir texto.</w:t>
           </w:r>
@@ -11679,7 +10802,7 @@
           </w:pPr>
           <w:r>
             <w:rPr>
-              <w:rStyle w:val="PlaceholderText"/>
+              <w:rStyle w:val="Textodelmarcadordeposicin"/>
             </w:rPr>
             <w:t>Haga clic o pulse aquí para escribir texto.</w:t>
           </w:r>
@@ -11708,7 +10831,7 @@
           </w:pPr>
           <w:r>
             <w:rPr>
-              <w:rStyle w:val="PlaceholderText"/>
+              <w:rStyle w:val="Textodelmarcadordeposicin"/>
             </w:rPr>
             <w:t>Haga clic o pulse aquí para escribir texto.</w:t>
           </w:r>
@@ -11720,7 +10843,7 @@
 </file>
 
 <file path=word/glossary/fontTable.xml><?xml version="1.0" encoding="utf-8"?>
-<w:fonts xmlns:mc="http://schemas.openxmlformats.org/markup-compatibility/2006" xmlns:r="http://schemas.openxmlformats.org/officeDocument/2006/relationships" xmlns:w="http://schemas.openxmlformats.org/wordprocessingml/2006/main" xmlns:w14="http://schemas.microsoft.com/office/word/2010/wordml" xmlns:w15="http://schemas.microsoft.com/office/word/2012/wordml" xmlns:w16cex="http://schemas.microsoft.com/office/word/2018/wordml/cex" xmlns:w16cid="http://schemas.microsoft.com/office/word/2016/wordml/cid" xmlns:w16="http://schemas.microsoft.com/office/word/2018/wordml" xmlns:w16du="http://schemas.microsoft.com/office/word/2023/wordml/word16du" xmlns:w16sdtdh="http://schemas.microsoft.com/office/word/2020/wordml/sdtdatahash" xmlns:w16sdtfl="http://schemas.microsoft.com/office/word/2024/wordml/sdtformatlock" xmlns:w16se="http://schemas.microsoft.com/office/word/2015/wordml/symex" mc:Ignorable="w14 w15 w16se w16cid w16 w16cex w16sdtdh w16sdtfl w16du">
+<w:fonts xmlns:mc="http://schemas.openxmlformats.org/markup-compatibility/2006" xmlns:r="http://schemas.openxmlformats.org/officeDocument/2006/relationships" xmlns:w="http://schemas.openxmlformats.org/wordprocessingml/2006/main" xmlns:w14="http://schemas.microsoft.com/office/word/2010/wordml" xmlns:w15="http://schemas.microsoft.com/office/word/2012/wordml" xmlns:w16cex="http://schemas.microsoft.com/office/word/2018/wordml/cex" xmlns:w16cid="http://schemas.microsoft.com/office/word/2016/wordml/cid" xmlns:w16="http://schemas.microsoft.com/office/word/2018/wordml" xmlns:w16sdtdh="http://schemas.microsoft.com/office/word/2020/wordml/sdtdatahash" xmlns:w16se="http://schemas.microsoft.com/office/word/2015/wordml/symex" mc:Ignorable="w14 w15 w16se w16cid w16 w16cex w16sdtdh">
   <w:font w:name="Symbol">
     <w:panose1 w:val="05050102010706020507"/>
     <w:charset w:val="02"/>
@@ -11754,7 +10877,7 @@
     <w:charset w:val="00"/>
     <w:family w:val="swiss"/>
     <w:pitch w:val="variable"/>
-    <w:sig w:usb0="E4002EFF" w:usb1="C200247B" w:usb2="00000009" w:usb3="00000000" w:csb0="000001FF" w:csb1="00000000"/>
+    <w:sig w:usb0="E4002EFF" w:usb1="C000247B" w:usb2="00000009" w:usb3="00000000" w:csb0="000001FF" w:csb1="00000000"/>
   </w:font>
   <w:font w:name="Arial">
     <w:panose1 w:val="020B0604020202020204"/>
@@ -11768,10 +10891,9 @@
     <w:charset w:val="00"/>
     <w:family w:val="swiss"/>
     <w:pitch w:val="variable"/>
-    <w:sig w:usb0="E4002EFF" w:usb1="C200247B" w:usb2="00000009" w:usb3="00000000" w:csb0="000001FF" w:csb1="00000000"/>
+    <w:sig w:usb0="E4002EFF" w:usb1="C000247B" w:usb2="00000009" w:usb3="00000000" w:csb0="000001FF" w:csb1="00000000"/>
   </w:font>
   <w:font w:name="Yu Gothic Light">
-    <w:altName w:val="游ゴシック Light"/>
     <w:panose1 w:val="020B0300000000000000"/>
     <w:charset w:val="80"/>
     <w:family w:val="swiss"/>
@@ -11800,29 +10922,17 @@
     <w:pitch w:val="variable"/>
     <w:sig w:usb0="E00002FF" w:usb1="2AC7FDFF" w:usb2="00000016" w:usb3="00000000" w:csb0="0002009F" w:csb1="00000000"/>
   </w:font>
-  <w:font w:name="Aptos">
-    <w:charset w:val="00"/>
-    <w:family w:val="swiss"/>
-    <w:pitch w:val="variable"/>
-    <w:sig w:usb0="20000287" w:usb1="00000003" w:usb2="00000000" w:usb3="00000000" w:csb0="0000019F" w:csb1="00000000"/>
-  </w:font>
   <w:font w:name="Yu Mincho">
     <w:charset w:val="80"/>
     <w:family w:val="roman"/>
     <w:pitch w:val="variable"/>
     <w:sig w:usb0="800002E7" w:usb1="2AC7FCFF" w:usb2="00000012" w:usb3="00000000" w:csb0="0002009F" w:csb1="00000000"/>
   </w:font>
-  <w:font w:name="Aptos Display">
-    <w:charset w:val="00"/>
-    <w:family w:val="swiss"/>
-    <w:pitch w:val="variable"/>
-    <w:sig w:usb0="20000287" w:usb1="00000003" w:usb2="00000000" w:usb3="00000000" w:csb0="0000019F" w:csb1="00000000"/>
-  </w:font>
 </w:fonts>
 </file>
 
 <file path=word/glossary/settings.xml><?xml version="1.0" encoding="utf-8"?>
-<w:settings xmlns:mc="http://schemas.openxmlformats.org/markup-compatibility/2006" xmlns:o="urn:schemas-microsoft-com:office:office" xmlns:r="http://schemas.openxmlformats.org/officeDocument/2006/relationships" xmlns:m="http://schemas.openxmlformats.org/officeDocument/2006/math" xmlns:v="urn:schemas-microsoft-com:vml" xmlns:w10="urn:schemas-microsoft-com:office:word" xmlns:w="http://schemas.openxmlformats.org/wordprocessingml/2006/main" xmlns:w14="http://schemas.microsoft.com/office/word/2010/wordml" xmlns:w15="http://schemas.microsoft.com/office/word/2012/wordml" xmlns:w16cex="http://schemas.microsoft.com/office/word/2018/wordml/cex" xmlns:w16cid="http://schemas.microsoft.com/office/word/2016/wordml/cid" xmlns:w16="http://schemas.microsoft.com/office/word/2018/wordml" xmlns:w16du="http://schemas.microsoft.com/office/word/2023/wordml/word16du" xmlns:w16sdtdh="http://schemas.microsoft.com/office/word/2020/wordml/sdtdatahash" xmlns:w16sdtfl="http://schemas.microsoft.com/office/word/2024/wordml/sdtformatlock" xmlns:w16se="http://schemas.microsoft.com/office/word/2015/wordml/symex" xmlns:sl="http://schemas.openxmlformats.org/schemaLibrary/2006/main" mc:Ignorable="w14 w15 w16se w16cid w16 w16cex w16sdtdh w16sdtfl w16du">
+<w:settings xmlns:mc="http://schemas.openxmlformats.org/markup-compatibility/2006" xmlns:o="urn:schemas-microsoft-com:office:office" xmlns:r="http://schemas.openxmlformats.org/officeDocument/2006/relationships" xmlns:m="http://schemas.openxmlformats.org/officeDocument/2006/math" xmlns:v="urn:schemas-microsoft-com:vml" xmlns:w10="urn:schemas-microsoft-com:office:word" xmlns:w="http://schemas.openxmlformats.org/wordprocessingml/2006/main" xmlns:w14="http://schemas.microsoft.com/office/word/2010/wordml" xmlns:w15="http://schemas.microsoft.com/office/word/2012/wordml" xmlns:w16cex="http://schemas.microsoft.com/office/word/2018/wordml/cex" xmlns:w16cid="http://schemas.microsoft.com/office/word/2016/wordml/cid" xmlns:w16="http://schemas.microsoft.com/office/word/2018/wordml" xmlns:w16sdtdh="http://schemas.microsoft.com/office/word/2020/wordml/sdtdatahash" xmlns:w16se="http://schemas.microsoft.com/office/word/2015/wordml/symex" xmlns:sl="http://schemas.openxmlformats.org/schemaLibrary/2006/main" mc:Ignorable="w14 w15 w16se w16cid w16 w16cex w16sdtdh">
   <w:view w:val="normal"/>
   <w:revisionView w:inkAnnotations="0"/>
   <w:defaultTabStop w:val="708"/>
@@ -11900,8 +11010,10 @@
     <w:rsid w:val="008C6850"/>
     <w:rsid w:val="008E4C14"/>
     <w:rsid w:val="0093034B"/>
+    <w:rsid w:val="009346ED"/>
     <w:rsid w:val="00946AA5"/>
     <w:rsid w:val="00953D97"/>
+    <w:rsid w:val="009C5081"/>
     <w:rsid w:val="009F61B1"/>
     <w:rsid w:val="00A011E1"/>
     <w:rsid w:val="00A04483"/>
@@ -11914,6 +11026,7 @@
     <w:rsid w:val="00AC1FAB"/>
     <w:rsid w:val="00B55352"/>
     <w:rsid w:val="00BB0EAB"/>
+    <w:rsid w:val="00C16A6A"/>
     <w:rsid w:val="00C17266"/>
     <w:rsid w:val="00C63AB0"/>
     <w:rsid w:val="00C9535D"/>
@@ -11965,7 +11078,7 @@
 </file>
 
 <file path=word/glossary/styles.xml><?xml version="1.0" encoding="utf-8"?>
-<w:styles xmlns:mc="http://schemas.openxmlformats.org/markup-compatibility/2006" xmlns:r="http://schemas.openxmlformats.org/officeDocument/2006/relationships" xmlns:w="http://schemas.openxmlformats.org/wordprocessingml/2006/main" xmlns:w14="http://schemas.microsoft.com/office/word/2010/wordml" xmlns:w15="http://schemas.microsoft.com/office/word/2012/wordml" xmlns:w16cex="http://schemas.microsoft.com/office/word/2018/wordml/cex" xmlns:w16cid="http://schemas.microsoft.com/office/word/2016/wordml/cid" xmlns:w16="http://schemas.microsoft.com/office/word/2018/wordml" xmlns:w16du="http://schemas.microsoft.com/office/word/2023/wordml/word16du" xmlns:w16sdtdh="http://schemas.microsoft.com/office/word/2020/wordml/sdtdatahash" xmlns:w16sdtfl="http://schemas.microsoft.com/office/word/2024/wordml/sdtformatlock" xmlns:w16se="http://schemas.microsoft.com/office/word/2015/wordml/symex" mc:Ignorable="w14 w15 w16se w16cid w16 w16cex w16sdtdh w16sdtfl w16du">
+<w:styles xmlns:mc="http://schemas.openxmlformats.org/markup-compatibility/2006" xmlns:r="http://schemas.openxmlformats.org/officeDocument/2006/relationships" xmlns:w="http://schemas.openxmlformats.org/wordprocessingml/2006/main" xmlns:w14="http://schemas.microsoft.com/office/word/2010/wordml" xmlns:w15="http://schemas.microsoft.com/office/word/2012/wordml" xmlns:w16cex="http://schemas.microsoft.com/office/word/2018/wordml/cex" xmlns:w16cid="http://schemas.microsoft.com/office/word/2016/wordml/cid" xmlns:w16="http://schemas.microsoft.com/office/word/2018/wordml" xmlns:w16sdtdh="http://schemas.microsoft.com/office/word/2020/wordml/sdtdatahash" xmlns:w16se="http://schemas.microsoft.com/office/word/2015/wordml/symex" mc:Ignorable="w14 w15 w16se w16cid w16 w16cex w16sdtdh">
   <w:docDefaults>
     <w:rPrDefault>
       <w:rPr>
@@ -12365,13 +11478,13 @@
     <w:name w:val="Normal"/>
     <w:qFormat/>
   </w:style>
-  <w:style w:type="character" w:default="1" w:styleId="DefaultParagraphFont">
+  <w:style w:type="character" w:default="1" w:styleId="Fuentedeprrafopredeter">
     <w:name w:val="Default Paragraph Font"/>
     <w:uiPriority w:val="1"/>
     <w:semiHidden/>
     <w:unhideWhenUsed/>
   </w:style>
-  <w:style w:type="table" w:default="1" w:styleId="TableNormal">
+  <w:style w:type="table" w:default="1" w:styleId="Tablanormal">
     <w:name w:val="Normal Table"/>
     <w:uiPriority w:val="99"/>
     <w:semiHidden/>
@@ -12386,15 +11499,15 @@
       </w:tblCellMar>
     </w:tblPr>
   </w:style>
-  <w:style w:type="numbering" w:default="1" w:styleId="NoList">
+  <w:style w:type="numbering" w:default="1" w:styleId="Sinlista">
     <w:name w:val="No List"/>
     <w:uiPriority w:val="99"/>
     <w:semiHidden/>
     <w:unhideWhenUsed/>
   </w:style>
-  <w:style w:type="character" w:styleId="PlaceholderText">
+  <w:style w:type="character" w:styleId="Textodelmarcadordeposicin">
     <w:name w:val="Placeholder Text"/>
-    <w:basedOn w:val="DefaultParagraphFont"/>
+    <w:basedOn w:val="Fuentedeprrafopredeter"/>
     <w:uiPriority w:val="99"/>
     <w:semiHidden/>
     <w:rsid w:val="00175D09"/>
@@ -13236,7 +12349,7 @@
 </file>
 
 <file path=word/glossary/webSettings.xml><?xml version="1.0" encoding="utf-8"?>
-<w:webSettings xmlns:mc="http://schemas.openxmlformats.org/markup-compatibility/2006" xmlns:r="http://schemas.openxmlformats.org/officeDocument/2006/relationships" xmlns:w="http://schemas.openxmlformats.org/wordprocessingml/2006/main" xmlns:w14="http://schemas.microsoft.com/office/word/2010/wordml" xmlns:w15="http://schemas.microsoft.com/office/word/2012/wordml" xmlns:w16cex="http://schemas.microsoft.com/office/word/2018/wordml/cex" xmlns:w16cid="http://schemas.microsoft.com/office/word/2016/wordml/cid" xmlns:w16="http://schemas.microsoft.com/office/word/2018/wordml" xmlns:w16du="http://schemas.microsoft.com/office/word/2023/wordml/word16du" xmlns:w16sdtdh="http://schemas.microsoft.com/office/word/2020/wordml/sdtdatahash" xmlns:w16sdtfl="http://schemas.microsoft.com/office/word/2024/wordml/sdtformatlock" xmlns:w16se="http://schemas.microsoft.com/office/word/2015/wordml/symex" mc:Ignorable="w14 w15 w16se w16cid w16 w16cex w16sdtdh w16sdtfl w16du">
+<w:webSettings xmlns:mc="http://schemas.openxmlformats.org/markup-compatibility/2006" xmlns:r="http://schemas.openxmlformats.org/officeDocument/2006/relationships" xmlns:w="http://schemas.openxmlformats.org/wordprocessingml/2006/main" xmlns:w14="http://schemas.microsoft.com/office/word/2010/wordml" xmlns:w15="http://schemas.microsoft.com/office/word/2012/wordml" xmlns:w16cex="http://schemas.microsoft.com/office/word/2018/wordml/cex" xmlns:w16cid="http://schemas.microsoft.com/office/word/2016/wordml/cid" xmlns:w16="http://schemas.microsoft.com/office/word/2018/wordml" xmlns:w16sdtdh="http://schemas.microsoft.com/office/word/2020/wordml/sdtdatahash" xmlns:w16se="http://schemas.microsoft.com/office/word/2015/wordml/symex" mc:Ignorable="w14 w15 w16se w16cid w16 w16cex w16sdtdh">
   <w:optimizeForBrowser/>
   <w:allowPNG/>
 </w:webSettings>

</xml_diff>

<commit_message>
fix: Se pone al dia las tareas mandatory del proyecto grupal
</commit_message>
<xml_diff>
--- a/reports/C3/Group/00 - Requirements - Group.docx
+++ b/reports/C3/Group/00 - Requirements - Group.docx
@@ -228,7 +228,13 @@
                   <w:rPr>
                     <w:rFonts w:asciiTheme="majorHAnsi" w:hAnsiTheme="majorHAnsi" w:cstheme="majorHAnsi"/>
                   </w:rPr>
-                  <w:t xml:space="preserve"> https://github.com/DP2-C1-027/AirNav-Logistics-C2</w:t>
+                  <w:t xml:space="preserve"> https://github.com/DP2-C1-027/AirNav-Logistics-C</w:t>
+                </w:r>
+                <w:r>
+                  <w:rPr>
+                    <w:rFonts w:asciiTheme="majorHAnsi" w:hAnsiTheme="majorHAnsi" w:cstheme="majorHAnsi"/>
+                  </w:rPr>
+                  <w:t>3</w:t>
                 </w:r>
               </w:sdtContent>
             </w:sdt>
@@ -828,7 +834,13 @@
       </w:tr>
       <w:bookmarkEnd w:id="1"/>
     </w:tbl>
-    <w:p/>
+    <w:p>
+      <w:pPr>
+        <w:rPr>
+          <w:lang w:val="es-ES"/>
+        </w:rPr>
+      </w:pPr>
+    </w:p>
     <w:bookmarkEnd w:id="0"/>
     <w:p>
       <w:pPr>
@@ -1554,7 +1566,7 @@
               </wp:anchor>
             </w:drawing>
           </mc:Choice>
-          <mc:Fallback xmlns:w16sdtfl="http://schemas.microsoft.com/office/word/2024/wordml/sdtformatlock" xmlns:w16du="http://schemas.microsoft.com/office/word/2023/wordml/word16du">
+          <mc:Fallback xmlns:w16du="http://schemas.microsoft.com/office/word/2023/wordml/word16du" xmlns:w16sdtfl="http://schemas.microsoft.com/office/word/2024/wordml/sdtformatlock">
             <w:pict>
               <v:shapetype w14:anchorId="75186E26" id="_x0000_t32" coordsize="21600,21600" o:spt="32" o:oned="t" path="m,l21600,21600e" filled="f">
                 <v:path arrowok="t" fillok="f" o:connecttype="none"/>
@@ -5278,7 +5290,7 @@
               </wp:anchor>
             </w:drawing>
           </mc:Choice>
-          <mc:Fallback xmlns:w16sdtfl="http://schemas.microsoft.com/office/word/2024/wordml/sdtformatlock" xmlns:w16du="http://schemas.microsoft.com/office/word/2023/wordml/word16du">
+          <mc:Fallback xmlns:w16du="http://schemas.microsoft.com/office/word/2023/wordml/word16du" xmlns:w16sdtfl="http://schemas.microsoft.com/office/word/2024/wordml/sdtformatlock">
             <w:pict>
               <v:shape w14:anchorId="319040A2" id="Straight Arrow Connector 2" o:spid="_x0000_s1026" type="#_x0000_t32" style="position:absolute;margin-left:150.75pt;margin-top:100.7pt;width:19.2pt;height:12.7pt;flip:x;z-index:251662336;visibility:visible;mso-wrap-style:square;mso-width-percent:0;mso-height-percent:0;mso-wrap-distance-left:9pt;mso-wrap-distance-top:0;mso-wrap-distance-right:9pt;mso-wrap-distance-bottom:0;mso-position-horizontal:absolute;mso-position-horizontal-relative:text;mso-position-vertical:absolute;mso-position-vertical-relative:text;mso-width-percent:0;mso-height-percent:0;mso-width-relative:margin;mso-height-relative:margin" o:gfxdata="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" strokecolor="#c00000" strokeweight="2.25pt">
                 <v:stroke endarrow="block" joinstyle="miter"/>
@@ -5354,7 +5366,7 @@
               </wp:anchor>
             </w:drawing>
           </mc:Choice>
-          <mc:Fallback xmlns:w16sdtfl="http://schemas.microsoft.com/office/word/2024/wordml/sdtformatlock" xmlns:w16du="http://schemas.microsoft.com/office/word/2023/wordml/word16du">
+          <mc:Fallback xmlns:w16du="http://schemas.microsoft.com/office/word/2023/wordml/word16du" xmlns:w16sdtfl="http://schemas.microsoft.com/office/word/2024/wordml/sdtformatlock">
             <w:pict>
               <v:shape w14:anchorId="72608924" id="Straight Arrow Connector 2" o:spid="_x0000_s1026" type="#_x0000_t32" style="position:absolute;margin-left:150.45pt;margin-top:44.15pt;width:19.2pt;height:12.7pt;flip:x;z-index:251660288;visibility:visible;mso-wrap-style:square;mso-width-percent:0;mso-height-percent:0;mso-wrap-distance-left:9pt;mso-wrap-distance-top:0;mso-wrap-distance-right:9pt;mso-wrap-distance-bottom:0;mso-position-horizontal:absolute;mso-position-horizontal-relative:text;mso-position-vertical:absolute;mso-position-vertical-relative:text;mso-width-percent:0;mso-height-percent:0;mso-width-relative:margin;mso-height-relative:margin" o:gfxdata="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" strokecolor="#c00000" strokeweight="2.25pt">
                 <v:stroke endarrow="block" joinstyle="miter"/>
@@ -11029,6 +11041,7 @@
     <w:rsid w:val="00C16A6A"/>
     <w:rsid w:val="00C17266"/>
     <w:rsid w:val="00C63AB0"/>
+    <w:rsid w:val="00C848F9"/>
     <w:rsid w:val="00C9535D"/>
     <w:rsid w:val="00CC69E2"/>
     <w:rsid w:val="00CE5869"/>

</xml_diff>

<commit_message>
fix: Se revisa el proyecto grupal arreglando idiomas, actualizando documentos y modificando algunas clases
</commit_message>
<xml_diff>
--- a/reports/C3/Group/00 - Requirements - Group.docx
+++ b/reports/C3/Group/00 - Requirements - Group.docx
@@ -1566,7 +1566,7 @@
               </wp:anchor>
             </w:drawing>
           </mc:Choice>
-          <mc:Fallback xmlns:w16du="http://schemas.microsoft.com/office/word/2023/wordml/word16du" xmlns:w16sdtfl="http://schemas.microsoft.com/office/word/2024/wordml/sdtformatlock">
+          <mc:Fallback xmlns:w16sdtfl="http://schemas.microsoft.com/office/word/2024/wordml/sdtformatlock" xmlns:w16du="http://schemas.microsoft.com/office/word/2023/wordml/word16du">
             <w:pict>
               <v:shapetype w14:anchorId="75186E26" id="_x0000_t32" coordsize="21600,21600" o:spt="32" o:oned="t" path="m,l21600,21600e" filled="f">
                 <v:path arrowok="t" fillok="f" o:connecttype="none"/>
@@ -1661,24 +1661,15 @@
           <w:color w:val="C45911" w:themeColor="accent2" w:themeShade="BF"/>
           <w:lang w:val="es-ES"/>
         </w:rPr>
-        <w:t>: A la hora de corregir los errores hemos comenzado con el error referente al atributo address que no debía ser implementado se ha eliminado toda referencia a dicho atributo .</w:t>
-      </w:r>
-    </w:p>
-    <w:p>
-      <w:pPr>
-        <w:pStyle w:val="Comment-Grader"/>
-        <w:rPr>
+        <w:t xml:space="preserve">: </w:t>
+      </w:r>
+      <w:r>
+        <w:rPr>
+          <w:color w:val="C45911" w:themeColor="accent2" w:themeShade="BF"/>
           <w:lang w:val="es-ES"/>
         </w:rPr>
-      </w:pPr>
-    </w:p>
-    <w:p>
-      <w:pPr>
-        <w:pStyle w:val="Comment-Grader"/>
-        <w:rPr>
-          <w:lang w:val="es-ES"/>
-        </w:rPr>
-      </w:pPr>
+        <w:t>A la hora de corregir los errores hemos comenzado con el error referente al atributo address que no debía ser implementado se ha eliminado toda referencia a dicho atributo .</w:t>
+      </w:r>
     </w:p>
     <w:p>
       <w:pPr>
@@ -1864,7 +1855,6 @@
         <w:pStyle w:val="Requirement-Header"/>
       </w:pPr>
       <w:r>
-        <w:lastRenderedPageBreak/>
         <w:t xml:space="preserve">An </w:t>
       </w:r>
       <w:r>
@@ -1906,7 +1896,11 @@
         <w:t xml:space="preserve"> </w:t>
       </w:r>
       <w:r>
-        <w:t xml:space="preserve">The system must store the following data about them: a </w:t>
+        <w:t xml:space="preserve">The system must store the following </w:t>
+      </w:r>
+      <w:r>
+        <w:lastRenderedPageBreak/>
+        <w:t xml:space="preserve">data about them: a </w:t>
       </w:r>
       <w:r>
         <w:rPr>
@@ -2053,9 +2047,6 @@
       </w:pPr>
       <w:sdt>
         <w:sdtPr>
-          <w:rPr>
-            <w:u w:val="single"/>
-          </w:rPr>
           <w:tag w:val="Verdict"/>
           <w:id w:val="1522286370"/>
           <w:placeholder>
@@ -2067,21 +2058,12 @@
         <w:sdtEndPr/>
         <w:sdtContent>
           <w:r>
-            <w:rPr>
-              <w:u w:val="single"/>
-            </w:rPr>
             <w:t xml:space="preserve"> </w:t>
           </w:r>
           <w:r>
-            <w:rPr>
-              <w:u w:val="single"/>
-            </w:rPr>
             <w:t>X</w:t>
           </w:r>
           <w:r>
-            <w:rPr>
-              <w:u w:val="single"/>
-            </w:rPr>
             <w:t xml:space="preserve">  </w:t>
           </w:r>
         </w:sdtContent>
@@ -2674,7 +2656,6 @@
         <w:rPr>
           <w:rFonts w:cstheme="majorHAnsi"/>
         </w:rPr>
-        <w:lastRenderedPageBreak/>
         <w:t>Managerial requirements</w:t>
       </w:r>
     </w:p>
@@ -3029,16 +3010,14 @@
           <w:color w:val="C45911" w:themeColor="accent2" w:themeShade="BF"/>
           <w:lang w:val="es-ES"/>
         </w:rPr>
-        <w:t xml:space="preserve"> </w:t>
-      </w:r>
-      <w:r>
-        <w:rPr>
-          <w:b/>
-          <w:bCs/>
+        <w:t xml:space="preserve">: </w:t>
+      </w:r>
+      <w:r>
+        <w:rPr>
           <w:color w:val="C45911" w:themeColor="accent2" w:themeShade="BF"/>
           <w:lang w:val="es-ES"/>
         </w:rPr>
-        <w:t>: Respecto al error referente al método create de airport se ha corregido el error provocado por la falta del atributo Operational Scope en la función  unbind.</w:t>
+        <w:t>Respecto al error referente al método create de airport se ha corregido el error provocado por la falta del atributo Operational Scope en la función  unbind.</w:t>
       </w:r>
     </w:p>
     <w:p>
@@ -3239,6 +3218,9 @@
           <w:r>
             <w:t xml:space="preserve"> </w:t>
           </w:r>
+          <w:r>
+            <w:t xml:space="preserve"> </w:t>
+          </w:r>
         </w:sdtContent>
       </w:sdt>
       <w:permEnd w:id="1433148399"/>
@@ -3421,6 +3403,9 @@
           <w:r>
             <w:t xml:space="preserve"> </w:t>
           </w:r>
+          <w:r>
+            <w:t xml:space="preserve"> </w:t>
+          </w:r>
         </w:sdtContent>
       </w:sdt>
       <w:permEnd w:id="1902000534"/>
@@ -3504,10 +3489,13 @@
         <w:sdtEndPr/>
         <w:sdtContent>
           <w:r>
-            <w:t xml:space="preserve">  </w:t>
+            <w:t xml:space="preserve"> </w:t>
           </w:r>
           <w:r>
             <w:t>X</w:t>
+          </w:r>
+          <w:r>
+            <w:t xml:space="preserve"> </w:t>
           </w:r>
           <w:r>
             <w:t xml:space="preserve"> </w:t>
@@ -3616,7 +3604,13 @@
             <w:rPr>
               <w:lang w:val="es-ES"/>
             </w:rPr>
-            <w:t xml:space="preserve">   </w:t>
+            <w:t xml:space="preserve"> X</w:t>
+          </w:r>
+          <w:r>
+            <w:rPr>
+              <w:lang w:val="es-ES"/>
+            </w:rPr>
+            <w:t xml:space="preserve">  </w:t>
           </w:r>
         </w:sdtContent>
       </w:sdt>
@@ -3704,6 +3698,250 @@
     </w:p>
     <w:p>
       <w:pPr>
+        <w:pStyle w:val="Comment-Grader"/>
+        <w:rPr>
+          <w:color w:val="C45911" w:themeColor="accent2" w:themeShade="BF"/>
+          <w:lang w:val="es-ES"/>
+        </w:rPr>
+      </w:pPr>
+      <w:r>
+        <w:rPr>
+          <w:b/>
+          <w:bCs/>
+          <w:color w:val="C45911" w:themeColor="accent2" w:themeShade="BF"/>
+          <w:lang w:val="es-ES"/>
+        </w:rPr>
+        <w:t xml:space="preserve">Comment – Student: </w:t>
+      </w:r>
+      <w:r>
+        <w:rPr>
+          <w:color w:val="C45911" w:themeColor="accent2" w:themeShade="BF"/>
+          <w:lang w:val="es-ES"/>
+        </w:rPr>
+        <w:t>Se han re</w:t>
+      </w:r>
+      <w:r>
+        <w:rPr>
+          <w:color w:val="C45911" w:themeColor="accent2" w:themeShade="BF"/>
+          <w:lang w:val="es-ES"/>
+        </w:rPr>
+        <w:t>alizado u</w:t>
+      </w:r>
+      <w:r>
+        <w:rPr>
+          <w:color w:val="C45911" w:themeColor="accent2" w:themeShade="BF"/>
+          <w:lang w:val="es-ES"/>
+        </w:rPr>
+        <w:t xml:space="preserve">na serie de pruebas para obtener una cobertura </w:t>
+      </w:r>
+      <w:r>
+        <w:rPr>
+          <w:color w:val="C45911" w:themeColor="accent2" w:themeShade="BF"/>
+          <w:lang w:val="es-ES"/>
+        </w:rPr>
+        <w:t>considerable</w:t>
+      </w:r>
+      <w:r>
+        <w:rPr>
+          <w:color w:val="C45911" w:themeColor="accent2" w:themeShade="BF"/>
+          <w:lang w:val="es-ES"/>
+        </w:rPr>
+        <w:t xml:space="preserve"> sobre el Requisito #11. Las pruebas realizadas proporcionan una cobertura de</w:t>
+      </w:r>
+      <w:r>
+        <w:rPr>
+          <w:color w:val="C45911" w:themeColor="accent2" w:themeShade="BF"/>
+          <w:lang w:val="es-ES"/>
+        </w:rPr>
+        <w:t xml:space="preserve"> 99.8%</w:t>
+      </w:r>
+      <w:r>
+        <w:rPr>
+          <w:color w:val="C45911" w:themeColor="accent2" w:themeShade="BF"/>
+          <w:lang w:val="es-ES"/>
+        </w:rPr>
+        <w:t>:</w:t>
+      </w:r>
+    </w:p>
+    <w:p>
+      <w:pPr>
+        <w:pStyle w:val="Comment-Grader"/>
+        <w:rPr>
+          <w:color w:val="C45911" w:themeColor="accent2" w:themeShade="BF"/>
+          <w:lang w:val="es-ES"/>
+        </w:rPr>
+      </w:pPr>
+      <w:r>
+        <w:rPr>
+          <w:color w:val="C45911" w:themeColor="accent2" w:themeShade="BF"/>
+          <w:lang w:val="es-ES"/>
+        </w:rPr>
+        <w:t>-</w:t>
+      </w:r>
+      <w:r>
+        <w:rPr>
+          <w:color w:val="C45911" w:themeColor="accent2" w:themeShade="BF"/>
+          <w:lang w:val="es-ES"/>
+        </w:rPr>
+        <w:t xml:space="preserve"> Listado de aeropuertos (</w:t>
+      </w:r>
+      <w:r>
+        <w:rPr>
+          <w:color w:val="C45911" w:themeColor="accent2" w:themeShade="BF"/>
+          <w:lang w:val="es-ES"/>
+        </w:rPr>
+        <w:t>100%</w:t>
+      </w:r>
+      <w:r>
+        <w:rPr>
+          <w:color w:val="C45911" w:themeColor="accent2" w:themeShade="BF"/>
+          <w:lang w:val="es-ES"/>
+        </w:rPr>
+        <w:t>), m</w:t>
+      </w:r>
+      <w:r>
+        <w:rPr>
+          <w:color w:val="C45911" w:themeColor="accent2" w:themeShade="BF"/>
+          <w:lang w:val="es-ES"/>
+        </w:rPr>
+        <w:t xml:space="preserve">ostrar detalles </w:t>
+      </w:r>
+      <w:r>
+        <w:rPr>
+          <w:color w:val="C45911" w:themeColor="accent2" w:themeShade="BF"/>
+          <w:lang w:val="es-ES"/>
+        </w:rPr>
+        <w:t>de un aeropuerto</w:t>
+      </w:r>
+      <w:r>
+        <w:rPr>
+          <w:color w:val="C45911" w:themeColor="accent2" w:themeShade="BF"/>
+          <w:lang w:val="es-ES"/>
+        </w:rPr>
+        <w:t>(</w:t>
+      </w:r>
+      <w:r>
+        <w:rPr>
+          <w:color w:val="C45911" w:themeColor="accent2" w:themeShade="BF"/>
+          <w:lang w:val="es-ES"/>
+        </w:rPr>
+        <w:t>100%</w:t>
+      </w:r>
+      <w:r>
+        <w:rPr>
+          <w:color w:val="C45911" w:themeColor="accent2" w:themeShade="BF"/>
+          <w:lang w:val="es-ES"/>
+        </w:rPr>
+        <w:t>), creación</w:t>
+      </w:r>
+      <w:r>
+        <w:rPr>
+          <w:color w:val="C45911" w:themeColor="accent2" w:themeShade="BF"/>
+          <w:lang w:val="es-ES"/>
+        </w:rPr>
+        <w:t xml:space="preserve"> de un aeropuerto</w:t>
+      </w:r>
+      <w:r>
+        <w:rPr>
+          <w:color w:val="C45911" w:themeColor="accent2" w:themeShade="BF"/>
+          <w:lang w:val="es-ES"/>
+        </w:rPr>
+        <w:t>(</w:t>
+      </w:r>
+      <w:r>
+        <w:rPr>
+          <w:color w:val="C45911" w:themeColor="accent2" w:themeShade="BF"/>
+          <w:lang w:val="es-ES"/>
+        </w:rPr>
+        <w:t>100%</w:t>
+      </w:r>
+      <w:r>
+        <w:rPr>
+          <w:color w:val="C45911" w:themeColor="accent2" w:themeShade="BF"/>
+          <w:lang w:val="es-ES"/>
+        </w:rPr>
+        <w:t xml:space="preserve">) y actualización </w:t>
+      </w:r>
+      <w:r>
+        <w:rPr>
+          <w:color w:val="C45911" w:themeColor="accent2" w:themeShade="BF"/>
+          <w:lang w:val="es-ES"/>
+        </w:rPr>
+        <w:t>de un aeropuerto</w:t>
+      </w:r>
+      <w:r>
+        <w:rPr>
+          <w:color w:val="C45911" w:themeColor="accent2" w:themeShade="BF"/>
+          <w:lang w:val="es-ES"/>
+        </w:rPr>
+        <w:t>(</w:t>
+      </w:r>
+      <w:r>
+        <w:rPr>
+          <w:color w:val="C45911" w:themeColor="accent2" w:themeShade="BF"/>
+          <w:lang w:val="es-ES"/>
+        </w:rPr>
+        <w:t>99.5%</w:t>
+      </w:r>
+      <w:r>
+        <w:rPr>
+          <w:color w:val="C45911" w:themeColor="accent2" w:themeShade="BF"/>
+          <w:lang w:val="es-ES"/>
+        </w:rPr>
+        <w:t>).</w:t>
+      </w:r>
+    </w:p>
+    <w:p>
+      <w:pPr>
+        <w:pStyle w:val="Comment-Grader"/>
+        <w:rPr>
+          <w:color w:val="C45911" w:themeColor="accent2" w:themeShade="BF"/>
+          <w:lang w:val="es-ES"/>
+        </w:rPr>
+      </w:pPr>
+      <w:r>
+        <w:rPr>
+          <w:noProof/>
+        </w:rPr>
+        <w:drawing>
+          <wp:inline distT="0" distB="0" distL="0" distR="0" wp14:anchorId="64B93782" wp14:editId="3DFD41CC">
+            <wp:extent cx="5731510" cy="1477645"/>
+            <wp:effectExtent l="0" t="0" r="2540" b="8255"/>
+            <wp:docPr id="2" name="Imagen 2" descr="Gráfico&#10;&#10;Descripción generada automáticamente con confianza media"/>
+            <wp:cNvGraphicFramePr>
+              <a:graphicFrameLocks xmlns:a="http://schemas.openxmlformats.org/drawingml/2006/main" noChangeAspect="1"/>
+            </wp:cNvGraphicFramePr>
+            <a:graphic xmlns:a="http://schemas.openxmlformats.org/drawingml/2006/main">
+              <a:graphicData uri="http://schemas.openxmlformats.org/drawingml/2006/picture">
+                <pic:pic xmlns:pic="http://schemas.openxmlformats.org/drawingml/2006/picture">
+                  <pic:nvPicPr>
+                    <pic:cNvPr id="2" name="Imagen 2" descr="Gráfico&#10;&#10;Descripción generada automáticamente con confianza media"/>
+                    <pic:cNvPicPr/>
+                  </pic:nvPicPr>
+                  <pic:blipFill>
+                    <a:blip r:embed="rId9"/>
+                    <a:stretch>
+                      <a:fillRect/>
+                    </a:stretch>
+                  </pic:blipFill>
+                  <pic:spPr>
+                    <a:xfrm>
+                      <a:off x="0" y="0"/>
+                      <a:ext cx="5731510" cy="1477645"/>
+                    </a:xfrm>
+                    <a:prstGeom prst="rect">
+                      <a:avLst/>
+                    </a:prstGeom>
+                  </pic:spPr>
+                </pic:pic>
+              </a:graphicData>
+            </a:graphic>
+          </wp:inline>
+        </w:drawing>
+      </w:r>
+    </w:p>
+    <w:p>
+      <w:pPr>
         <w:pStyle w:val="Ttulo2"/>
         <w:rPr>
           <w:rFonts w:cstheme="majorHAnsi"/>
@@ -4418,9 +4656,6 @@
       </w:pPr>
       <w:sdt>
         <w:sdtPr>
-          <w:rPr>
-            <w:u w:val="single"/>
-          </w:rPr>
           <w:tag w:val="Verdict"/>
           <w:id w:val="-1123382742"/>
           <w:placeholder>
@@ -4432,21 +4667,15 @@
         <w:sdtEndPr/>
         <w:sdtContent>
           <w:r>
-            <w:rPr>
-              <w:u w:val="single"/>
-            </w:rPr>
             <w:t xml:space="preserve"> </w:t>
           </w:r>
           <w:r>
-            <w:rPr>
-              <w:u w:val="single"/>
-            </w:rPr>
             <w:t>X</w:t>
           </w:r>
           <w:r>
-            <w:rPr>
-              <w:u w:val="single"/>
-            </w:rPr>
+            <w:t xml:space="preserve"> </w:t>
+          </w:r>
+          <w:r>
             <w:t xml:space="preserve"> </w:t>
           </w:r>
         </w:sdtContent>
@@ -4585,6 +4814,9 @@
           <w:r>
             <w:t xml:space="preserve"> </w:t>
           </w:r>
+          <w:r>
+            <w:t xml:space="preserve"> </w:t>
+          </w:r>
         </w:sdtContent>
       </w:sdt>
       <w:permEnd w:id="732176783"/>
@@ -4935,6 +5167,9 @@
           <w:r>
             <w:t xml:space="preserve"> </w:t>
           </w:r>
+          <w:r>
+            <w:t xml:space="preserve"> </w:t>
+          </w:r>
         </w:sdtContent>
       </w:sdt>
       <w:permEnd w:id="1694506261"/>
@@ -5021,6 +5256,9 @@
           <w:r>
             <w:t xml:space="preserve"> </w:t>
           </w:r>
+          <w:r>
+            <w:t xml:space="preserve"> </w:t>
+          </w:r>
         </w:sdtContent>
       </w:sdt>
       <w:permEnd w:id="2084703222"/>
@@ -5090,6 +5328,9 @@
         </w:sdtPr>
         <w:sdtEndPr/>
         <w:sdtContent>
+          <w:r>
+            <w:t xml:space="preserve"> </w:t>
+          </w:r>
           <w:r>
             <w:t>X</w:t>
           </w:r>
@@ -5192,7 +5433,19 @@
             <w:rPr>
               <w:lang w:val="es-ES"/>
             </w:rPr>
-            <w:t xml:space="preserve">   </w:t>
+            <w:t xml:space="preserve"> </w:t>
+          </w:r>
+          <w:r>
+            <w:rPr>
+              <w:lang w:val="es-ES"/>
+            </w:rPr>
+            <w:t>X</w:t>
+          </w:r>
+          <w:r>
+            <w:rPr>
+              <w:lang w:val="es-ES"/>
+            </w:rPr>
+            <w:t xml:space="preserve">  </w:t>
           </w:r>
         </w:sdtContent>
       </w:sdt>
@@ -5290,7 +5543,7 @@
               </wp:anchor>
             </w:drawing>
           </mc:Choice>
-          <mc:Fallback xmlns:w16du="http://schemas.microsoft.com/office/word/2023/wordml/word16du" xmlns:w16sdtfl="http://schemas.microsoft.com/office/word/2024/wordml/sdtformatlock">
+          <mc:Fallback xmlns:w16sdtfl="http://schemas.microsoft.com/office/word/2024/wordml/sdtformatlock" xmlns:w16du="http://schemas.microsoft.com/office/word/2023/wordml/word16du">
             <w:pict>
               <v:shape w14:anchorId="319040A2" id="Straight Arrow Connector 2" o:spid="_x0000_s1026" type="#_x0000_t32" style="position:absolute;margin-left:150.75pt;margin-top:100.7pt;width:19.2pt;height:12.7pt;flip:x;z-index:251662336;visibility:visible;mso-wrap-style:square;mso-width-percent:0;mso-height-percent:0;mso-wrap-distance-left:9pt;mso-wrap-distance-top:0;mso-wrap-distance-right:9pt;mso-wrap-distance-bottom:0;mso-position-horizontal:absolute;mso-position-horizontal-relative:text;mso-position-vertical:absolute;mso-position-vertical-relative:text;mso-width-percent:0;mso-height-percent:0;mso-width-relative:margin;mso-height-relative:margin" o:gfxdata="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" strokecolor="#c00000" strokeweight="2.25pt">
                 <v:stroke endarrow="block" joinstyle="miter"/>
@@ -5366,7 +5619,7 @@
               </wp:anchor>
             </w:drawing>
           </mc:Choice>
-          <mc:Fallback xmlns:w16du="http://schemas.microsoft.com/office/word/2023/wordml/word16du" xmlns:w16sdtfl="http://schemas.microsoft.com/office/word/2024/wordml/sdtformatlock">
+          <mc:Fallback xmlns:w16sdtfl="http://schemas.microsoft.com/office/word/2024/wordml/sdtformatlock" xmlns:w16du="http://schemas.microsoft.com/office/word/2023/wordml/word16du">
             <w:pict>
               <v:shape w14:anchorId="72608924" id="Straight Arrow Connector 2" o:spid="_x0000_s1026" type="#_x0000_t32" style="position:absolute;margin-left:150.45pt;margin-top:44.15pt;width:19.2pt;height:12.7pt;flip:x;z-index:251660288;visibility:visible;mso-wrap-style:square;mso-width-percent:0;mso-height-percent:0;mso-wrap-distance-left:9pt;mso-wrap-distance-top:0;mso-wrap-distance-right:9pt;mso-wrap-distance-bottom:0;mso-position-horizontal:absolute;mso-position-horizontal-relative:text;mso-position-vertical:absolute;mso-position-vertical-relative:text;mso-width-percent:0;mso-height-percent:0;mso-width-relative:margin;mso-height-relative:margin" o:gfxdata="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" strokecolor="#c00000" strokeweight="2.25pt">
                 <v:stroke endarrow="block" joinstyle="miter"/>
@@ -5395,7 +5648,7 @@
                     <pic:cNvPicPr/>
                   </pic:nvPicPr>
                   <pic:blipFill>
-                    <a:blip r:embed="rId9"/>
+                    <a:blip r:embed="rId10"/>
                     <a:stretch>
                       <a:fillRect/>
                     </a:stretch>
@@ -5418,16 +5671,120 @@
     </w:p>
     <w:p>
       <w:pPr>
-        <w:pStyle w:val="Ttulo2"/>
-        <w:rPr>
-          <w:rFonts w:cstheme="majorHAnsi"/>
-        </w:rPr>
-      </w:pPr>
-      <w:r>
-        <w:rPr>
-          <w:rFonts w:cstheme="majorHAnsi"/>
-        </w:rPr>
-        <w:t>Testing requirements </w:t>
+        <w:pStyle w:val="Comment-Grader"/>
+        <w:rPr>
+          <w:color w:val="C45911" w:themeColor="accent2" w:themeShade="BF"/>
+          <w:lang w:val="es-ES"/>
+        </w:rPr>
+      </w:pPr>
+      <w:r>
+        <w:rPr>
+          <w:b/>
+          <w:bCs/>
+          <w:color w:val="C45911" w:themeColor="accent2" w:themeShade="BF"/>
+          <w:lang w:val="es-ES"/>
+        </w:rPr>
+        <w:t xml:space="preserve">Comment – Student: </w:t>
+      </w:r>
+      <w:r>
+        <w:rPr>
+          <w:color w:val="C45911" w:themeColor="accent2" w:themeShade="BF"/>
+          <w:lang w:val="es-ES"/>
+        </w:rPr>
+        <w:t>Se han resuelto los problemas de internacionalización detectados por el script incluido en el proyecto, así como los puntos indicados en el listado</w:t>
+      </w:r>
+      <w:r>
+        <w:rPr>
+          <w:color w:val="C45911" w:themeColor="accent2" w:themeShade="BF"/>
+          <w:lang w:val="es-ES"/>
+        </w:rPr>
+        <w:t xml:space="preserve"> del administrador</w:t>
+      </w:r>
+      <w:r>
+        <w:rPr>
+          <w:color w:val="C45911" w:themeColor="accent2" w:themeShade="BF"/>
+          <w:lang w:val="es-ES"/>
+        </w:rPr>
+        <w:t>.</w:t>
+      </w:r>
+      <w:r>
+        <w:rPr>
+          <w:color w:val="C45911" w:themeColor="accent2" w:themeShade="BF"/>
+          <w:lang w:val="es-ES"/>
+        </w:rPr>
+        <w:br/>
+      </w:r>
+    </w:p>
+    <w:p>
+      <w:pPr>
+        <w:pStyle w:val="Comment-Grader"/>
+        <w:rPr>
+          <w:color w:val="C45911" w:themeColor="accent2" w:themeShade="BF"/>
+          <w:lang w:val="es-ES"/>
+        </w:rPr>
+      </w:pPr>
+      <w:r>
+        <w:rPr>
+          <w:color w:val="C45911" w:themeColor="accent2" w:themeShade="BF"/>
+          <w:lang w:val="es-ES"/>
+        </w:rPr>
+        <w:t>En cuanto a la funcionalidad "List records", esta no funciona y no está contemplada dentro de las tareas asignadas al grupo. Por este motivo, hemos decidido eliminarla, ya que corresponde a una vista implementada por el Student 5, quien ya no forma parte del equipo para la entrega C3.</w:t>
+      </w:r>
+    </w:p>
+    <w:p>
+      <w:pPr>
+        <w:pStyle w:val="Comment-Grader"/>
+        <w:rPr>
+          <w:rFonts w:cstheme="majorHAnsi"/>
+          <w:lang w:val="es-ES"/>
+        </w:rPr>
+      </w:pPr>
+      <w:r>
+        <w:rPr>
+          <w:color w:val="C45911" w:themeColor="accent2" w:themeShade="BF"/>
+          <w:lang w:val="es-ES"/>
+        </w:rPr>
+        <w:br/>
+      </w:r>
+      <w:r>
+        <w:rPr>
+          <w:noProof/>
+        </w:rPr>
+        <w:drawing>
+          <wp:inline distT="0" distB="0" distL="0" distR="0" wp14:anchorId="23DE62DF" wp14:editId="3903B31D">
+            <wp:extent cx="2072953" cy="2514600"/>
+            <wp:effectExtent l="0" t="0" r="3810" b="0"/>
+            <wp:docPr id="1" name="Imagen 1" descr="Interfaz de usuario gráfica, Aplicación&#10;&#10;Descripción generada automáticamente"/>
+            <wp:cNvGraphicFramePr>
+              <a:graphicFrameLocks xmlns:a="http://schemas.openxmlformats.org/drawingml/2006/main" noChangeAspect="1"/>
+            </wp:cNvGraphicFramePr>
+            <a:graphic xmlns:a="http://schemas.openxmlformats.org/drawingml/2006/main">
+              <a:graphicData uri="http://schemas.openxmlformats.org/drawingml/2006/picture">
+                <pic:pic xmlns:pic="http://schemas.openxmlformats.org/drawingml/2006/picture">
+                  <pic:nvPicPr>
+                    <pic:cNvPr id="1" name="Imagen 1" descr="Interfaz de usuario gráfica, Aplicación&#10;&#10;Descripción generada automáticamente"/>
+                    <pic:cNvPicPr/>
+                  </pic:nvPicPr>
+                  <pic:blipFill>
+                    <a:blip r:embed="rId11"/>
+                    <a:stretch>
+                      <a:fillRect/>
+                    </a:stretch>
+                  </pic:blipFill>
+                  <pic:spPr>
+                    <a:xfrm>
+                      <a:off x="0" y="0"/>
+                      <a:ext cx="2076303" cy="2518663"/>
+                    </a:xfrm>
+                    <a:prstGeom prst="rect">
+                      <a:avLst/>
+                    </a:prstGeom>
+                  </pic:spPr>
+                </pic:pic>
+              </a:graphicData>
+            </a:graphic>
+          </wp:inline>
+        </w:drawing>
       </w:r>
     </w:p>
     <w:p>
@@ -5918,6 +6275,9 @@
           <w:r>
             <w:t xml:space="preserve"> </w:t>
           </w:r>
+          <w:r>
+            <w:t xml:space="preserve"> </w:t>
+          </w:r>
         </w:sdtContent>
       </w:sdt>
       <w:permEnd w:id="358632476"/>
@@ -5959,6 +6319,9 @@
           <w:r>
             <w:t xml:space="preserve"> </w:t>
           </w:r>
+          <w:r>
+            <w:t xml:space="preserve"> </w:t>
+          </w:r>
         </w:sdtContent>
       </w:sdt>
       <w:permEnd w:id="1731732844"/>
@@ -6202,6 +6565,9 @@
           <w:r>
             <w:t xml:space="preserve"> </w:t>
           </w:r>
+          <w:r>
+            <w:t xml:space="preserve"> </w:t>
+          </w:r>
         </w:sdtContent>
       </w:sdt>
       <w:permEnd w:id="1815554783"/>
@@ -6298,6 +6664,9 @@
           <w:r>
             <w:t xml:space="preserve"> </w:t>
           </w:r>
+          <w:r>
+            <w:t xml:space="preserve"> </w:t>
+          </w:r>
         </w:sdtContent>
       </w:sdt>
       <w:permEnd w:id="1408045569"/>
@@ -6381,6 +6750,9 @@
           <w:r>
             <w:t xml:space="preserve"> </w:t>
           </w:r>
+          <w:r>
+            <w:t xml:space="preserve"> </w:t>
+          </w:r>
         </w:sdtContent>
       </w:sdt>
       <w:permEnd w:id="1362912911"/>
@@ -6422,6 +6794,9 @@
           <w:r>
             <w:t xml:space="preserve"> </w:t>
           </w:r>
+          <w:r>
+            <w:t xml:space="preserve"> </w:t>
+          </w:r>
         </w:sdtContent>
       </w:sdt>
       <w:permEnd w:id="2031892606"/>
@@ -7250,6 +7625,9 @@
           <w:r>
             <w:t xml:space="preserve"> </w:t>
           </w:r>
+          <w:r>
+            <w:t xml:space="preserve"> </w:t>
+          </w:r>
         </w:sdtContent>
       </w:sdt>
       <w:permEnd w:id="833295285"/>
@@ -7291,6 +7669,9 @@
           <w:r>
             <w:t xml:space="preserve"> </w:t>
           </w:r>
+          <w:r>
+            <w:t xml:space="preserve"> </w:t>
+          </w:r>
         </w:sdtContent>
       </w:sdt>
       <w:permEnd w:id="1514348030"/>
@@ -7513,7 +7894,13 @@
         <w:sdtEndPr/>
         <w:sdtContent>
           <w:r>
-            <w:t xml:space="preserve">    </w:t>
+            <w:t xml:space="preserve"> </w:t>
+          </w:r>
+          <w:r>
+            <w:t>X</w:t>
+          </w:r>
+          <w:r>
+            <w:t xml:space="preserve">  </w:t>
           </w:r>
         </w:sdtContent>
       </w:sdt>
@@ -7548,7 +7935,13 @@
         <w:sdtEndPr/>
         <w:sdtContent>
           <w:r>
-            <w:t xml:space="preserve">    </w:t>
+            <w:t xml:space="preserve"> </w:t>
+          </w:r>
+          <w:r>
+            <w:t>X</w:t>
+          </w:r>
+          <w:r>
+            <w:t xml:space="preserve">  </w:t>
           </w:r>
         </w:sdtContent>
       </w:sdt>
@@ -9162,6 +9555,17 @@
       <w:shd w:val="clear" w:color="auto" w:fill="E1DFDD"/>
     </w:rPr>
   </w:style>
+  <w:style w:type="character" w:styleId="nfasis">
+    <w:name w:val="Emphasis"/>
+    <w:basedOn w:val="Fuentedeprrafopredeter"/>
+    <w:uiPriority w:val="20"/>
+    <w:qFormat/>
+    <w:rsid w:val="0071542E"/>
+    <w:rPr>
+      <w:i/>
+      <w:iCs/>
+    </w:rPr>
+  </w:style>
 </w:styles>
 </file>
 
@@ -10973,6 +11377,7 @@
     <w:rsid w:val="00185460"/>
     <w:rsid w:val="001942D6"/>
     <w:rsid w:val="001C5FFF"/>
+    <w:rsid w:val="001F2DD9"/>
     <w:rsid w:val="00260AAC"/>
     <w:rsid w:val="002C4DCF"/>
     <w:rsid w:val="00336824"/>

</xml_diff>

<commit_message>
update: preparing testing report
</commit_message>
<xml_diff>
--- a/reports/C3/Group/00 - Requirements - Group.docx
+++ b/reports/C3/Group/00 - Requirements - Group.docx
@@ -1566,7 +1566,7 @@
               </wp:anchor>
             </w:drawing>
           </mc:Choice>
-          <mc:Fallback xmlns:w16sdtfl="http://schemas.microsoft.com/office/word/2024/wordml/sdtformatlock" xmlns:w16du="http://schemas.microsoft.com/office/word/2023/wordml/word16du">
+          <mc:Fallback xmlns:w16du="http://schemas.microsoft.com/office/word/2023/wordml/word16du" xmlns:w16sdtfl="http://schemas.microsoft.com/office/word/2024/wordml/sdtformatlock">
             <w:pict>
               <v:shapetype w14:anchorId="75186E26" id="_x0000_t32" coordsize="21600,21600" o:spt="32" o:oned="t" path="m,l21600,21600e" filled="f">
                 <v:path arrowok="t" fillok="f" o:connecttype="none"/>
@@ -1668,7 +1668,7 @@
           <w:color w:val="C45911" w:themeColor="accent2" w:themeShade="BF"/>
           <w:lang w:val="es-ES"/>
         </w:rPr>
-        <w:t>A la hora de corregir los errores hemos comenzado con el error referente al atributo address que no debía ser implementado se ha eliminado toda referencia a dicho atributo .</w:t>
+        <w:t>A la hora de corregir los errores hemos comenzado con el error referente al atributo address que no debía ser implementado se ha eliminado toda referencia a dicho atributo.</w:t>
       </w:r>
     </w:p>
     <w:p>
@@ -3718,14 +3718,7 @@
           <w:color w:val="C45911" w:themeColor="accent2" w:themeShade="BF"/>
           <w:lang w:val="es-ES"/>
         </w:rPr>
-        <w:t>Se han re</w:t>
-      </w:r>
-      <w:r>
-        <w:rPr>
-          <w:color w:val="C45911" w:themeColor="accent2" w:themeShade="BF"/>
-          <w:lang w:val="es-ES"/>
-        </w:rPr>
-        <w:t>alizado u</w:t>
+        <w:t>Se han realizado u</w:t>
       </w:r>
       <w:r>
         <w:rPr>
@@ -5543,7 +5536,7 @@
               </wp:anchor>
             </w:drawing>
           </mc:Choice>
-          <mc:Fallback xmlns:w16sdtfl="http://schemas.microsoft.com/office/word/2024/wordml/sdtformatlock" xmlns:w16du="http://schemas.microsoft.com/office/word/2023/wordml/word16du">
+          <mc:Fallback xmlns:w16du="http://schemas.microsoft.com/office/word/2023/wordml/word16du" xmlns:w16sdtfl="http://schemas.microsoft.com/office/word/2024/wordml/sdtformatlock">
             <w:pict>
               <v:shape w14:anchorId="319040A2" id="Straight Arrow Connector 2" o:spid="_x0000_s1026" type="#_x0000_t32" style="position:absolute;margin-left:150.75pt;margin-top:100.7pt;width:19.2pt;height:12.7pt;flip:x;z-index:251662336;visibility:visible;mso-wrap-style:square;mso-width-percent:0;mso-height-percent:0;mso-wrap-distance-left:9pt;mso-wrap-distance-top:0;mso-wrap-distance-right:9pt;mso-wrap-distance-bottom:0;mso-position-horizontal:absolute;mso-position-horizontal-relative:text;mso-position-vertical:absolute;mso-position-vertical-relative:text;mso-width-percent:0;mso-height-percent:0;mso-width-relative:margin;mso-height-relative:margin" o:gfxdata="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" strokecolor="#c00000" strokeweight="2.25pt">
                 <v:stroke endarrow="block" joinstyle="miter"/>
@@ -5619,7 +5612,7 @@
               </wp:anchor>
             </w:drawing>
           </mc:Choice>
-          <mc:Fallback xmlns:w16sdtfl="http://schemas.microsoft.com/office/word/2024/wordml/sdtformatlock" xmlns:w16du="http://schemas.microsoft.com/office/word/2023/wordml/word16du">
+          <mc:Fallback xmlns:w16du="http://schemas.microsoft.com/office/word/2023/wordml/word16du" xmlns:w16sdtfl="http://schemas.microsoft.com/office/word/2024/wordml/sdtformatlock">
             <w:pict>
               <v:shape w14:anchorId="72608924" id="Straight Arrow Connector 2" o:spid="_x0000_s1026" type="#_x0000_t32" style="position:absolute;margin-left:150.45pt;margin-top:44.15pt;width:19.2pt;height:12.7pt;flip:x;z-index:251660288;visibility:visible;mso-wrap-style:square;mso-width-percent:0;mso-height-percent:0;mso-wrap-distance-left:9pt;mso-wrap-distance-top:0;mso-wrap-distance-right:9pt;mso-wrap-distance-bottom:0;mso-position-horizontal:absolute;mso-position-horizontal-relative:text;mso-position-vertical:absolute;mso-position-vertical-relative:text;mso-width-percent:0;mso-height-percent:0;mso-width-relative:margin;mso-height-relative:margin" o:gfxdata="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" strokecolor="#c00000" strokeweight="2.25pt">
                 <v:stroke endarrow="block" joinstyle="miter"/>
@@ -11380,6 +11373,7 @@
     <w:rsid w:val="001F2DD9"/>
     <w:rsid w:val="00260AAC"/>
     <w:rsid w:val="002C4DCF"/>
+    <w:rsid w:val="002C54CA"/>
     <w:rsid w:val="00336824"/>
     <w:rsid w:val="00364D10"/>
     <w:rsid w:val="00373F7E"/>

</xml_diff>